<commit_message>
Added note about Python and Ubuntu 	modified:   KWS and Image Classification on Dual M55 Cores Draft Note - Shared.docx
</commit_message>
<xml_diff>
--- a/KWS and Image Classification on Dual M55 Cores Draft Note - Shared.docx
+++ b/KWS and Image Classification on Dual M55 Cores Draft Note - Shared.docx
@@ -1,6 +1,6 @@
 
 <file path=word/document.xml><?xml version="1.0" encoding="utf-8"?>
-<w:document xmlns:wpc="http://schemas.microsoft.com/office/word/2010/wordprocessingCanvas" xmlns:cx="http://schemas.microsoft.com/office/drawing/2014/chartex" xmlns:cx1="http://schemas.microsoft.com/office/drawing/2015/9/8/chartex" xmlns:cx2="http://schemas.microsoft.com/office/drawing/2015/10/21/chartex" xmlns:cx3="http://schemas.microsoft.com/office/drawing/2016/5/9/chartex" xmlns:cx4="http://schemas.microsoft.com/office/drawing/2016/5/10/chartex" xmlns:cx5="http://schemas.microsoft.com/office/drawing/2016/5/11/chartex" xmlns:cx6="http://schemas.microsoft.com/office/drawing/2016/5/12/chartex" xmlns:cx7="http://schemas.microsoft.com/office/drawing/2016/5/13/chartex" xmlns:cx8="http://schemas.microsoft.com/office/drawing/2016/5/14/chartex" xmlns:mc="http://schemas.openxmlformats.org/markup-compatibility/2006" xmlns:aink="http://schemas.microsoft.com/office/drawing/2016/ink" xmlns:am3d="http://schemas.microsoft.com/office/drawing/2017/model3d" xmlns:o="urn:schemas-microsoft-com:office:office" xmlns:oel="http://schemas.microsoft.com/office/2019/extlst" xmlns:r="http://schemas.openxmlformats.org/officeDocument/2006/relationships" xmlns:m="http://schemas.openxmlformats.org/officeDocument/2006/math" xmlns:v="urn:schemas-microsoft-com:vml" xmlns:wp14="http://schemas.microsoft.com/office/word/2010/wordprocessingDrawing" xmlns:wp="http://schemas.openxmlformats.org/drawingml/2006/wordprocessingDrawing" xmlns:w10="urn:schemas-microsoft-com:office:word" xmlns:w="http://schemas.openxmlformats.org/wordprocessingml/2006/main" xmlns:w14="http://schemas.microsoft.com/office/word/2010/wordml" xmlns:w15="http://schemas.microsoft.com/office/word/2012/wordml" xmlns:w16cex="http://schemas.microsoft.com/office/word/2018/wordml/cex" xmlns:w16cid="http://schemas.microsoft.com/office/word/2016/wordml/cid" xmlns:w16="http://schemas.microsoft.com/office/word/2018/wordml" xmlns:w16sdtdh="http://schemas.microsoft.com/office/word/2020/wordml/sdtdatahash" xmlns:w16se="http://schemas.microsoft.com/office/word/2015/wordml/symex" xmlns:wpg="http://schemas.microsoft.com/office/word/2010/wordprocessingGroup" xmlns:wpi="http://schemas.microsoft.com/office/word/2010/wordprocessingInk" xmlns:wne="http://schemas.microsoft.com/office/word/2006/wordml" xmlns:wps="http://schemas.microsoft.com/office/word/2010/wordprocessingShape" xmlns:a="http://schemas.openxmlformats.org/drawingml/2006/main" xmlns:pic="http://schemas.openxmlformats.org/drawingml/2006/picture" xmlns:a14="http://schemas.microsoft.com/office/drawing/2010/main" mc:Ignorable="w14 w15 w16se w16cid w16 w16cex w16sdtdh wp14">
+<w:document xmlns:wpc="http://schemas.microsoft.com/office/word/2010/wordprocessingCanvas" xmlns:cx="http://schemas.microsoft.com/office/drawing/2014/chartex" xmlns:cx1="http://schemas.microsoft.com/office/drawing/2015/9/8/chartex" xmlns:cx2="http://schemas.microsoft.com/office/drawing/2015/10/21/chartex" xmlns:cx3="http://schemas.microsoft.com/office/drawing/2016/5/9/chartex" xmlns:cx4="http://schemas.microsoft.com/office/drawing/2016/5/10/chartex" xmlns:cx5="http://schemas.microsoft.com/office/drawing/2016/5/11/chartex" xmlns:cx6="http://schemas.microsoft.com/office/drawing/2016/5/12/chartex" xmlns:cx7="http://schemas.microsoft.com/office/drawing/2016/5/13/chartex" xmlns:cx8="http://schemas.microsoft.com/office/drawing/2016/5/14/chartex" xmlns:mc="http://schemas.openxmlformats.org/markup-compatibility/2006" xmlns:aink="http://schemas.microsoft.com/office/drawing/2016/ink" xmlns:am3d="http://schemas.microsoft.com/office/drawing/2017/model3d" xmlns:o="urn:schemas-microsoft-com:office:office" xmlns:oel="http://schemas.microsoft.com/office/2019/extlst" xmlns:r="http://schemas.openxmlformats.org/officeDocument/2006/relationships" xmlns:m="http://schemas.openxmlformats.org/officeDocument/2006/math" xmlns:v="urn:schemas-microsoft-com:vml" xmlns:wp14="http://schemas.microsoft.com/office/word/2010/wordprocessingDrawing" xmlns:wp="http://schemas.openxmlformats.org/drawingml/2006/wordprocessingDrawing" xmlns:w10="urn:schemas-microsoft-com:office:word" xmlns:w="http://schemas.openxmlformats.org/wordprocessingml/2006/main" xmlns:w14="http://schemas.microsoft.com/office/word/2010/wordml" xmlns:w15="http://schemas.microsoft.com/office/word/2012/wordml" xmlns:w16cex="http://schemas.microsoft.com/office/word/2018/wordml/cex" xmlns:w16cid="http://schemas.microsoft.com/office/word/2016/wordml/cid" xmlns:w16="http://schemas.microsoft.com/office/word/2018/wordml" xmlns:w16sdtdh="http://schemas.microsoft.com/office/word/2020/wordml/sdtdatahash" xmlns:w16se="http://schemas.microsoft.com/office/word/2015/wordml/symex" xmlns:wpg="http://schemas.microsoft.com/office/word/2010/wordprocessingGroup" xmlns:wpi="http://schemas.microsoft.com/office/word/2010/wordprocessingInk" xmlns:wne="http://schemas.microsoft.com/office/word/2006/wordml" xmlns:wps="http://schemas.microsoft.com/office/word/2010/wordprocessingShape" mc:Ignorable="w14 w15 w16se w16cid w16 w16cex w16sdtdh wp14">
   <w:body>
     <w:p>
       <w:pPr>
@@ -255,8 +255,13 @@
           <w:numId w:val="1"/>
         </w:numPr>
       </w:pPr>
-      <w:r>
-        <w:t>Ulink pro D</w:t>
+      <w:proofErr w:type="spellStart"/>
+      <w:r>
+        <w:t>Ulink</w:t>
+      </w:r>
+      <w:proofErr w:type="spellEnd"/>
+      <w:r>
+        <w:t xml:space="preserve"> pro D</w:t>
       </w:r>
     </w:p>
     <w:p>
@@ -479,7 +484,7 @@
       </w:pPr>
       <w:r>
         <w:rPr>
-          <w:rFonts w:asciiTheme="majorHAnsi" w:hAnsiTheme="majorHAnsi" w:eastAsiaTheme="majorEastAsia" w:cstheme="majorBidi"/>
+          <w:rFonts w:asciiTheme="majorHAnsi" w:eastAsiaTheme="majorEastAsia" w:hAnsiTheme="majorHAnsi" w:cstheme="majorBidi"/>
           <w:noProof/>
           <w:color w:val="2F5496" w:themeColor="accent1" w:themeShade="BF"/>
           <w:sz w:val="32"/>
@@ -758,7 +763,7 @@
       </w:pPr>
       <w:r>
         <w:rPr>
-          <w:rFonts w:asciiTheme="majorHAnsi" w:hAnsiTheme="majorHAnsi" w:eastAsiaTheme="majorEastAsia" w:cstheme="majorBidi"/>
+          <w:rFonts w:asciiTheme="majorHAnsi" w:eastAsiaTheme="majorEastAsia" w:hAnsiTheme="majorHAnsi" w:cstheme="majorBidi"/>
           <w:noProof/>
           <w:color w:val="2F5496" w:themeColor="accent1" w:themeShade="BF"/>
           <w:sz w:val="32"/>
@@ -871,22 +876,20 @@
     <w:p/>
     <w:p>
       <w:r>
-        <w:rPr/>
+        <w:lastRenderedPageBreak/>
         <w:t xml:space="preserve">Private Repository on </w:t>
       </w:r>
       <w:proofErr w:type="spellStart"/>
       <w:r>
-        <w:rPr/>
         <w:t>AlifSemi</w:t>
       </w:r>
       <w:proofErr w:type="spellEnd"/>
       <w:r>
-        <w:rPr/>
         <w:t xml:space="preserve"> GitHub:</w:t>
       </w:r>
     </w:p>
     <w:p>
-      <w:hyperlink r:id="Rc020d49f90c648f1">
+      <w:hyperlink r:id="rId11">
         <w:r>
           <w:rPr>
             <w:rStyle w:val="Hyperlink"/>
@@ -895,23 +898,19 @@
         </w:r>
       </w:hyperlink>
     </w:p>
-    <w:p>
-      <w:pPr>
-        <w:pStyle w:val="Normal"/>
-      </w:pPr>
-    </w:p>
+    <w:p/>
     <w:p>
       <w:pPr>
         <w:pStyle w:val="NormalWeb"/>
         <w:rPr>
-          <w:rFonts w:ascii="Calibri" w:hAnsi="Calibri" w:eastAsia="Times New Roman" w:cs="Calibri" w:asciiTheme="minorAscii" w:hAnsiTheme="minorAscii" w:cstheme="minorAscii"/>
-          <w:sz w:val="21"/>
-          <w:szCs w:val="21"/>
-        </w:rPr>
-      </w:pPr>
-      <w:r>
-        <w:rPr>
-          <w:rFonts w:ascii="Calibri" w:hAnsi="Calibri" w:cs="Calibri" w:asciiTheme="minorAscii" w:hAnsiTheme="minorAscii" w:cstheme="minorAscii"/>
+          <w:rFonts w:asciiTheme="minorHAnsi" w:hAnsiTheme="minorHAnsi" w:cstheme="minorBidi"/>
+          <w:sz w:val="21"/>
+          <w:szCs w:val="21"/>
+        </w:rPr>
+      </w:pPr>
+      <w:r>
+        <w:rPr>
+          <w:rFonts w:asciiTheme="minorHAnsi" w:hAnsiTheme="minorHAnsi" w:cstheme="minorBidi"/>
           <w:sz w:val="21"/>
           <w:szCs w:val="21"/>
         </w:rPr>
@@ -920,52 +919,88 @@
       <w:proofErr w:type="spellStart"/>
       <w:r>
         <w:rPr>
-          <w:rFonts w:ascii="Calibri" w:hAnsi="Calibri" w:cs="Calibri" w:asciiTheme="minorAscii" w:hAnsiTheme="minorAscii" w:cstheme="minorAscii"/>
-          <w:sz w:val="21"/>
-          <w:szCs w:val="21"/>
-        </w:rPr>
-        <w:t>git@github.com</w:t>
-      </w:r>
-      <w:r>
-        <w:rPr>
-          <w:rFonts w:ascii="Calibri" w:hAnsi="Calibri" w:eastAsia="Times New Roman" w:cs="Calibri" w:asciiTheme="minorAscii" w:hAnsiTheme="minorAscii" w:cstheme="minorAscii"/>
-          <w:sz w:val="21"/>
-          <w:szCs w:val="21"/>
-        </w:rPr>
-        <w:t>:alifsemi</w:t>
+          <w:rFonts w:asciiTheme="minorHAnsi" w:hAnsiTheme="minorHAnsi" w:cstheme="minorBidi"/>
+          <w:sz w:val="21"/>
+          <w:szCs w:val="21"/>
+        </w:rPr>
+        <w:t>git@github.com:alifsemi</w:t>
       </w:r>
       <w:proofErr w:type="spellEnd"/>
       <w:r>
         <w:rPr>
-          <w:rFonts w:ascii="Calibri" w:hAnsi="Calibri" w:eastAsia="Times New Roman" w:cs="Calibri" w:asciiTheme="minorAscii" w:hAnsiTheme="minorAscii" w:cstheme="minorAscii"/>
+          <w:rFonts w:asciiTheme="minorHAnsi" w:hAnsiTheme="minorHAnsi" w:cstheme="minorBidi"/>
           <w:sz w:val="21"/>
           <w:szCs w:val="21"/>
         </w:rPr>
         <w:t>/</w:t>
       </w:r>
-      <w:hyperlink r:id="Rcdd4f2de0be1435d">
+      <w:hyperlink r:id="rId12">
         <w:r>
           <w:rPr>
-            <w:rFonts w:ascii="Calibri" w:hAnsi="Calibri" w:eastAsia="Times New Roman" w:cs="Calibri" w:asciiTheme="minorAscii" w:hAnsiTheme="minorAscii" w:cstheme="minorAscii"/>
+            <w:rFonts w:asciiTheme="minorHAnsi" w:hAnsiTheme="minorHAnsi" w:cstheme="minorBidi"/>
             <w:sz w:val="21"/>
             <w:szCs w:val="21"/>
           </w:rPr>
-          <w:t>ml-kws-ic-example-ensemble-share</w:t>
+          <w:t>ml-</w:t>
+        </w:r>
+        <w:proofErr w:type="spellStart"/>
+        <w:r>
+          <w:rPr>
+            <w:rFonts w:asciiTheme="minorHAnsi" w:hAnsiTheme="minorHAnsi" w:cstheme="minorBidi"/>
+            <w:sz w:val="21"/>
+            <w:szCs w:val="21"/>
+          </w:rPr>
+          <w:t>kws</w:t>
+        </w:r>
+        <w:proofErr w:type="spellEnd"/>
+        <w:r>
+          <w:rPr>
+            <w:rFonts w:asciiTheme="minorHAnsi" w:hAnsiTheme="minorHAnsi" w:cstheme="minorBidi"/>
+            <w:sz w:val="21"/>
+            <w:szCs w:val="21"/>
+          </w:rPr>
+          <w:t>-</w:t>
+        </w:r>
+        <w:proofErr w:type="spellStart"/>
+        <w:r>
+          <w:rPr>
+            <w:rFonts w:asciiTheme="minorHAnsi" w:hAnsiTheme="minorHAnsi" w:cstheme="minorBidi"/>
+            <w:sz w:val="21"/>
+            <w:szCs w:val="21"/>
+          </w:rPr>
+          <w:t>ic</w:t>
+        </w:r>
+        <w:proofErr w:type="spellEnd"/>
+        <w:r>
+          <w:rPr>
+            <w:rFonts w:asciiTheme="minorHAnsi" w:hAnsiTheme="minorHAnsi" w:cstheme="minorBidi"/>
+            <w:sz w:val="21"/>
+            <w:szCs w:val="21"/>
+          </w:rPr>
+          <w:t>-example-ensemble-</w:t>
+        </w:r>
+        <w:proofErr w:type="spellStart"/>
+        <w:r>
+          <w:rPr>
+            <w:rFonts w:asciiTheme="minorHAnsi" w:hAnsiTheme="minorHAnsi" w:cstheme="minorBidi"/>
+            <w:sz w:val="21"/>
+            <w:szCs w:val="21"/>
+          </w:rPr>
+          <w:t>share</w:t>
         </w:r>
       </w:hyperlink>
-      <w:proofErr w:type="gramStart"/>
-      <w:r>
-        <w:rPr>
-          <w:rFonts w:ascii="Calibri" w:hAnsi="Calibri" w:eastAsia="Times New Roman" w:cs="Calibri" w:asciiTheme="minorAscii" w:hAnsiTheme="minorAscii" w:cstheme="minorAscii"/>
+      <w:r>
+        <w:rPr>
+          <w:rFonts w:asciiTheme="minorHAnsi" w:hAnsiTheme="minorHAnsi" w:cstheme="minorBidi"/>
           <w:sz w:val="21"/>
           <w:szCs w:val="21"/>
         </w:rPr>
         <w:t>.git</w:t>
       </w:r>
-      <w:proofErr w:type="gramEnd"/>
-      <w:r>
-        <w:rPr>
-          <w:rFonts w:ascii="Calibri" w:hAnsi="Calibri" w:eastAsia="Times New Roman" w:cs="Calibri" w:asciiTheme="minorAscii" w:hAnsiTheme="minorAscii" w:cstheme="minorAscii"/>
+      <w:proofErr w:type="spellEnd"/>
+      <w:r>
+        <w:rPr>
+          <w:rFonts w:asciiTheme="minorHAnsi" w:hAnsiTheme="minorHAnsi" w:cstheme="minorBidi"/>
           <w:sz w:val="21"/>
           <w:szCs w:val="21"/>
         </w:rPr>
@@ -976,7 +1011,7 @@
       <w:pPr>
         <w:pStyle w:val="NormalWeb"/>
         <w:rPr>
-          <w:rFonts w:ascii="Calibri" w:hAnsi="Calibri" w:cs="Calibri" w:asciiTheme="minorAscii" w:hAnsiTheme="minorAscii" w:cstheme="minorAscii"/>
+          <w:rFonts w:asciiTheme="minorHAnsi" w:hAnsiTheme="minorHAnsi" w:cstheme="minorBidi"/>
           <w:sz w:val="21"/>
           <w:szCs w:val="21"/>
         </w:rPr>
@@ -986,7 +1021,7 @@
       </w:r>
       <w:r>
         <w:rPr>
-          <w:rFonts w:ascii="Calibri" w:hAnsi="Calibri" w:cs="Calibri" w:asciiTheme="minorAscii" w:hAnsiTheme="minorAscii" w:cstheme="minorAscii"/>
+          <w:rFonts w:asciiTheme="minorHAnsi" w:hAnsiTheme="minorHAnsi" w:cstheme="minorBidi"/>
           <w:sz w:val="21"/>
           <w:szCs w:val="21"/>
         </w:rPr>
@@ -995,7 +1030,7 @@
       <w:proofErr w:type="spellStart"/>
       <w:r>
         <w:rPr>
-          <w:rFonts w:ascii="Calibri" w:hAnsi="Calibri" w:cs="Calibri" w:asciiTheme="minorAscii" w:hAnsiTheme="minorAscii" w:cstheme="minorAscii"/>
+          <w:rFonts w:asciiTheme="minorHAnsi" w:hAnsiTheme="minorHAnsi" w:cstheme="minorBidi"/>
           <w:sz w:val="21"/>
           <w:szCs w:val="21"/>
         </w:rPr>
@@ -1007,193 +1042,257 @@
       </w:r>
       <w:r>
         <w:rPr>
-          <w:rFonts w:ascii="Calibri" w:hAnsi="Calibri" w:cs="Calibri" w:asciiTheme="minorAscii" w:hAnsiTheme="minorAscii" w:cstheme="minorAscii"/>
+          <w:rFonts w:asciiTheme="minorHAnsi" w:hAnsiTheme="minorHAnsi" w:cstheme="minorBidi"/>
           <w:sz w:val="21"/>
           <w:szCs w:val="21"/>
         </w:rPr>
         <w:t>git submodule update</w:t>
       </w:r>
+    </w:p>
+    <w:p>
+      <w:pPr>
+        <w:pStyle w:val="NormalWeb"/>
+        <w:rPr>
+          <w:rFonts w:asciiTheme="minorHAnsi" w:hAnsiTheme="minorHAnsi" w:cstheme="minorBidi"/>
+          <w:sz w:val="21"/>
+          <w:szCs w:val="21"/>
+        </w:rPr>
+      </w:pPr>
+    </w:p>
+    <w:p>
+      <w:pPr>
+        <w:pStyle w:val="NormalWeb"/>
+        <w:rPr>
+          <w:rFonts w:asciiTheme="minorHAnsi" w:hAnsiTheme="minorHAnsi" w:cstheme="minorBidi"/>
+          <w:b/>
+          <w:bCs/>
+          <w:sz w:val="21"/>
+          <w:szCs w:val="21"/>
+        </w:rPr>
+      </w:pPr>
+      <w:r>
+        <w:rPr>
+          <w:rFonts w:asciiTheme="minorHAnsi" w:hAnsiTheme="minorHAnsi" w:cstheme="minorBidi"/>
+          <w:b/>
+          <w:bCs/>
+          <w:sz w:val="21"/>
+          <w:szCs w:val="21"/>
+        </w:rPr>
+        <w:t>Following assumes python 3.8 in Ubuntu Linux Environment</w:t>
+      </w:r>
+    </w:p>
+    <w:p>
+      <w:pPr>
+        <w:pStyle w:val="NormalWeb"/>
+        <w:rPr>
+          <w:rFonts w:asciiTheme="minorHAnsi" w:hAnsiTheme="minorHAnsi" w:cstheme="minorBidi"/>
+          <w:sz w:val="21"/>
+          <w:szCs w:val="21"/>
+        </w:rPr>
+      </w:pPr>
+      <w:r>
+        <w:rPr>
+          <w:rFonts w:asciiTheme="minorHAnsi" w:hAnsiTheme="minorHAnsi" w:cstheme="minorBidi"/>
+          <w:sz w:val="21"/>
+          <w:szCs w:val="21"/>
+        </w:rPr>
+        <w:t>python set_up_default_resources.py --additional-ethos-u-config-name ethos-u55-256 ( this will take some time, minutes )</w:t>
+      </w:r>
       <w:r>
         <w:br/>
       </w:r>
-      <w:r>
-        <w:rPr>
-          <w:rFonts w:ascii="Calibri" w:hAnsi="Calibri" w:cs="Calibri" w:asciiTheme="minorAscii" w:hAnsiTheme="minorAscii" w:cstheme="minorAscii"/>
-          <w:sz w:val="21"/>
-          <w:szCs w:val="21"/>
-        </w:rPr>
-        <w:t>python set_up_default_resources.</w:t>
-      </w:r>
-      <w:r>
-        <w:rPr>
-          <w:rFonts w:ascii="Calibri" w:hAnsi="Calibri" w:cs="Calibri" w:asciiTheme="minorAscii" w:hAnsiTheme="minorAscii" w:cstheme="minorAscii"/>
-          <w:sz w:val="21"/>
-          <w:szCs w:val="21"/>
-        </w:rPr>
-        <w:t>py</w:t>
-      </w:r>
-      <w:r>
-        <w:rPr>
-          <w:rFonts w:ascii="Calibri" w:hAnsi="Calibri" w:cs="Calibri" w:asciiTheme="minorAscii" w:hAnsiTheme="minorAscii" w:cstheme="minorAscii"/>
-          <w:sz w:val="21"/>
-          <w:szCs w:val="21"/>
-        </w:rPr>
-        <w:t xml:space="preserve"> --additional-ethos-u-config-name ethos-u55-256 </w:t>
-      </w:r>
-      <w:proofErr w:type="gramStart"/>
-      <w:r>
-        <w:rPr>
-          <w:rFonts w:ascii="Calibri" w:hAnsi="Calibri" w:cs="Calibri" w:asciiTheme="minorAscii" w:hAnsiTheme="minorAscii" w:cstheme="minorAscii"/>
-          <w:sz w:val="21"/>
-          <w:szCs w:val="21"/>
-        </w:rPr>
-        <w:t>( this</w:t>
-      </w:r>
-      <w:proofErr w:type="gramEnd"/>
-      <w:r>
-        <w:rPr>
-          <w:rFonts w:ascii="Calibri" w:hAnsi="Calibri" w:cs="Calibri" w:asciiTheme="minorAscii" w:hAnsiTheme="minorAscii" w:cstheme="minorAscii"/>
-          <w:sz w:val="21"/>
-          <w:szCs w:val="21"/>
-        </w:rPr>
-        <w:t xml:space="preserve"> will take some time, </w:t>
-      </w:r>
-      <w:proofErr w:type="gramStart"/>
-      <w:r>
-        <w:rPr>
-          <w:rFonts w:ascii="Calibri" w:hAnsi="Calibri" w:cs="Calibri" w:asciiTheme="minorAscii" w:hAnsiTheme="minorAscii" w:cstheme="minorAscii"/>
-          <w:sz w:val="21"/>
-          <w:szCs w:val="21"/>
-        </w:rPr>
-        <w:t>minutes )</w:t>
-      </w:r>
-      <w:proofErr w:type="gramEnd"/>
+      <w:proofErr w:type="spellStart"/>
+      <w:r>
+        <w:rPr>
+          <w:rFonts w:asciiTheme="minorHAnsi" w:hAnsiTheme="minorHAnsi" w:cstheme="minorBidi"/>
+          <w:sz w:val="21"/>
+          <w:szCs w:val="21"/>
+        </w:rPr>
+        <w:t>mkdir</w:t>
+      </w:r>
+      <w:proofErr w:type="spellEnd"/>
+      <w:r>
+        <w:rPr>
+          <w:rFonts w:asciiTheme="minorHAnsi" w:hAnsiTheme="minorHAnsi" w:cstheme="minorBidi"/>
+          <w:sz w:val="21"/>
+          <w:szCs w:val="21"/>
+        </w:rPr>
+        <w:t xml:space="preserve"> build</w:t>
+      </w:r>
       <w:r>
         <w:br/>
       </w:r>
+      <w:r>
+        <w:rPr>
+          <w:rFonts w:asciiTheme="minorHAnsi" w:hAnsiTheme="minorHAnsi" w:cstheme="minorBidi"/>
+          <w:sz w:val="21"/>
+          <w:szCs w:val="21"/>
+        </w:rPr>
+        <w:t>cd build</w:t>
+      </w:r>
+      <w:r>
+        <w:br/>
+      </w:r>
       <w:proofErr w:type="spellStart"/>
       <w:r>
         <w:rPr>
-          <w:rFonts w:ascii="Calibri" w:hAnsi="Calibri" w:cs="Calibri" w:asciiTheme="minorAscii" w:hAnsiTheme="minorAscii" w:cstheme="minorAscii"/>
-          <w:sz w:val="21"/>
-          <w:szCs w:val="21"/>
-        </w:rPr>
-        <w:t>mkdir</w:t>
+          <w:rFonts w:asciiTheme="minorHAnsi" w:hAnsiTheme="minorHAnsi" w:cstheme="minorBidi"/>
+          <w:sz w:val="21"/>
+          <w:szCs w:val="21"/>
+        </w:rPr>
+        <w:t>cmake</w:t>
       </w:r>
       <w:proofErr w:type="spellEnd"/>
       <w:r>
         <w:rPr>
-          <w:rFonts w:ascii="Calibri" w:hAnsi="Calibri" w:cs="Calibri" w:asciiTheme="minorAscii" w:hAnsiTheme="minorAscii" w:cstheme="minorAscii"/>
-          <w:sz w:val="21"/>
-          <w:szCs w:val="21"/>
-        </w:rPr>
-        <w:t xml:space="preserve"> build</w:t>
+          <w:rFonts w:asciiTheme="minorHAnsi" w:hAnsiTheme="minorHAnsi" w:cstheme="minorBidi"/>
+          <w:sz w:val="21"/>
+          <w:szCs w:val="21"/>
+        </w:rPr>
+        <w:t xml:space="preserve"> -DTARGET_PLATFORM=ensemble \</w:t>
       </w:r>
       <w:r>
         <w:br/>
       </w:r>
       <w:r>
         <w:rPr>
-          <w:rFonts w:ascii="Calibri" w:hAnsi="Calibri" w:cs="Calibri" w:asciiTheme="minorAscii" w:hAnsiTheme="minorAscii" w:cstheme="minorAscii"/>
-          <w:sz w:val="21"/>
-          <w:szCs w:val="21"/>
-        </w:rPr>
-        <w:t>cd build</w:t>
+          <w:rFonts w:asciiTheme="minorHAnsi" w:hAnsiTheme="minorHAnsi" w:cstheme="minorBidi"/>
+          <w:sz w:val="21"/>
+          <w:szCs w:val="21"/>
+        </w:rPr>
+        <w:t>-DTARGET_SUBSYSTEM=RTSS-HP \</w:t>
       </w:r>
       <w:r>
         <w:br/>
       </w:r>
+      <w:r>
+        <w:rPr>
+          <w:rFonts w:asciiTheme="minorHAnsi" w:hAnsiTheme="minorHAnsi" w:cstheme="minorBidi"/>
+          <w:sz w:val="21"/>
+          <w:szCs w:val="21"/>
+        </w:rPr>
+        <w:t>-DCMAKE_TOOLCHAIN_FILE=scripts/cmake/toolchains/bare-metal-armclang.cmake \</w:t>
+      </w:r>
+      <w:r>
+        <w:br/>
+      </w:r>
+      <w:r>
+        <w:rPr>
+          <w:rFonts w:asciiTheme="minorHAnsi" w:hAnsiTheme="minorHAnsi" w:cstheme="minorBidi"/>
+          <w:sz w:val="21"/>
+          <w:szCs w:val="21"/>
+        </w:rPr>
+        <w:t>-DUSE_CASE_BUILD=</w:t>
+      </w:r>
       <w:proofErr w:type="spellStart"/>
       <w:r>
         <w:rPr>
-          <w:rFonts w:ascii="Calibri" w:hAnsi="Calibri" w:cs="Calibri" w:asciiTheme="minorAscii" w:hAnsiTheme="minorAscii" w:cstheme="minorAscii"/>
-          <w:sz w:val="21"/>
-          <w:szCs w:val="21"/>
-        </w:rPr>
-        <w:t>cmake</w:t>
+          <w:rFonts w:asciiTheme="minorHAnsi" w:hAnsiTheme="minorHAnsi" w:cstheme="minorBidi"/>
+          <w:sz w:val="21"/>
+          <w:szCs w:val="21"/>
+        </w:rPr>
+        <w:t>kws</w:t>
       </w:r>
       <w:proofErr w:type="spellEnd"/>
       <w:r>
         <w:rPr>
-          <w:rFonts w:ascii="Calibri" w:hAnsi="Calibri" w:cs="Calibri" w:asciiTheme="minorAscii" w:hAnsiTheme="minorAscii" w:cstheme="minorAscii"/>
-          <w:sz w:val="21"/>
-          <w:szCs w:val="21"/>
-        </w:rPr>
-        <w:t xml:space="preserve"> -DTARGET_PLATFORM=ensemble \</w:t>
+          <w:rFonts w:asciiTheme="minorHAnsi" w:hAnsiTheme="minorHAnsi" w:cstheme="minorBidi"/>
+          <w:sz w:val="21"/>
+          <w:szCs w:val="21"/>
+        </w:rPr>
+        <w:t xml:space="preserve"> \</w:t>
       </w:r>
       <w:r>
         <w:br/>
       </w:r>
       <w:r>
         <w:rPr>
-          <w:rFonts w:ascii="Calibri" w:hAnsi="Calibri" w:cs="Calibri" w:asciiTheme="minorAscii" w:hAnsiTheme="minorAscii" w:cstheme="minorAscii"/>
-          <w:sz w:val="21"/>
-          <w:szCs w:val="21"/>
-        </w:rPr>
-        <w:t>-DTARGET_SUBSYSTEM=RTSS-HP \</w:t>
+          <w:rFonts w:asciiTheme="minorHAnsi" w:hAnsiTheme="minorHAnsi" w:cstheme="minorBidi"/>
+          <w:sz w:val="21"/>
+          <w:szCs w:val="21"/>
+        </w:rPr>
+        <w:t>-Dkws_MODEL_TFLITE_PATH=resources_downloaded/kws/kws_micronet_m_vela_H256.tflite \</w:t>
       </w:r>
       <w:r>
         <w:br/>
       </w:r>
       <w:r>
         <w:rPr>
-          <w:rFonts w:ascii="Calibri" w:hAnsi="Calibri" w:cs="Calibri" w:asciiTheme="minorAscii" w:hAnsiTheme="minorAscii" w:cstheme="minorAscii"/>
-          <w:sz w:val="21"/>
-          <w:szCs w:val="21"/>
-        </w:rPr>
-        <w:t>-DCMAKE_TOOLCHAIN_FILE=scripts/</w:t>
+          <w:rFonts w:asciiTheme="minorHAnsi" w:hAnsiTheme="minorHAnsi" w:cstheme="minorBidi"/>
+          <w:sz w:val="21"/>
+          <w:szCs w:val="21"/>
+        </w:rPr>
+        <w:t>-</w:t>
       </w:r>
       <w:proofErr w:type="spellStart"/>
       <w:r>
         <w:rPr>
-          <w:rFonts w:ascii="Calibri" w:hAnsi="Calibri" w:cs="Calibri" w:asciiTheme="minorAscii" w:hAnsiTheme="minorAscii" w:cstheme="minorAscii"/>
-          <w:sz w:val="21"/>
-          <w:szCs w:val="21"/>
-        </w:rPr>
-        <w:t>cmake</w:t>
+          <w:rFonts w:asciiTheme="minorHAnsi" w:hAnsiTheme="minorHAnsi" w:cstheme="minorBidi"/>
+          <w:sz w:val="21"/>
+          <w:szCs w:val="21"/>
+        </w:rPr>
+        <w:t>Dkws_FILE_PATH</w:t>
       </w:r>
       <w:proofErr w:type="spellEnd"/>
       <w:r>
         <w:rPr>
-          <w:rFonts w:ascii="Calibri" w:hAnsi="Calibri" w:cs="Calibri" w:asciiTheme="minorAscii" w:hAnsiTheme="minorAscii" w:cstheme="minorAscii"/>
-          <w:sz w:val="21"/>
-          <w:szCs w:val="21"/>
-        </w:rPr>
-        <w:t>/toolchains/bare-metal-</w:t>
+          <w:rFonts w:asciiTheme="minorHAnsi" w:hAnsiTheme="minorHAnsi" w:cstheme="minorBidi"/>
+          <w:sz w:val="21"/>
+          <w:szCs w:val="21"/>
+        </w:rPr>
+        <w:t>=resources/</w:t>
       </w:r>
       <w:proofErr w:type="spellStart"/>
       <w:r>
         <w:rPr>
-          <w:rFonts w:ascii="Calibri" w:hAnsi="Calibri" w:cs="Calibri" w:asciiTheme="minorAscii" w:hAnsiTheme="minorAscii" w:cstheme="minorAscii"/>
-          <w:sz w:val="21"/>
-          <w:szCs w:val="21"/>
-        </w:rPr>
-        <w:t>armclang.cmake</w:t>
+          <w:rFonts w:asciiTheme="minorHAnsi" w:hAnsiTheme="minorHAnsi" w:cstheme="minorBidi"/>
+          <w:sz w:val="21"/>
+          <w:szCs w:val="21"/>
+        </w:rPr>
+        <w:t>kws</w:t>
       </w:r>
       <w:proofErr w:type="spellEnd"/>
       <w:r>
         <w:rPr>
-          <w:rFonts w:ascii="Calibri" w:hAnsi="Calibri" w:cs="Calibri" w:asciiTheme="minorAscii" w:hAnsiTheme="minorAscii" w:cstheme="minorAscii"/>
-          <w:sz w:val="21"/>
-          <w:szCs w:val="21"/>
-        </w:rPr>
-        <w:t xml:space="preserve"> \</w:t>
+          <w:rFonts w:asciiTheme="minorHAnsi" w:hAnsiTheme="minorHAnsi" w:cstheme="minorBidi"/>
+          <w:sz w:val="21"/>
+          <w:szCs w:val="21"/>
+        </w:rPr>
+        <w:t>/samples/down.wav \</w:t>
       </w:r>
       <w:r>
         <w:br/>
       </w:r>
       <w:r>
         <w:rPr>
-          <w:rFonts w:ascii="Calibri" w:hAnsi="Calibri" w:cs="Calibri" w:asciiTheme="minorAscii" w:hAnsiTheme="minorAscii" w:cstheme="minorAscii"/>
-          <w:sz w:val="21"/>
-          <w:szCs w:val="21"/>
-        </w:rPr>
-        <w:t>-DUSE_CASE_BUILD=</w:t>
+          <w:rFonts w:asciiTheme="minorHAnsi" w:hAnsiTheme="minorHAnsi" w:cstheme="minorBidi"/>
+          <w:sz w:val="21"/>
+          <w:szCs w:val="21"/>
+        </w:rPr>
+        <w:t>-DCMAKE_BUILD_TYPE=Debug -DLOG_LEVEL=LOG_LEVEL_DEBUG ..</w:t>
+      </w:r>
+    </w:p>
+    <w:p>
+      <w:pPr>
+        <w:pStyle w:val="NormalWeb"/>
+        <w:rPr>
+          <w:rFonts w:asciiTheme="minorHAnsi" w:hAnsiTheme="minorHAnsi" w:cstheme="minorHAnsi"/>
+          <w:sz w:val="21"/>
+          <w:szCs w:val="21"/>
+        </w:rPr>
+      </w:pPr>
+      <w:r>
+        <w:rPr>
+          <w:rFonts w:asciiTheme="minorHAnsi" w:hAnsiTheme="minorHAnsi" w:cstheme="minorHAnsi"/>
+          <w:sz w:val="21"/>
+          <w:szCs w:val="21"/>
+        </w:rPr>
+        <w:t>make ethos-u-</w:t>
       </w:r>
       <w:proofErr w:type="spellStart"/>
       <w:r>
         <w:rPr>
-          <w:rFonts w:ascii="Calibri" w:hAnsi="Calibri" w:cs="Calibri" w:asciiTheme="minorAscii" w:hAnsiTheme="minorAscii" w:cstheme="minorAscii"/>
+          <w:rFonts w:asciiTheme="minorHAnsi" w:hAnsiTheme="minorHAnsi" w:cstheme="minorHAnsi"/>
           <w:sz w:val="21"/>
           <w:szCs w:val="21"/>
         </w:rPr>
@@ -1202,162 +1301,11 @@
       <w:proofErr w:type="spellEnd"/>
       <w:r>
         <w:rPr>
-          <w:rFonts w:ascii="Calibri" w:hAnsi="Calibri" w:cs="Calibri" w:asciiTheme="minorAscii" w:hAnsiTheme="minorAscii" w:cstheme="minorAscii"/>
-          <w:sz w:val="21"/>
-          <w:szCs w:val="21"/>
-        </w:rPr>
-        <w:t xml:space="preserve"> \</w:t>
-      </w:r>
-      <w:r>
-        <w:br/>
-      </w:r>
-      <w:r>
-        <w:rPr>
-          <w:rFonts w:ascii="Calibri" w:hAnsi="Calibri" w:cs="Calibri" w:asciiTheme="minorAscii" w:hAnsiTheme="minorAscii" w:cstheme="minorAscii"/>
-          <w:sz w:val="21"/>
-          <w:szCs w:val="21"/>
-        </w:rPr>
-        <w:t>-</w:t>
-      </w:r>
-      <w:proofErr w:type="spellStart"/>
-      <w:r>
-        <w:rPr>
-          <w:rFonts w:ascii="Calibri" w:hAnsi="Calibri" w:cs="Calibri" w:asciiTheme="minorAscii" w:hAnsiTheme="minorAscii" w:cstheme="minorAscii"/>
-          <w:sz w:val="21"/>
-          <w:szCs w:val="21"/>
-        </w:rPr>
-        <w:t>Dkws_MODEL_TFLITE_PATH</w:t>
-      </w:r>
-      <w:proofErr w:type="spellEnd"/>
-      <w:r>
-        <w:rPr>
-          <w:rFonts w:ascii="Calibri" w:hAnsi="Calibri" w:cs="Calibri" w:asciiTheme="minorAscii" w:hAnsiTheme="minorAscii" w:cstheme="minorAscii"/>
-          <w:sz w:val="21"/>
-          <w:szCs w:val="21"/>
-        </w:rPr>
-        <w:t>=</w:t>
-      </w:r>
-      <w:proofErr w:type="spellStart"/>
-      <w:r>
-        <w:rPr>
-          <w:rFonts w:ascii="Calibri" w:hAnsi="Calibri" w:cs="Calibri" w:asciiTheme="minorAscii" w:hAnsiTheme="minorAscii" w:cstheme="minorAscii"/>
-          <w:sz w:val="21"/>
-          <w:szCs w:val="21"/>
-        </w:rPr>
-        <w:t>resources_downloaded</w:t>
-      </w:r>
-      <w:proofErr w:type="spellEnd"/>
-      <w:r>
-        <w:rPr>
-          <w:rFonts w:ascii="Calibri" w:hAnsi="Calibri" w:cs="Calibri" w:asciiTheme="minorAscii" w:hAnsiTheme="minorAscii" w:cstheme="minorAscii"/>
-          <w:sz w:val="21"/>
-          <w:szCs w:val="21"/>
-        </w:rPr>
-        <w:t>/</w:t>
-      </w:r>
-      <w:proofErr w:type="spellStart"/>
-      <w:r>
-        <w:rPr>
-          <w:rFonts w:ascii="Calibri" w:hAnsi="Calibri" w:cs="Calibri" w:asciiTheme="minorAscii" w:hAnsiTheme="minorAscii" w:cstheme="minorAscii"/>
-          <w:sz w:val="21"/>
-          <w:szCs w:val="21"/>
-        </w:rPr>
-        <w:t>kws</w:t>
-      </w:r>
-      <w:proofErr w:type="spellEnd"/>
-      <w:r>
-        <w:rPr>
-          <w:rFonts w:ascii="Calibri" w:hAnsi="Calibri" w:cs="Calibri" w:asciiTheme="minorAscii" w:hAnsiTheme="minorAscii" w:cstheme="minorAscii"/>
-          <w:sz w:val="21"/>
-          <w:szCs w:val="21"/>
-        </w:rPr>
-        <w:t>/kws_micronet_m_vela_H256.tflite \</w:t>
-      </w:r>
-      <w:r>
-        <w:br/>
-      </w:r>
-      <w:r>
-        <w:rPr>
-          <w:rFonts w:ascii="Calibri" w:hAnsi="Calibri" w:cs="Calibri" w:asciiTheme="minorAscii" w:hAnsiTheme="minorAscii" w:cstheme="minorAscii"/>
-          <w:sz w:val="21"/>
-          <w:szCs w:val="21"/>
-        </w:rPr>
-        <w:t>-</w:t>
-      </w:r>
-      <w:proofErr w:type="spellStart"/>
-      <w:r>
-        <w:rPr>
-          <w:rFonts w:ascii="Calibri" w:hAnsi="Calibri" w:cs="Calibri" w:asciiTheme="minorAscii" w:hAnsiTheme="minorAscii" w:cstheme="minorAscii"/>
-          <w:sz w:val="21"/>
-          <w:szCs w:val="21"/>
-        </w:rPr>
-        <w:t>Dkws_FILE_PATH</w:t>
-      </w:r>
-      <w:proofErr w:type="spellEnd"/>
-      <w:r>
-        <w:rPr>
-          <w:rFonts w:ascii="Calibri" w:hAnsi="Calibri" w:cs="Calibri" w:asciiTheme="minorAscii" w:hAnsiTheme="minorAscii" w:cstheme="minorAscii"/>
-          <w:sz w:val="21"/>
-          <w:szCs w:val="21"/>
-        </w:rPr>
-        <w:t>=resources/</w:t>
-      </w:r>
-      <w:proofErr w:type="spellStart"/>
-      <w:r>
-        <w:rPr>
-          <w:rFonts w:ascii="Calibri" w:hAnsi="Calibri" w:cs="Calibri" w:asciiTheme="minorAscii" w:hAnsiTheme="minorAscii" w:cstheme="minorAscii"/>
-          <w:sz w:val="21"/>
-          <w:szCs w:val="21"/>
-        </w:rPr>
-        <w:t>kws</w:t>
-      </w:r>
-      <w:proofErr w:type="spellEnd"/>
-      <w:r>
-        <w:rPr>
-          <w:rFonts w:ascii="Calibri" w:hAnsi="Calibri" w:cs="Calibri" w:asciiTheme="minorAscii" w:hAnsiTheme="minorAscii" w:cstheme="minorAscii"/>
-          <w:sz w:val="21"/>
-          <w:szCs w:val="21"/>
-        </w:rPr>
-        <w:t>/samples/down.wav \</w:t>
-      </w:r>
-      <w:r>
-        <w:br/>
-      </w:r>
-      <w:r>
-        <w:rPr>
-          <w:rFonts w:ascii="Calibri" w:hAnsi="Calibri" w:cs="Calibri" w:asciiTheme="minorAscii" w:hAnsiTheme="minorAscii" w:cstheme="minorAscii"/>
-          <w:sz w:val="21"/>
-          <w:szCs w:val="21"/>
-        </w:rPr>
-        <w:t>-DCMAKE_BUILD_TYPE=Debug -DLOG_LEVEL=LOG_LEVEL_DEBUG</w:t>
-      </w:r>
-      <w:proofErr w:type="gramStart"/>
-      <w:r>
-        <w:rPr>
-          <w:rFonts w:ascii="Calibri" w:hAnsi="Calibri" w:cs="Calibri" w:asciiTheme="minorAscii" w:hAnsiTheme="minorAscii" w:cstheme="minorAscii"/>
-          <w:sz w:val="21"/>
-          <w:szCs w:val="21"/>
-        </w:rPr>
-        <w:t xml:space="preserve"> ..</w:t>
-      </w:r>
-      <w:proofErr w:type="gramEnd"/>
-    </w:p>
-    <w:p>
-      <w:pPr>
-        <w:pStyle w:val="NormalWeb"/>
-        <w:rPr>
           <w:rFonts w:asciiTheme="minorHAnsi" w:hAnsiTheme="minorHAnsi" w:cstheme="minorHAnsi"/>
           <w:sz w:val="21"/>
           <w:szCs w:val="21"/>
         </w:rPr>
-      </w:pPr>
-      <w:r>
-        <w:rPr>
-          <w:rFonts w:asciiTheme="minorHAnsi" w:hAnsiTheme="minorHAnsi" w:cstheme="minorHAnsi"/>
-          <w:sz w:val="21"/>
-          <w:szCs w:val="21"/>
-        </w:rPr>
-        <w:t>make ethos-u-kws -j20</w:t>
+        <w:t xml:space="preserve"> -j20</w:t>
       </w:r>
     </w:p>
     <w:p/>
@@ -1377,7 +1325,7 @@
     </w:p>
     <w:p/>
     <w:p>
-      <w:hyperlink w:history="1" r:id="rId12">
+      <w:hyperlink r:id="rId13" w:history="1">
         <w:r>
           <w:rPr>
             <w:rStyle w:val="Hyperlink"/>
@@ -1414,8 +1362,13 @@
       </w:r>
     </w:p>
     <w:p>
-      <w:r>
-        <w:t>cmake -DTARGET_PLATFORM=ensemble \</w:t>
+      <w:proofErr w:type="spellStart"/>
+      <w:r>
+        <w:t>cmake</w:t>
+      </w:r>
+      <w:proofErr w:type="spellEnd"/>
+      <w:r>
+        <w:t xml:space="preserve"> -DTARGET_PLATFORM=ensemble \</w:t>
       </w:r>
     </w:p>
     <w:p>
@@ -1430,11 +1383,20 @@
     </w:p>
     <w:p>
       <w:r>
-        <w:t>-DUSE_CASE_BUILD=img_class \</w:t>
-      </w:r>
-    </w:p>
-    <w:p>
-      <w:r>
+        <w:t>-DUSE_CASE_BUILD=</w:t>
+      </w:r>
+      <w:proofErr w:type="spellStart"/>
+      <w:r>
+        <w:t>img_class</w:t>
+      </w:r>
+      <w:proofErr w:type="spellEnd"/>
+      <w:r>
+        <w:t xml:space="preserve"> \</w:t>
+      </w:r>
+    </w:p>
+    <w:p>
+      <w:r>
+        <w:lastRenderedPageBreak/>
         <w:t xml:space="preserve">- </w:t>
       </w:r>
       <w:r>
@@ -1443,7 +1405,23 @@
     </w:p>
     <w:p>
       <w:r>
-        <w:t>-Dimg_class_FILE_PATH=resources/img_class/samples/cat.bmp \</w:t>
+        <w:t>-</w:t>
+      </w:r>
+      <w:proofErr w:type="spellStart"/>
+      <w:r>
+        <w:t>Dimg_class_FILE_PATH</w:t>
+      </w:r>
+      <w:proofErr w:type="spellEnd"/>
+      <w:r>
+        <w:t>=resources/</w:t>
+      </w:r>
+      <w:proofErr w:type="spellStart"/>
+      <w:r>
+        <w:t>img_class</w:t>
+      </w:r>
+      <w:proofErr w:type="spellEnd"/>
+      <w:r>
+        <w:t>/samples/cat.bmp \</w:t>
       </w:r>
     </w:p>
     <w:p>
@@ -1459,7 +1437,6 @@
           <w:sz w:val="21"/>
           <w:szCs w:val="21"/>
         </w:rPr>
-        <w:lastRenderedPageBreak/>
         <w:t>make -j20</w:t>
       </w:r>
     </w:p>
@@ -1518,7 +1495,15 @@
         <w:t xml:space="preserve">Set up debug </w:t>
       </w:r>
       <w:r>
-        <w:t>connection to M55 HE using .axf file</w:t>
+        <w:t>connection to M55 HE using .</w:t>
+      </w:r>
+      <w:proofErr w:type="spellStart"/>
+      <w:r>
+        <w:t>axf</w:t>
+      </w:r>
+      <w:proofErr w:type="spellEnd"/>
+      <w:r>
+        <w:t xml:space="preserve"> file</w:t>
       </w:r>
     </w:p>
     <w:p>
@@ -1554,7 +1539,15 @@
     </w:p>
     <w:p>
       <w:r>
-        <w:t>Set up debug connection to M55 HP using .axf file</w:t>
+        <w:t>Set up debug connection to M55 HP using .</w:t>
+      </w:r>
+      <w:proofErr w:type="spellStart"/>
+      <w:r>
+        <w:t>axf</w:t>
+      </w:r>
+      <w:proofErr w:type="spellEnd"/>
+      <w:r>
+        <w:t xml:space="preserve"> file</w:t>
       </w:r>
     </w:p>
     <w:p>
@@ -1676,15 +1669,57 @@
           <w:szCs w:val="22"/>
         </w:rPr>
       </w:pPr>
-      <w:r>
-        <w:rPr>
-          <w:rStyle w:val="normaltextrun"/>
-          <w:rFonts w:ascii="Calibri" w:hAnsi="Calibri" w:cs="Calibri"/>
-          <w:sz w:val="22"/>
-          <w:szCs w:val="22"/>
-        </w:rPr>
-        <w:t>fromelf -v --bin --output ethos-u-kws.bin ethos-u-kws.axf</w:t>
-      </w:r>
+      <w:proofErr w:type="spellStart"/>
+      <w:r>
+        <w:rPr>
+          <w:rStyle w:val="normaltextrun"/>
+          <w:rFonts w:ascii="Calibri" w:hAnsi="Calibri" w:cs="Calibri"/>
+          <w:sz w:val="22"/>
+          <w:szCs w:val="22"/>
+        </w:rPr>
+        <w:t>fromelf</w:t>
+      </w:r>
+      <w:proofErr w:type="spellEnd"/>
+      <w:r>
+        <w:rPr>
+          <w:rStyle w:val="normaltextrun"/>
+          <w:rFonts w:ascii="Calibri" w:hAnsi="Calibri" w:cs="Calibri"/>
+          <w:sz w:val="22"/>
+          <w:szCs w:val="22"/>
+        </w:rPr>
+        <w:t xml:space="preserve"> -v --bin --output ethos-u-</w:t>
+      </w:r>
+      <w:proofErr w:type="spellStart"/>
+      <w:r>
+        <w:rPr>
+          <w:rStyle w:val="normaltextrun"/>
+          <w:rFonts w:ascii="Calibri" w:hAnsi="Calibri" w:cs="Calibri"/>
+          <w:sz w:val="22"/>
+          <w:szCs w:val="22"/>
+        </w:rPr>
+        <w:t>kws.bin</w:t>
+      </w:r>
+      <w:proofErr w:type="spellEnd"/>
+      <w:r>
+        <w:rPr>
+          <w:rStyle w:val="normaltextrun"/>
+          <w:rFonts w:ascii="Calibri" w:hAnsi="Calibri" w:cs="Calibri"/>
+          <w:sz w:val="22"/>
+          <w:szCs w:val="22"/>
+        </w:rPr>
+        <w:t xml:space="preserve"> ethos-u-</w:t>
+      </w:r>
+      <w:proofErr w:type="spellStart"/>
+      <w:r>
+        <w:rPr>
+          <w:rStyle w:val="normaltextrun"/>
+          <w:rFonts w:ascii="Calibri" w:hAnsi="Calibri" w:cs="Calibri"/>
+          <w:sz w:val="22"/>
+          <w:szCs w:val="22"/>
+        </w:rPr>
+        <w:t>kws.axf</w:t>
+      </w:r>
+      <w:proofErr w:type="spellEnd"/>
     </w:p>
     <w:p>
       <w:pPr>
@@ -1774,7 +1809,7 @@
         <w:pStyle w:val="paragraph"/>
         <w:spacing w:before="0" w:beforeAutospacing="0" w:after="0" w:afterAutospacing="0"/>
         <w:rPr>
-          <w:rFonts w:eastAsia="Segoe UI" w:asciiTheme="minorHAnsi" w:hAnsiTheme="minorHAnsi" w:cstheme="minorHAnsi"/>
+          <w:rFonts w:asciiTheme="minorHAnsi" w:eastAsia="Segoe UI" w:hAnsiTheme="minorHAnsi" w:cstheme="minorHAnsi"/>
           <w:color w:val="242424"/>
           <w:sz w:val="21"/>
           <w:szCs w:val="21"/>
@@ -1782,7 +1817,7 @@
       </w:pPr>
       <w:r>
         <w:rPr>
-          <w:rFonts w:eastAsia="Segoe UI" w:asciiTheme="minorHAnsi" w:hAnsiTheme="minorHAnsi" w:cstheme="minorHAnsi"/>
+          <w:rFonts w:asciiTheme="minorHAnsi" w:eastAsia="Segoe UI" w:hAnsiTheme="minorHAnsi" w:cstheme="minorHAnsi"/>
           <w:color w:val="242424"/>
           <w:sz w:val="21"/>
           <w:szCs w:val="21"/>
@@ -1791,7 +1826,7 @@
       </w:r>
       <w:r>
         <w:rPr>
-          <w:rFonts w:eastAsia="Segoe UI" w:asciiTheme="minorHAnsi" w:hAnsiTheme="minorHAnsi" w:cstheme="minorHAnsi"/>
+          <w:rFonts w:asciiTheme="minorHAnsi" w:eastAsia="Segoe UI" w:hAnsiTheme="minorHAnsi" w:cstheme="minorHAnsi"/>
           <w:color w:val="242424"/>
           <w:sz w:val="21"/>
           <w:szCs w:val="21"/>
@@ -1800,7 +1835,7 @@
       </w:r>
       <w:r>
         <w:rPr>
-          <w:rFonts w:eastAsia="Segoe UI" w:asciiTheme="minorHAnsi" w:hAnsiTheme="minorHAnsi" w:cstheme="minorHAnsi"/>
+          <w:rFonts w:asciiTheme="minorHAnsi" w:eastAsia="Segoe UI" w:hAnsiTheme="minorHAnsi" w:cstheme="minorHAnsi"/>
           <w:color w:val="242424"/>
           <w:sz w:val="21"/>
           <w:szCs w:val="21"/>
@@ -1809,7 +1844,7 @@
       </w:r>
       <w:r>
         <w:rPr>
-          <w:rFonts w:eastAsia="Segoe UI" w:asciiTheme="minorHAnsi" w:hAnsiTheme="minorHAnsi" w:cstheme="minorHAnsi"/>
+          <w:rFonts w:asciiTheme="minorHAnsi" w:eastAsia="Segoe UI" w:hAnsiTheme="minorHAnsi" w:cstheme="minorHAnsi"/>
           <w:color w:val="242424"/>
           <w:sz w:val="21"/>
           <w:szCs w:val="21"/>
@@ -1818,7 +1853,7 @@
       </w:r>
       <w:r>
         <w:rPr>
-          <w:rFonts w:eastAsia="Segoe UI" w:asciiTheme="minorHAnsi" w:hAnsiTheme="minorHAnsi" w:cstheme="minorHAnsi"/>
+          <w:rFonts w:asciiTheme="minorHAnsi" w:eastAsia="Segoe UI" w:hAnsiTheme="minorHAnsi" w:cstheme="minorHAnsi"/>
           <w:color w:val="242424"/>
           <w:sz w:val="21"/>
           <w:szCs w:val="21"/>
@@ -1827,7 +1862,7 @@
       </w:r>
       <w:r>
         <w:rPr>
-          <w:rFonts w:eastAsia="Segoe UI" w:asciiTheme="minorHAnsi" w:hAnsiTheme="minorHAnsi" w:cstheme="minorHAnsi"/>
+          <w:rFonts w:asciiTheme="minorHAnsi" w:eastAsia="Segoe UI" w:hAnsiTheme="minorHAnsi" w:cstheme="minorHAnsi"/>
           <w:color w:val="242424"/>
           <w:sz w:val="21"/>
           <w:szCs w:val="21"/>
@@ -1836,7 +1871,7 @@
       </w:r>
       <w:r>
         <w:rPr>
-          <w:rFonts w:eastAsia="Segoe UI" w:asciiTheme="minorHAnsi" w:hAnsiTheme="minorHAnsi" w:cstheme="minorHAnsi"/>
+          <w:rFonts w:asciiTheme="minorHAnsi" w:eastAsia="Segoe UI" w:hAnsiTheme="minorHAnsi" w:cstheme="minorHAnsi"/>
           <w:color w:val="242424"/>
           <w:sz w:val="21"/>
           <w:szCs w:val="21"/>
@@ -1845,7 +1880,7 @@
       </w:r>
       <w:r>
         <w:rPr>
-          <w:rFonts w:eastAsia="Segoe UI" w:asciiTheme="minorHAnsi" w:hAnsiTheme="minorHAnsi" w:cstheme="minorHAnsi"/>
+          <w:rFonts w:asciiTheme="minorHAnsi" w:eastAsia="Segoe UI" w:hAnsiTheme="minorHAnsi" w:cstheme="minorHAnsi"/>
           <w:color w:val="242424"/>
           <w:sz w:val="21"/>
           <w:szCs w:val="21"/>
@@ -1854,7 +1889,7 @@
       </w:r>
       <w:r>
         <w:rPr>
-          <w:rFonts w:eastAsia="Segoe UI" w:asciiTheme="minorHAnsi" w:hAnsiTheme="minorHAnsi" w:cstheme="minorHAnsi"/>
+          <w:rFonts w:asciiTheme="minorHAnsi" w:eastAsia="Segoe UI" w:hAnsiTheme="minorHAnsi" w:cstheme="minorHAnsi"/>
           <w:color w:val="242424"/>
           <w:sz w:val="21"/>
           <w:szCs w:val="21"/>
@@ -1863,7 +1898,7 @@
       </w:r>
       <w:r>
         <w:rPr>
-          <w:rFonts w:eastAsia="Segoe UI" w:asciiTheme="minorHAnsi" w:hAnsiTheme="minorHAnsi" w:cstheme="minorHAnsi"/>
+          <w:rFonts w:asciiTheme="minorHAnsi" w:eastAsia="Segoe UI" w:hAnsiTheme="minorHAnsi" w:cstheme="minorHAnsi"/>
           <w:color w:val="242424"/>
           <w:sz w:val="21"/>
           <w:szCs w:val="21"/>
@@ -1872,7 +1907,7 @@
       </w:r>
       <w:r>
         <w:rPr>
-          <w:rFonts w:eastAsia="Segoe UI" w:asciiTheme="minorHAnsi" w:hAnsiTheme="minorHAnsi" w:cstheme="minorHAnsi"/>
+          <w:rFonts w:asciiTheme="minorHAnsi" w:eastAsia="Segoe UI" w:hAnsiTheme="minorHAnsi" w:cstheme="minorHAnsi"/>
           <w:color w:val="242424"/>
           <w:sz w:val="21"/>
           <w:szCs w:val="21"/>
@@ -1881,7 +1916,7 @@
       </w:r>
       <w:r>
         <w:rPr>
-          <w:rFonts w:eastAsia="Segoe UI" w:asciiTheme="minorHAnsi" w:hAnsiTheme="minorHAnsi" w:cstheme="minorHAnsi"/>
+          <w:rFonts w:asciiTheme="minorHAnsi" w:eastAsia="Segoe UI" w:hAnsiTheme="minorHAnsi" w:cstheme="minorHAnsi"/>
           <w:color w:val="242424"/>
           <w:sz w:val="21"/>
           <w:szCs w:val="21"/>
@@ -1890,7 +1925,7 @@
       </w:r>
       <w:r>
         <w:rPr>
-          <w:rFonts w:eastAsia="Segoe UI" w:asciiTheme="minorHAnsi" w:hAnsiTheme="minorHAnsi" w:cstheme="minorHAnsi"/>
+          <w:rFonts w:asciiTheme="minorHAnsi" w:eastAsia="Segoe UI" w:hAnsiTheme="minorHAnsi" w:cstheme="minorHAnsi"/>
           <w:color w:val="242424"/>
           <w:sz w:val="21"/>
           <w:szCs w:val="21"/>
@@ -1899,7 +1934,7 @@
       </w:r>
       <w:r>
         <w:rPr>
-          <w:rFonts w:eastAsia="Segoe UI" w:asciiTheme="minorHAnsi" w:hAnsiTheme="minorHAnsi" w:cstheme="minorHAnsi"/>
+          <w:rFonts w:asciiTheme="minorHAnsi" w:eastAsia="Segoe UI" w:hAnsiTheme="minorHAnsi" w:cstheme="minorHAnsi"/>
           <w:color w:val="242424"/>
           <w:sz w:val="21"/>
           <w:szCs w:val="21"/>
@@ -1908,7 +1943,7 @@
       </w:r>
       <w:r>
         <w:rPr>
-          <w:rFonts w:eastAsia="Segoe UI" w:asciiTheme="minorHAnsi" w:hAnsiTheme="minorHAnsi" w:cstheme="minorHAnsi"/>
+          <w:rFonts w:asciiTheme="minorHAnsi" w:eastAsia="Segoe UI" w:hAnsiTheme="minorHAnsi" w:cstheme="minorHAnsi"/>
           <w:color w:val="242424"/>
           <w:sz w:val="21"/>
           <w:szCs w:val="21"/>
@@ -1931,7 +1966,7 @@
       </w:pPr>
       <w:r>
         <w:rPr>
-          <w:rFonts w:eastAsia="Segoe UI" w:asciiTheme="minorHAnsi" w:hAnsiTheme="minorHAnsi" w:cstheme="minorHAnsi"/>
+          <w:rFonts w:asciiTheme="minorHAnsi" w:eastAsia="Segoe UI" w:hAnsiTheme="minorHAnsi" w:cstheme="minorHAnsi"/>
           <w:color w:val="242424"/>
           <w:sz w:val="21"/>
           <w:szCs w:val="21"/>
@@ -1940,16 +1975,17 @@
       </w:r>
       <w:r>
         <w:rPr>
-          <w:rFonts w:eastAsia="Segoe UI" w:asciiTheme="minorHAnsi" w:hAnsiTheme="minorHAnsi" w:cstheme="minorHAnsi"/>
+          <w:rFonts w:asciiTheme="minorHAnsi" w:eastAsia="Segoe UI" w:hAnsiTheme="minorHAnsi" w:cstheme="minorHAnsi"/>
           <w:color w:val="242424"/>
           <w:sz w:val="21"/>
           <w:szCs w:val="21"/>
         </w:rPr>
         <w:t>runcate --size /16 build/images/</w:t>
       </w:r>
-      <w:r>
-        <w:rPr>
-          <w:rFonts w:eastAsia="Segoe UI" w:asciiTheme="minorHAnsi" w:hAnsiTheme="minorHAnsi" w:cstheme="minorHAnsi"/>
+      <w:proofErr w:type="spellStart"/>
+      <w:r>
+        <w:rPr>
+          <w:rFonts w:asciiTheme="minorHAnsi" w:eastAsia="Segoe UI" w:hAnsiTheme="minorHAnsi" w:cstheme="minorHAnsi"/>
           <w:color w:val="242424"/>
           <w:sz w:val="21"/>
           <w:szCs w:val="21"/>
@@ -1958,13 +1994,14 @@
       </w:r>
       <w:r>
         <w:rPr>
-          <w:rFonts w:eastAsia="Segoe UI" w:asciiTheme="minorHAnsi" w:hAnsiTheme="minorHAnsi" w:cstheme="minorHAnsi"/>
+          <w:rFonts w:asciiTheme="minorHAnsi" w:eastAsia="Segoe UI" w:hAnsiTheme="minorHAnsi" w:cstheme="minorHAnsi"/>
           <w:color w:val="242424"/>
           <w:sz w:val="21"/>
           <w:szCs w:val="21"/>
         </w:rPr>
         <w:t>.bin</w:t>
       </w:r>
+      <w:proofErr w:type="spellEnd"/>
     </w:p>
     <w:p>
       <w:pPr>
@@ -1989,6 +2026,7 @@
         </w:rPr>
         <w:t>python3 pad_16bytes.py -b build/images/</w:t>
       </w:r>
+      <w:proofErr w:type="spellStart"/>
       <w:r>
         <w:rPr>
           <w:rStyle w:val="normaltextrun"/>
@@ -2007,6 +2045,7 @@
         </w:rPr>
         <w:t>.bin</w:t>
       </w:r>
+      <w:proofErr w:type="spellEnd"/>
     </w:p>
     <w:p>
       <w:pPr>
@@ -2085,6 +2124,7 @@
         </w:rPr>
         <w:t>build/config/</w:t>
       </w:r>
+      <w:proofErr w:type="spellStart"/>
       <w:r>
         <w:rPr>
           <w:rStyle w:val="normaltextrun"/>
@@ -2121,6 +2161,7 @@
         </w:rPr>
         <w:t>.json</w:t>
       </w:r>
+      <w:proofErr w:type="spellEnd"/>
       <w:r>
         <w:rPr>
           <w:rStyle w:val="normaltextrun"/>
@@ -2172,7 +2213,28 @@
           <w:sz w:val="22"/>
           <w:szCs w:val="22"/>
         </w:rPr>
-        <w:t xml:space="preserve">   "HP_Image": {</w:t>
+        <w:lastRenderedPageBreak/>
+        <w:t xml:space="preserve">   "</w:t>
+      </w:r>
+      <w:proofErr w:type="spellStart"/>
+      <w:r>
+        <w:rPr>
+          <w:rStyle w:val="normaltextrun"/>
+          <w:rFonts w:ascii="Calibri" w:hAnsi="Calibri" w:cs="Calibri"/>
+          <w:sz w:val="22"/>
+          <w:szCs w:val="22"/>
+        </w:rPr>
+        <w:t>HP_Image</w:t>
+      </w:r>
+      <w:proofErr w:type="spellEnd"/>
+      <w:r>
+        <w:rPr>
+          <w:rStyle w:val="normaltextrun"/>
+          <w:rFonts w:ascii="Calibri" w:hAnsi="Calibri" w:cs="Calibri"/>
+          <w:sz w:val="22"/>
+          <w:szCs w:val="22"/>
+        </w:rPr>
+        <w:t>": {</w:t>
       </w:r>
     </w:p>
     <w:p>
@@ -2194,7 +2256,27 @@
           <w:sz w:val="22"/>
           <w:szCs w:val="22"/>
         </w:rPr>
-        <w:t xml:space="preserve">        "binary": "ethos-u-img_class.bin",</w:t>
+        <w:t xml:space="preserve">        "binary": "ethos-u-</w:t>
+      </w:r>
+      <w:proofErr w:type="spellStart"/>
+      <w:r>
+        <w:rPr>
+          <w:rStyle w:val="normaltextrun"/>
+          <w:rFonts w:ascii="Calibri" w:hAnsi="Calibri" w:cs="Calibri"/>
+          <w:sz w:val="22"/>
+          <w:szCs w:val="22"/>
+        </w:rPr>
+        <w:t>img_class.bin</w:t>
+      </w:r>
+      <w:proofErr w:type="spellEnd"/>
+      <w:r>
+        <w:rPr>
+          <w:rStyle w:val="normaltextrun"/>
+          <w:rFonts w:ascii="Calibri" w:hAnsi="Calibri" w:cs="Calibri"/>
+          <w:sz w:val="22"/>
+          <w:szCs w:val="22"/>
+        </w:rPr>
+        <w:t>",</w:t>
       </w:r>
     </w:p>
     <w:p>
@@ -2238,7 +2320,27 @@
           <w:sz w:val="22"/>
           <w:szCs w:val="22"/>
         </w:rPr>
-        <w:t xml:space="preserve">        "mramAddress": "0x80001000",</w:t>
+        <w:t xml:space="preserve">        "</w:t>
+      </w:r>
+      <w:proofErr w:type="spellStart"/>
+      <w:r>
+        <w:rPr>
+          <w:rStyle w:val="normaltextrun"/>
+          <w:rFonts w:ascii="Calibri" w:hAnsi="Calibri" w:cs="Calibri"/>
+          <w:sz w:val="22"/>
+          <w:szCs w:val="22"/>
+        </w:rPr>
+        <w:t>mramAddress</w:t>
+      </w:r>
+      <w:proofErr w:type="spellEnd"/>
+      <w:r>
+        <w:rPr>
+          <w:rStyle w:val="normaltextrun"/>
+          <w:rFonts w:ascii="Calibri" w:hAnsi="Calibri" w:cs="Calibri"/>
+          <w:sz w:val="22"/>
+          <w:szCs w:val="22"/>
+        </w:rPr>
+        <w:t>": "0x80001000",</w:t>
       </w:r>
     </w:p>
     <w:p>
@@ -2260,8 +2362,27 @@
           <w:sz w:val="22"/>
           <w:szCs w:val="22"/>
         </w:rPr>
-        <w:lastRenderedPageBreak/>
-        <w:t xml:space="preserve">        "cpu_id": "M55_HP",</w:t>
+        <w:t xml:space="preserve">        "</w:t>
+      </w:r>
+      <w:proofErr w:type="spellStart"/>
+      <w:r>
+        <w:rPr>
+          <w:rStyle w:val="normaltextrun"/>
+          <w:rFonts w:ascii="Calibri" w:hAnsi="Calibri" w:cs="Calibri"/>
+          <w:sz w:val="22"/>
+          <w:szCs w:val="22"/>
+        </w:rPr>
+        <w:t>cpu_id</w:t>
+      </w:r>
+      <w:proofErr w:type="spellEnd"/>
+      <w:r>
+        <w:rPr>
+          <w:rStyle w:val="normaltextrun"/>
+          <w:rFonts w:ascii="Calibri" w:hAnsi="Calibri" w:cs="Calibri"/>
+          <w:sz w:val="22"/>
+          <w:szCs w:val="22"/>
+        </w:rPr>
+        <w:t>": "M55_HP",</w:t>
       </w:r>
     </w:p>
     <w:p>
@@ -2349,7 +2470,27 @@
           <w:sz w:val="22"/>
           <w:szCs w:val="22"/>
         </w:rPr>
-        <w:t xml:space="preserve">    "HE_Voice": {</w:t>
+        <w:t xml:space="preserve">    "</w:t>
+      </w:r>
+      <w:proofErr w:type="spellStart"/>
+      <w:r>
+        <w:rPr>
+          <w:rStyle w:val="normaltextrun"/>
+          <w:rFonts w:ascii="Calibri" w:hAnsi="Calibri" w:cs="Calibri"/>
+          <w:sz w:val="22"/>
+          <w:szCs w:val="22"/>
+        </w:rPr>
+        <w:t>HE_Voice</w:t>
+      </w:r>
+      <w:proofErr w:type="spellEnd"/>
+      <w:r>
+        <w:rPr>
+          <w:rStyle w:val="normaltextrun"/>
+          <w:rFonts w:ascii="Calibri" w:hAnsi="Calibri" w:cs="Calibri"/>
+          <w:sz w:val="22"/>
+          <w:szCs w:val="22"/>
+        </w:rPr>
+        <w:t>": {</w:t>
       </w:r>
     </w:p>
     <w:p>
@@ -2371,7 +2512,27 @@
           <w:sz w:val="22"/>
           <w:szCs w:val="22"/>
         </w:rPr>
-        <w:t xml:space="preserve">        "binary": "ethos-u-kws.bin",</w:t>
+        <w:t xml:space="preserve">        "binary": "ethos-u-</w:t>
+      </w:r>
+      <w:proofErr w:type="spellStart"/>
+      <w:r>
+        <w:rPr>
+          <w:rStyle w:val="normaltextrun"/>
+          <w:rFonts w:ascii="Calibri" w:hAnsi="Calibri" w:cs="Calibri"/>
+          <w:sz w:val="22"/>
+          <w:szCs w:val="22"/>
+        </w:rPr>
+        <w:t>kws.bin</w:t>
+      </w:r>
+      <w:proofErr w:type="spellEnd"/>
+      <w:r>
+        <w:rPr>
+          <w:rStyle w:val="normaltextrun"/>
+          <w:rFonts w:ascii="Calibri" w:hAnsi="Calibri" w:cs="Calibri"/>
+          <w:sz w:val="22"/>
+          <w:szCs w:val="22"/>
+        </w:rPr>
+        <w:t>",</w:t>
       </w:r>
     </w:p>
     <w:p>
@@ -2416,15 +2577,27 @@
           <w:szCs w:val="22"/>
         </w:rPr>
         <w:tab/>
-      </w:r>
-      <w:r>
-        <w:rPr>
-          <w:rStyle w:val="normaltextrun"/>
-          <w:rFonts w:ascii="Calibri" w:hAnsi="Calibri" w:cs="Calibri"/>
-          <w:sz w:val="22"/>
-          <w:szCs w:val="22"/>
-        </w:rPr>
-        <w:t>"loadAddress": "0x62000000",</w:t>
+        <w:t>"</w:t>
+      </w:r>
+      <w:proofErr w:type="spellStart"/>
+      <w:r>
+        <w:rPr>
+          <w:rStyle w:val="normaltextrun"/>
+          <w:rFonts w:ascii="Calibri" w:hAnsi="Calibri" w:cs="Calibri"/>
+          <w:sz w:val="22"/>
+          <w:szCs w:val="22"/>
+        </w:rPr>
+        <w:t>loadAddress</w:t>
+      </w:r>
+      <w:proofErr w:type="spellEnd"/>
+      <w:r>
+        <w:rPr>
+          <w:rStyle w:val="normaltextrun"/>
+          <w:rFonts w:ascii="Calibri" w:hAnsi="Calibri" w:cs="Calibri"/>
+          <w:sz w:val="22"/>
+          <w:szCs w:val="22"/>
+        </w:rPr>
+        <w:t>": "0x62000000",</w:t>
       </w:r>
     </w:p>
     <w:p>
@@ -2446,7 +2619,27 @@
           <w:sz w:val="22"/>
           <w:szCs w:val="22"/>
         </w:rPr>
-        <w:t xml:space="preserve">        "cpu_id": "M55_HE",</w:t>
+        <w:t xml:space="preserve">        "</w:t>
+      </w:r>
+      <w:proofErr w:type="spellStart"/>
+      <w:r>
+        <w:rPr>
+          <w:rStyle w:val="normaltextrun"/>
+          <w:rFonts w:ascii="Calibri" w:hAnsi="Calibri" w:cs="Calibri"/>
+          <w:sz w:val="22"/>
+          <w:szCs w:val="22"/>
+        </w:rPr>
+        <w:t>cpu_id</w:t>
+      </w:r>
+      <w:proofErr w:type="spellEnd"/>
+      <w:r>
+        <w:rPr>
+          <w:rStyle w:val="normaltextrun"/>
+          <w:rFonts w:ascii="Calibri" w:hAnsi="Calibri" w:cs="Calibri"/>
+          <w:sz w:val="22"/>
+          <w:szCs w:val="22"/>
+        </w:rPr>
+        <w:t>": "M55_HE",</w:t>
       </w:r>
     </w:p>
     <w:p>
@@ -2568,8 +2761,29 @@
           <w:sz w:val="22"/>
           <w:szCs w:val="22"/>
         </w:rPr>
-        <w:t>Next, run app-gen-toc.py to generate the package image, which will be written to the file AppTocPackage.bin in the build directory. We will use the “-f” option to specify the input filename (</w:t>
-      </w:r>
+        <w:t xml:space="preserve">Next, run app-gen-toc.py to generate the package image, which will be written to the file </w:t>
+      </w:r>
+      <w:proofErr w:type="spellStart"/>
+      <w:r>
+        <w:rPr>
+          <w:rStyle w:val="normaltextrun"/>
+          <w:rFonts w:ascii="Calibri" w:hAnsi="Calibri" w:cs="Calibri"/>
+          <w:sz w:val="22"/>
+          <w:szCs w:val="22"/>
+        </w:rPr>
+        <w:t>AppTocPackage.bin</w:t>
+      </w:r>
+      <w:proofErr w:type="spellEnd"/>
+      <w:r>
+        <w:rPr>
+          <w:rStyle w:val="normaltextrun"/>
+          <w:rFonts w:ascii="Calibri" w:hAnsi="Calibri" w:cs="Calibri"/>
+          <w:sz w:val="22"/>
+          <w:szCs w:val="22"/>
+        </w:rPr>
+        <w:t xml:space="preserve"> in the build directory. We will use the “-f” option to specify the input filename (</w:t>
+      </w:r>
+      <w:proofErr w:type="spellStart"/>
       <w:r>
         <w:rPr>
           <w:rStyle w:val="normaltextrun"/>
@@ -2586,7 +2800,17 @@
           <w:sz w:val="22"/>
           <w:szCs w:val="22"/>
         </w:rPr>
-        <w:t>.json) for the configuration file we just created. Execute this command: </w:t>
+        <w:t>.json</w:t>
+      </w:r>
+      <w:proofErr w:type="spellEnd"/>
+      <w:r>
+        <w:rPr>
+          <w:rStyle w:val="normaltextrun"/>
+          <w:rFonts w:ascii="Calibri" w:hAnsi="Calibri" w:cs="Calibri"/>
+          <w:sz w:val="22"/>
+          <w:szCs w:val="22"/>
+        </w:rPr>
+        <w:t>) for the configuration file we just created. Execute this command: </w:t>
       </w:r>
       <w:r>
         <w:rPr>
@@ -2623,6 +2847,7 @@
         </w:rPr>
         <w:t>python app-gen-toc.py --filename build/config/</w:t>
       </w:r>
+      <w:proofErr w:type="spellStart"/>
       <w:r>
         <w:rPr>
           <w:rStyle w:val="normaltextrun"/>
@@ -2641,6 +2866,7 @@
         </w:rPr>
         <w:t>.json</w:t>
       </w:r>
+      <w:proofErr w:type="spellEnd"/>
       <w:r>
         <w:rPr>
           <w:rStyle w:val="eop"/>
@@ -2757,12 +2983,20 @@
         <w:t>Outputs to the UART</w:t>
       </w:r>
       <w:r>
-        <w:t>2 (kws) and UART4 (image classification)</w:t>
+        <w:t>2 (</w:t>
+      </w:r>
+      <w:proofErr w:type="spellStart"/>
+      <w:r>
+        <w:t>kws</w:t>
+      </w:r>
+      <w:proofErr w:type="spellEnd"/>
+      <w:r>
+        <w:t>) and UART4 (image classification)</w:t>
       </w:r>
     </w:p>
     <w:p/>
     <w:sectPr>
-      <w:pgSz w:w="12240" w:h="15840" w:orient="portrait"/>
+      <w:pgSz w:w="12240" w:h="15840"/>
       <w:pgMar w:top="1440" w:right="1440" w:bottom="1440" w:left="1440" w:header="720" w:footer="720" w:gutter="0"/>
       <w:cols w:space="720"/>
       <w:docGrid w:linePitch="360"/>
@@ -2789,7 +3023,7 @@
         <w:ind w:left="720" w:hanging="360"/>
       </w:pPr>
       <w:rPr>
-        <w:rFonts w:hint="default" w:ascii="Symbol" w:hAnsi="Symbol"/>
+        <w:rFonts w:ascii="Symbol" w:hAnsi="Symbol" w:hint="default"/>
         <w:sz w:val="20"/>
       </w:rPr>
     </w:lvl>
@@ -2805,7 +3039,7 @@
         <w:ind w:left="1440" w:hanging="360"/>
       </w:pPr>
       <w:rPr>
-        <w:rFonts w:hint="default" w:ascii="Symbol" w:hAnsi="Symbol"/>
+        <w:rFonts w:ascii="Symbol" w:hAnsi="Symbol" w:hint="default"/>
         <w:sz w:val="20"/>
       </w:rPr>
     </w:lvl>
@@ -2821,7 +3055,7 @@
         <w:ind w:left="2160" w:hanging="360"/>
       </w:pPr>
       <w:rPr>
-        <w:rFonts w:hint="default" w:ascii="Symbol" w:hAnsi="Symbol"/>
+        <w:rFonts w:ascii="Symbol" w:hAnsi="Symbol" w:hint="default"/>
         <w:sz w:val="20"/>
       </w:rPr>
     </w:lvl>
@@ -2837,7 +3071,7 @@
         <w:ind w:left="2880" w:hanging="360"/>
       </w:pPr>
       <w:rPr>
-        <w:rFonts w:hint="default" w:ascii="Symbol" w:hAnsi="Symbol"/>
+        <w:rFonts w:ascii="Symbol" w:hAnsi="Symbol" w:hint="default"/>
         <w:sz w:val="20"/>
       </w:rPr>
     </w:lvl>
@@ -2853,7 +3087,7 @@
         <w:ind w:left="3600" w:hanging="360"/>
       </w:pPr>
       <w:rPr>
-        <w:rFonts w:hint="default" w:ascii="Symbol" w:hAnsi="Symbol"/>
+        <w:rFonts w:ascii="Symbol" w:hAnsi="Symbol" w:hint="default"/>
         <w:sz w:val="20"/>
       </w:rPr>
     </w:lvl>
@@ -2869,7 +3103,7 @@
         <w:ind w:left="4320" w:hanging="360"/>
       </w:pPr>
       <w:rPr>
-        <w:rFonts w:hint="default" w:ascii="Symbol" w:hAnsi="Symbol"/>
+        <w:rFonts w:ascii="Symbol" w:hAnsi="Symbol" w:hint="default"/>
         <w:sz w:val="20"/>
       </w:rPr>
     </w:lvl>
@@ -2885,7 +3119,7 @@
         <w:ind w:left="5040" w:hanging="360"/>
       </w:pPr>
       <w:rPr>
-        <w:rFonts w:hint="default" w:ascii="Symbol" w:hAnsi="Symbol"/>
+        <w:rFonts w:ascii="Symbol" w:hAnsi="Symbol" w:hint="default"/>
         <w:sz w:val="20"/>
       </w:rPr>
     </w:lvl>
@@ -2901,7 +3135,7 @@
         <w:ind w:left="5760" w:hanging="360"/>
       </w:pPr>
       <w:rPr>
-        <w:rFonts w:hint="default" w:ascii="Symbol" w:hAnsi="Symbol"/>
+        <w:rFonts w:ascii="Symbol" w:hAnsi="Symbol" w:hint="default"/>
         <w:sz w:val="20"/>
       </w:rPr>
     </w:lvl>
@@ -2917,7 +3151,7 @@
         <w:ind w:left="6480" w:hanging="360"/>
       </w:pPr>
       <w:rPr>
-        <w:rFonts w:hint="default" w:ascii="Symbol" w:hAnsi="Symbol"/>
+        <w:rFonts w:ascii="Symbol" w:hAnsi="Symbol" w:hint="default"/>
         <w:sz w:val="20"/>
       </w:rPr>
     </w:lvl>
@@ -2938,7 +3172,7 @@
         <w:ind w:left="720" w:hanging="360"/>
       </w:pPr>
       <w:rPr>
-        <w:rFonts w:hint="default" w:ascii="Symbol" w:hAnsi="Symbol"/>
+        <w:rFonts w:ascii="Symbol" w:hAnsi="Symbol" w:hint="default"/>
         <w:sz w:val="20"/>
       </w:rPr>
     </w:lvl>
@@ -2954,7 +3188,7 @@
         <w:ind w:left="1440" w:hanging="360"/>
       </w:pPr>
       <w:rPr>
-        <w:rFonts w:hint="default" w:ascii="Symbol" w:hAnsi="Symbol"/>
+        <w:rFonts w:ascii="Symbol" w:hAnsi="Symbol" w:hint="default"/>
         <w:sz w:val="20"/>
       </w:rPr>
     </w:lvl>
@@ -2970,7 +3204,7 @@
         <w:ind w:left="2160" w:hanging="360"/>
       </w:pPr>
       <w:rPr>
-        <w:rFonts w:hint="default" w:ascii="Symbol" w:hAnsi="Symbol"/>
+        <w:rFonts w:ascii="Symbol" w:hAnsi="Symbol" w:hint="default"/>
         <w:sz w:val="20"/>
       </w:rPr>
     </w:lvl>
@@ -2986,7 +3220,7 @@
         <w:ind w:left="2880" w:hanging="360"/>
       </w:pPr>
       <w:rPr>
-        <w:rFonts w:hint="default" w:ascii="Symbol" w:hAnsi="Symbol"/>
+        <w:rFonts w:ascii="Symbol" w:hAnsi="Symbol" w:hint="default"/>
         <w:sz w:val="20"/>
       </w:rPr>
     </w:lvl>
@@ -3002,7 +3236,7 @@
         <w:ind w:left="3600" w:hanging="360"/>
       </w:pPr>
       <w:rPr>
-        <w:rFonts w:hint="default" w:ascii="Symbol" w:hAnsi="Symbol"/>
+        <w:rFonts w:ascii="Symbol" w:hAnsi="Symbol" w:hint="default"/>
         <w:sz w:val="20"/>
       </w:rPr>
     </w:lvl>
@@ -3018,7 +3252,7 @@
         <w:ind w:left="4320" w:hanging="360"/>
       </w:pPr>
       <w:rPr>
-        <w:rFonts w:hint="default" w:ascii="Symbol" w:hAnsi="Symbol"/>
+        <w:rFonts w:ascii="Symbol" w:hAnsi="Symbol" w:hint="default"/>
         <w:sz w:val="20"/>
       </w:rPr>
     </w:lvl>
@@ -3034,7 +3268,7 @@
         <w:ind w:left="5040" w:hanging="360"/>
       </w:pPr>
       <w:rPr>
-        <w:rFonts w:hint="default" w:ascii="Symbol" w:hAnsi="Symbol"/>
+        <w:rFonts w:ascii="Symbol" w:hAnsi="Symbol" w:hint="default"/>
         <w:sz w:val="20"/>
       </w:rPr>
     </w:lvl>
@@ -3050,7 +3284,7 @@
         <w:ind w:left="5760" w:hanging="360"/>
       </w:pPr>
       <w:rPr>
-        <w:rFonts w:hint="default" w:ascii="Symbol" w:hAnsi="Symbol"/>
+        <w:rFonts w:ascii="Symbol" w:hAnsi="Symbol" w:hint="default"/>
         <w:sz w:val="20"/>
       </w:rPr>
     </w:lvl>
@@ -3066,7 +3300,7 @@
         <w:ind w:left="6480" w:hanging="360"/>
       </w:pPr>
       <w:rPr>
-        <w:rFonts w:hint="default" w:ascii="Symbol" w:hAnsi="Symbol"/>
+        <w:rFonts w:ascii="Symbol" w:hAnsi="Symbol" w:hint="default"/>
         <w:sz w:val="20"/>
       </w:rPr>
     </w:lvl>
@@ -3083,7 +3317,7 @@
         <w:ind w:left="720" w:hanging="360"/>
       </w:pPr>
       <w:rPr>
-        <w:rFonts w:hint="default" w:ascii="Symbol" w:hAnsi="Symbol" w:eastAsiaTheme="minorHAnsi" w:cstheme="minorBidi"/>
+        <w:rFonts w:ascii="Symbol" w:eastAsiaTheme="minorHAnsi" w:hAnsi="Symbol" w:cstheme="minorBidi" w:hint="default"/>
       </w:rPr>
     </w:lvl>
     <w:lvl w:ilvl="1" w:tplc="04090003" w:tentative="1">
@@ -3095,7 +3329,7 @@
         <w:ind w:left="1440" w:hanging="360"/>
       </w:pPr>
       <w:rPr>
-        <w:rFonts w:hint="default" w:ascii="Courier New" w:hAnsi="Courier New" w:cs="Courier New"/>
+        <w:rFonts w:ascii="Courier New" w:hAnsi="Courier New" w:cs="Courier New" w:hint="default"/>
       </w:rPr>
     </w:lvl>
     <w:lvl w:ilvl="2" w:tplc="04090005" w:tentative="1">
@@ -3107,7 +3341,7 @@
         <w:ind w:left="2160" w:hanging="360"/>
       </w:pPr>
       <w:rPr>
-        <w:rFonts w:hint="default" w:ascii="Wingdings" w:hAnsi="Wingdings"/>
+        <w:rFonts w:ascii="Wingdings" w:hAnsi="Wingdings" w:hint="default"/>
       </w:rPr>
     </w:lvl>
     <w:lvl w:ilvl="3" w:tplc="04090001" w:tentative="1">
@@ -3119,7 +3353,7 @@
         <w:ind w:left="2880" w:hanging="360"/>
       </w:pPr>
       <w:rPr>
-        <w:rFonts w:hint="default" w:ascii="Symbol" w:hAnsi="Symbol"/>
+        <w:rFonts w:ascii="Symbol" w:hAnsi="Symbol" w:hint="default"/>
       </w:rPr>
     </w:lvl>
     <w:lvl w:ilvl="4" w:tplc="04090003" w:tentative="1">
@@ -3131,7 +3365,7 @@
         <w:ind w:left="3600" w:hanging="360"/>
       </w:pPr>
       <w:rPr>
-        <w:rFonts w:hint="default" w:ascii="Courier New" w:hAnsi="Courier New" w:cs="Courier New"/>
+        <w:rFonts w:ascii="Courier New" w:hAnsi="Courier New" w:cs="Courier New" w:hint="default"/>
       </w:rPr>
     </w:lvl>
     <w:lvl w:ilvl="5" w:tplc="04090005" w:tentative="1">
@@ -3143,7 +3377,7 @@
         <w:ind w:left="4320" w:hanging="360"/>
       </w:pPr>
       <w:rPr>
-        <w:rFonts w:hint="default" w:ascii="Wingdings" w:hAnsi="Wingdings"/>
+        <w:rFonts w:ascii="Wingdings" w:hAnsi="Wingdings" w:hint="default"/>
       </w:rPr>
     </w:lvl>
     <w:lvl w:ilvl="6" w:tplc="04090001" w:tentative="1">
@@ -3155,7 +3389,7 @@
         <w:ind w:left="5040" w:hanging="360"/>
       </w:pPr>
       <w:rPr>
-        <w:rFonts w:hint="default" w:ascii="Symbol" w:hAnsi="Symbol"/>
+        <w:rFonts w:ascii="Symbol" w:hAnsi="Symbol" w:hint="default"/>
       </w:rPr>
     </w:lvl>
     <w:lvl w:ilvl="7" w:tplc="04090003" w:tentative="1">
@@ -3167,7 +3401,7 @@
         <w:ind w:left="5760" w:hanging="360"/>
       </w:pPr>
       <w:rPr>
-        <w:rFonts w:hint="default" w:ascii="Courier New" w:hAnsi="Courier New" w:cs="Courier New"/>
+        <w:rFonts w:ascii="Courier New" w:hAnsi="Courier New" w:cs="Courier New" w:hint="default"/>
       </w:rPr>
     </w:lvl>
     <w:lvl w:ilvl="8" w:tplc="04090005" w:tentative="1">
@@ -3179,7 +3413,7 @@
         <w:ind w:left="6480" w:hanging="360"/>
       </w:pPr>
       <w:rPr>
-        <w:rFonts w:hint="default" w:ascii="Wingdings" w:hAnsi="Wingdings"/>
+        <w:rFonts w:ascii="Wingdings" w:hAnsi="Wingdings" w:hint="default"/>
       </w:rPr>
     </w:lvl>
   </w:abstractNum>
@@ -3199,7 +3433,7 @@
         <w:ind w:left="720" w:hanging="360"/>
       </w:pPr>
       <w:rPr>
-        <w:rFonts w:hint="default" w:ascii="Symbol" w:hAnsi="Symbol"/>
+        <w:rFonts w:ascii="Symbol" w:hAnsi="Symbol" w:hint="default"/>
         <w:sz w:val="20"/>
       </w:rPr>
     </w:lvl>
@@ -3215,7 +3449,7 @@
         <w:ind w:left="1440" w:hanging="360"/>
       </w:pPr>
       <w:rPr>
-        <w:rFonts w:hint="default" w:ascii="Symbol" w:hAnsi="Symbol"/>
+        <w:rFonts w:ascii="Symbol" w:hAnsi="Symbol" w:hint="default"/>
         <w:sz w:val="20"/>
       </w:rPr>
     </w:lvl>
@@ -3231,7 +3465,7 @@
         <w:ind w:left="2160" w:hanging="360"/>
       </w:pPr>
       <w:rPr>
-        <w:rFonts w:hint="default" w:ascii="Symbol" w:hAnsi="Symbol"/>
+        <w:rFonts w:ascii="Symbol" w:hAnsi="Symbol" w:hint="default"/>
         <w:sz w:val="20"/>
       </w:rPr>
     </w:lvl>
@@ -3247,7 +3481,7 @@
         <w:ind w:left="2880" w:hanging="360"/>
       </w:pPr>
       <w:rPr>
-        <w:rFonts w:hint="default" w:ascii="Symbol" w:hAnsi="Symbol"/>
+        <w:rFonts w:ascii="Symbol" w:hAnsi="Symbol" w:hint="default"/>
         <w:sz w:val="20"/>
       </w:rPr>
     </w:lvl>
@@ -3263,7 +3497,7 @@
         <w:ind w:left="3600" w:hanging="360"/>
       </w:pPr>
       <w:rPr>
-        <w:rFonts w:hint="default" w:ascii="Symbol" w:hAnsi="Symbol"/>
+        <w:rFonts w:ascii="Symbol" w:hAnsi="Symbol" w:hint="default"/>
         <w:sz w:val="20"/>
       </w:rPr>
     </w:lvl>
@@ -3279,7 +3513,7 @@
         <w:ind w:left="4320" w:hanging="360"/>
       </w:pPr>
       <w:rPr>
-        <w:rFonts w:hint="default" w:ascii="Symbol" w:hAnsi="Symbol"/>
+        <w:rFonts w:ascii="Symbol" w:hAnsi="Symbol" w:hint="default"/>
         <w:sz w:val="20"/>
       </w:rPr>
     </w:lvl>
@@ -3295,7 +3529,7 @@
         <w:ind w:left="5040" w:hanging="360"/>
       </w:pPr>
       <w:rPr>
-        <w:rFonts w:hint="default" w:ascii="Symbol" w:hAnsi="Symbol"/>
+        <w:rFonts w:ascii="Symbol" w:hAnsi="Symbol" w:hint="default"/>
         <w:sz w:val="20"/>
       </w:rPr>
     </w:lvl>
@@ -3311,7 +3545,7 @@
         <w:ind w:left="5760" w:hanging="360"/>
       </w:pPr>
       <w:rPr>
-        <w:rFonts w:hint="default" w:ascii="Symbol" w:hAnsi="Symbol"/>
+        <w:rFonts w:ascii="Symbol" w:hAnsi="Symbol" w:hint="default"/>
         <w:sz w:val="20"/>
       </w:rPr>
     </w:lvl>
@@ -3327,7 +3561,7 @@
         <w:ind w:left="6480" w:hanging="360"/>
       </w:pPr>
       <w:rPr>
-        <w:rFonts w:hint="default" w:ascii="Symbol" w:hAnsi="Symbol"/>
+        <w:rFonts w:ascii="Symbol" w:hAnsi="Symbol" w:hint="default"/>
         <w:sz w:val="20"/>
       </w:rPr>
     </w:lvl>
@@ -3348,7 +3582,7 @@
         <w:ind w:left="720" w:hanging="360"/>
       </w:pPr>
       <w:rPr>
-        <w:rFonts w:hint="default" w:ascii="Symbol" w:hAnsi="Symbol"/>
+        <w:rFonts w:ascii="Symbol" w:hAnsi="Symbol" w:hint="default"/>
         <w:sz w:val="20"/>
       </w:rPr>
     </w:lvl>
@@ -3364,7 +3598,7 @@
         <w:ind w:left="1440" w:hanging="360"/>
       </w:pPr>
       <w:rPr>
-        <w:rFonts w:hint="default" w:ascii="Symbol" w:hAnsi="Symbol"/>
+        <w:rFonts w:ascii="Symbol" w:hAnsi="Symbol" w:hint="default"/>
         <w:sz w:val="20"/>
       </w:rPr>
     </w:lvl>
@@ -3380,7 +3614,7 @@
         <w:ind w:left="2160" w:hanging="360"/>
       </w:pPr>
       <w:rPr>
-        <w:rFonts w:hint="default" w:ascii="Symbol" w:hAnsi="Symbol"/>
+        <w:rFonts w:ascii="Symbol" w:hAnsi="Symbol" w:hint="default"/>
         <w:sz w:val="20"/>
       </w:rPr>
     </w:lvl>
@@ -3396,7 +3630,7 @@
         <w:ind w:left="2880" w:hanging="360"/>
       </w:pPr>
       <w:rPr>
-        <w:rFonts w:hint="default" w:ascii="Symbol" w:hAnsi="Symbol"/>
+        <w:rFonts w:ascii="Symbol" w:hAnsi="Symbol" w:hint="default"/>
         <w:sz w:val="20"/>
       </w:rPr>
     </w:lvl>
@@ -3412,7 +3646,7 @@
         <w:ind w:left="3600" w:hanging="360"/>
       </w:pPr>
       <w:rPr>
-        <w:rFonts w:hint="default" w:ascii="Symbol" w:hAnsi="Symbol"/>
+        <w:rFonts w:ascii="Symbol" w:hAnsi="Symbol" w:hint="default"/>
         <w:sz w:val="20"/>
       </w:rPr>
     </w:lvl>
@@ -3428,7 +3662,7 @@
         <w:ind w:left="4320" w:hanging="360"/>
       </w:pPr>
       <w:rPr>
-        <w:rFonts w:hint="default" w:ascii="Symbol" w:hAnsi="Symbol"/>
+        <w:rFonts w:ascii="Symbol" w:hAnsi="Symbol" w:hint="default"/>
         <w:sz w:val="20"/>
       </w:rPr>
     </w:lvl>
@@ -3444,7 +3678,7 @@
         <w:ind w:left="5040" w:hanging="360"/>
       </w:pPr>
       <w:rPr>
-        <w:rFonts w:hint="default" w:ascii="Symbol" w:hAnsi="Symbol"/>
+        <w:rFonts w:ascii="Symbol" w:hAnsi="Symbol" w:hint="default"/>
         <w:sz w:val="20"/>
       </w:rPr>
     </w:lvl>
@@ -3460,7 +3694,7 @@
         <w:ind w:left="5760" w:hanging="360"/>
       </w:pPr>
       <w:rPr>
-        <w:rFonts w:hint="default" w:ascii="Symbol" w:hAnsi="Symbol"/>
+        <w:rFonts w:ascii="Symbol" w:hAnsi="Symbol" w:hint="default"/>
         <w:sz w:val="20"/>
       </w:rPr>
     </w:lvl>
@@ -3476,7 +3710,7 @@
         <w:ind w:left="6480" w:hanging="360"/>
       </w:pPr>
       <w:rPr>
-        <w:rFonts w:hint="default" w:ascii="Symbol" w:hAnsi="Symbol"/>
+        <w:rFonts w:ascii="Symbol" w:hAnsi="Symbol" w:hint="default"/>
         <w:sz w:val="20"/>
       </w:rPr>
     </w:lvl>
@@ -3500,11 +3734,11 @@
 </file>
 
 <file path=word/styles.xml><?xml version="1.0" encoding="utf-8"?>
-<w:styles xmlns:wp14="http://schemas.microsoft.com/office/word/2010/wordprocessingDrawing" xmlns:mc="http://schemas.openxmlformats.org/markup-compatibility/2006" xmlns:r="http://schemas.openxmlformats.org/officeDocument/2006/relationships" xmlns:w="http://schemas.openxmlformats.org/wordprocessingml/2006/main" xmlns:w14="http://schemas.microsoft.com/office/word/2010/wordml" xmlns:w15="http://schemas.microsoft.com/office/word/2012/wordml" xmlns:w16cex="http://schemas.microsoft.com/office/word/2018/wordml/cex" xmlns:w16cid="http://schemas.microsoft.com/office/word/2016/wordml/cid" xmlns:w16="http://schemas.microsoft.com/office/word/2018/wordml" xmlns:w16sdtdh="http://schemas.microsoft.com/office/word/2020/wordml/sdtdatahash" xmlns:w16se="http://schemas.microsoft.com/office/word/2015/wordml/symex" mc:Ignorable="w14 w15 w16se w16cid w16 w16cex w16sdtdh wp14">
+<w:styles xmlns:mc="http://schemas.openxmlformats.org/markup-compatibility/2006" xmlns:r="http://schemas.openxmlformats.org/officeDocument/2006/relationships" xmlns:w="http://schemas.openxmlformats.org/wordprocessingml/2006/main" xmlns:w14="http://schemas.microsoft.com/office/word/2010/wordml" xmlns:w15="http://schemas.microsoft.com/office/word/2012/wordml" xmlns:w16cex="http://schemas.microsoft.com/office/word/2018/wordml/cex" xmlns:w16cid="http://schemas.microsoft.com/office/word/2016/wordml/cid" xmlns:w16="http://schemas.microsoft.com/office/word/2018/wordml" xmlns:w16sdtdh="http://schemas.microsoft.com/office/word/2020/wordml/sdtdatahash" xmlns:w16se="http://schemas.microsoft.com/office/word/2015/wordml/symex" mc:Ignorable="w14 w15 w16se w16cid w16 w16cex w16sdtdh">
   <w:docDefaults>
     <w:rPrDefault>
       <w:rPr>
-        <w:rFonts w:asciiTheme="minorHAnsi" w:hAnsiTheme="minorHAnsi" w:eastAsiaTheme="minorHAnsi" w:cstheme="minorBidi"/>
+        <w:rFonts w:asciiTheme="minorHAnsi" w:eastAsiaTheme="minorHAnsi" w:hAnsiTheme="minorHAnsi" w:cstheme="minorBidi"/>
         <w:sz w:val="22"/>
         <w:szCs w:val="22"/>
         <w:lang w:val="en-US" w:eastAsia="en-US" w:bidi="ar-SA"/>
@@ -3519,14 +3753,14 @@
   <w:latentStyles w:defLockedState="0" w:defUIPriority="99" w:defSemiHidden="0" w:defUnhideWhenUsed="0" w:defQFormat="0" w:count="376">
     <w:lsdException w:name="Normal" w:uiPriority="0" w:qFormat="1"/>
     <w:lsdException w:name="heading 1" w:uiPriority="9" w:qFormat="1"/>
-    <w:lsdException w:name="heading 2" w:uiPriority="9" w:semiHidden="1" w:unhideWhenUsed="1" w:qFormat="1"/>
-    <w:lsdException w:name="heading 3" w:uiPriority="9" w:semiHidden="1" w:unhideWhenUsed="1" w:qFormat="1"/>
-    <w:lsdException w:name="heading 4" w:uiPriority="9" w:semiHidden="1" w:unhideWhenUsed="1" w:qFormat="1"/>
-    <w:lsdException w:name="heading 5" w:uiPriority="9" w:semiHidden="1" w:unhideWhenUsed="1" w:qFormat="1"/>
-    <w:lsdException w:name="heading 6" w:uiPriority="9" w:semiHidden="1" w:unhideWhenUsed="1" w:qFormat="1"/>
-    <w:lsdException w:name="heading 7" w:uiPriority="9" w:semiHidden="1" w:unhideWhenUsed="1" w:qFormat="1"/>
-    <w:lsdException w:name="heading 8" w:uiPriority="9" w:semiHidden="1" w:unhideWhenUsed="1" w:qFormat="1"/>
-    <w:lsdException w:name="heading 9" w:uiPriority="9" w:semiHidden="1" w:unhideWhenUsed="1" w:qFormat="1"/>
+    <w:lsdException w:name="heading 2" w:semiHidden="1" w:uiPriority="9" w:unhideWhenUsed="1" w:qFormat="1"/>
+    <w:lsdException w:name="heading 3" w:semiHidden="1" w:uiPriority="9" w:unhideWhenUsed="1" w:qFormat="1"/>
+    <w:lsdException w:name="heading 4" w:semiHidden="1" w:uiPriority="9" w:unhideWhenUsed="1" w:qFormat="1"/>
+    <w:lsdException w:name="heading 5" w:semiHidden="1" w:uiPriority="9" w:unhideWhenUsed="1" w:qFormat="1"/>
+    <w:lsdException w:name="heading 6" w:semiHidden="1" w:uiPriority="9" w:unhideWhenUsed="1" w:qFormat="1"/>
+    <w:lsdException w:name="heading 7" w:semiHidden="1" w:uiPriority="9" w:unhideWhenUsed="1" w:qFormat="1"/>
+    <w:lsdException w:name="heading 8" w:semiHidden="1" w:uiPriority="9" w:unhideWhenUsed="1" w:qFormat="1"/>
+    <w:lsdException w:name="heading 9" w:semiHidden="1" w:uiPriority="9" w:unhideWhenUsed="1" w:qFormat="1"/>
     <w:lsdException w:name="index 1" w:semiHidden="1" w:unhideWhenUsed="1"/>
     <w:lsdException w:name="index 2" w:semiHidden="1" w:unhideWhenUsed="1"/>
     <w:lsdException w:name="index 3" w:semiHidden="1" w:unhideWhenUsed="1"/>
@@ -3536,22 +3770,22 @@
     <w:lsdException w:name="index 7" w:semiHidden="1" w:unhideWhenUsed="1"/>
     <w:lsdException w:name="index 8" w:semiHidden="1" w:unhideWhenUsed="1"/>
     <w:lsdException w:name="index 9" w:semiHidden="1" w:unhideWhenUsed="1"/>
-    <w:lsdException w:name="toc 1" w:uiPriority="39" w:semiHidden="1" w:unhideWhenUsed="1"/>
-    <w:lsdException w:name="toc 2" w:uiPriority="39" w:semiHidden="1" w:unhideWhenUsed="1"/>
-    <w:lsdException w:name="toc 3" w:uiPriority="39" w:semiHidden="1" w:unhideWhenUsed="1"/>
-    <w:lsdException w:name="toc 4" w:uiPriority="39" w:semiHidden="1" w:unhideWhenUsed="1"/>
-    <w:lsdException w:name="toc 5" w:uiPriority="39" w:semiHidden="1" w:unhideWhenUsed="1"/>
-    <w:lsdException w:name="toc 6" w:uiPriority="39" w:semiHidden="1" w:unhideWhenUsed="1"/>
-    <w:lsdException w:name="toc 7" w:uiPriority="39" w:semiHidden="1" w:unhideWhenUsed="1"/>
-    <w:lsdException w:name="toc 8" w:uiPriority="39" w:semiHidden="1" w:unhideWhenUsed="1"/>
-    <w:lsdException w:name="toc 9" w:uiPriority="39" w:semiHidden="1" w:unhideWhenUsed="1"/>
+    <w:lsdException w:name="toc 1" w:semiHidden="1" w:uiPriority="39" w:unhideWhenUsed="1"/>
+    <w:lsdException w:name="toc 2" w:semiHidden="1" w:uiPriority="39" w:unhideWhenUsed="1"/>
+    <w:lsdException w:name="toc 3" w:semiHidden="1" w:uiPriority="39" w:unhideWhenUsed="1"/>
+    <w:lsdException w:name="toc 4" w:semiHidden="1" w:uiPriority="39" w:unhideWhenUsed="1"/>
+    <w:lsdException w:name="toc 5" w:semiHidden="1" w:uiPriority="39" w:unhideWhenUsed="1"/>
+    <w:lsdException w:name="toc 6" w:semiHidden="1" w:uiPriority="39" w:unhideWhenUsed="1"/>
+    <w:lsdException w:name="toc 7" w:semiHidden="1" w:uiPriority="39" w:unhideWhenUsed="1"/>
+    <w:lsdException w:name="toc 8" w:semiHidden="1" w:uiPriority="39" w:unhideWhenUsed="1"/>
+    <w:lsdException w:name="toc 9" w:semiHidden="1" w:uiPriority="39" w:unhideWhenUsed="1"/>
     <w:lsdException w:name="Normal Indent" w:semiHidden="1" w:unhideWhenUsed="1"/>
     <w:lsdException w:name="footnote text" w:semiHidden="1" w:unhideWhenUsed="1"/>
     <w:lsdException w:name="annotation text" w:semiHidden="1" w:unhideWhenUsed="1"/>
     <w:lsdException w:name="header" w:semiHidden="1" w:unhideWhenUsed="1"/>
     <w:lsdException w:name="footer" w:semiHidden="1" w:unhideWhenUsed="1"/>
     <w:lsdException w:name="index heading" w:semiHidden="1" w:unhideWhenUsed="1"/>
-    <w:lsdException w:name="caption" w:uiPriority="35" w:semiHidden="1" w:unhideWhenUsed="1" w:qFormat="1"/>
+    <w:lsdException w:name="caption" w:semiHidden="1" w:uiPriority="35" w:unhideWhenUsed="1" w:qFormat="1"/>
     <w:lsdException w:name="table of figures" w:semiHidden="1" w:unhideWhenUsed="1"/>
     <w:lsdException w:name="envelope address" w:semiHidden="1" w:unhideWhenUsed="1"/>
     <w:lsdException w:name="envelope return" w:semiHidden="1" w:unhideWhenUsed="1"/>
@@ -3582,7 +3816,7 @@
     <w:lsdException w:name="Title" w:uiPriority="10" w:qFormat="1"/>
     <w:lsdException w:name="Closing" w:semiHidden="1" w:unhideWhenUsed="1"/>
     <w:lsdException w:name="Signature" w:semiHidden="1" w:unhideWhenUsed="1"/>
-    <w:lsdException w:name="Default Paragraph Font" w:uiPriority="1" w:semiHidden="1" w:unhideWhenUsed="1"/>
+    <w:lsdException w:name="Default Paragraph Font" w:semiHidden="1" w:uiPriority="1" w:unhideWhenUsed="1"/>
     <w:lsdException w:name="Body Text" w:semiHidden="1" w:unhideWhenUsed="1"/>
     <w:lsdException w:name="Body Text Indent" w:semiHidden="1" w:unhideWhenUsed="1"/>
     <w:lsdException w:name="List Continue" w:semiHidden="1" w:unhideWhenUsed="1"/>
@@ -3782,8 +4016,8 @@
     <w:lsdException w:name="Subtle Reference" w:uiPriority="31" w:qFormat="1"/>
     <w:lsdException w:name="Intense Reference" w:uiPriority="32" w:qFormat="1"/>
     <w:lsdException w:name="Book Title" w:uiPriority="33" w:qFormat="1"/>
-    <w:lsdException w:name="Bibliography" w:uiPriority="37" w:semiHidden="1" w:unhideWhenUsed="1"/>
-    <w:lsdException w:name="TOC Heading" w:uiPriority="39" w:semiHidden="1" w:unhideWhenUsed="1" w:qFormat="1"/>
+    <w:lsdException w:name="Bibliography" w:semiHidden="1" w:uiPriority="37" w:unhideWhenUsed="1"/>
+    <w:lsdException w:name="TOC Heading" w:semiHidden="1" w:uiPriority="39" w:unhideWhenUsed="1" w:qFormat="1"/>
     <w:lsdException w:name="Plain Table 1" w:uiPriority="41"/>
     <w:lsdException w:name="Plain Table 2" w:uiPriority="42"/>
     <w:lsdException w:name="Plain Table 3" w:uiPriority="43"/>
@@ -3894,7 +4128,7 @@
     <w:lsdException w:name="Unresolved Mention" w:semiHidden="1" w:unhideWhenUsed="1"/>
     <w:lsdException w:name="Smart Link" w:semiHidden="1" w:unhideWhenUsed="1"/>
   </w:latentStyles>
-  <w:style w:type="paragraph" w:styleId="Normal" w:default="1">
+  <w:style w:type="paragraph" w:default="1" w:styleId="Normal">
     <w:name w:val="Normal"/>
     <w:qFormat/>
   </w:style>
@@ -3913,7 +4147,7 @@
       <w:outlineLvl w:val="0"/>
     </w:pPr>
     <w:rPr>
-      <w:rFonts w:asciiTheme="majorHAnsi" w:hAnsiTheme="majorHAnsi" w:eastAsiaTheme="majorEastAsia" w:cstheme="majorBidi"/>
+      <w:rFonts w:asciiTheme="majorHAnsi" w:eastAsiaTheme="majorEastAsia" w:hAnsiTheme="majorHAnsi" w:cstheme="majorBidi"/>
       <w:color w:val="2F5496" w:themeColor="accent1" w:themeShade="BF"/>
       <w:sz w:val="32"/>
       <w:szCs w:val="32"/>
@@ -3935,19 +4169,19 @@
       <w:outlineLvl w:val="1"/>
     </w:pPr>
     <w:rPr>
-      <w:rFonts w:asciiTheme="majorHAnsi" w:hAnsiTheme="majorHAnsi" w:eastAsiaTheme="majorEastAsia" w:cstheme="majorBidi"/>
+      <w:rFonts w:asciiTheme="majorHAnsi" w:eastAsiaTheme="majorEastAsia" w:hAnsiTheme="majorHAnsi" w:cstheme="majorBidi"/>
       <w:color w:val="2F5496" w:themeColor="accent1" w:themeShade="BF"/>
       <w:sz w:val="26"/>
       <w:szCs w:val="26"/>
     </w:rPr>
   </w:style>
-  <w:style w:type="character" w:styleId="DefaultParagraphFont" w:default="1">
+  <w:style w:type="character" w:default="1" w:styleId="DefaultParagraphFont">
     <w:name w:val="Default Paragraph Font"/>
     <w:uiPriority w:val="1"/>
     <w:semiHidden/>
     <w:unhideWhenUsed/>
   </w:style>
-  <w:style w:type="table" w:styleId="TableNormal" w:default="1">
+  <w:style w:type="table" w:default="1" w:styleId="TableNormal">
     <w:name w:val="Normal Table"/>
     <w:uiPriority w:val="99"/>
     <w:semiHidden/>
@@ -3962,7 +4196,7 @@
       </w:tblCellMar>
     </w:tblPr>
   </w:style>
-  <w:style w:type="numbering" w:styleId="NoList" w:default="1">
+  <w:style w:type="numbering" w:default="1" w:styleId="NoList">
     <w:name w:val="No List"/>
     <w:uiPriority w:val="99"/>
     <w:semiHidden/>
@@ -3991,14 +4225,14 @@
       <w:shd w:val="clear" w:color="auto" w:fill="E1DFDD"/>
     </w:rPr>
   </w:style>
-  <w:style w:type="character" w:styleId="Heading1Char" w:customStyle="1">
+  <w:style w:type="character" w:customStyle="1" w:styleId="Heading1Char">
     <w:name w:val="Heading 1 Char"/>
     <w:basedOn w:val="DefaultParagraphFont"/>
     <w:link w:val="Heading1"/>
     <w:uiPriority w:val="9"/>
     <w:rsid w:val="002661E0"/>
     <w:rPr>
-      <w:rFonts w:asciiTheme="majorHAnsi" w:hAnsiTheme="majorHAnsi" w:eastAsiaTheme="majorEastAsia" w:cstheme="majorBidi"/>
+      <w:rFonts w:asciiTheme="majorHAnsi" w:eastAsiaTheme="majorEastAsia" w:hAnsiTheme="majorHAnsi" w:cstheme="majorBidi"/>
       <w:color w:val="2F5496" w:themeColor="accent1" w:themeShade="BF"/>
       <w:sz w:val="32"/>
       <w:szCs w:val="32"/>
@@ -4026,25 +4260,25 @@
       <w:spacing w:before="100" w:beforeAutospacing="1" w:after="100" w:afterAutospacing="1" w:line="240" w:lineRule="auto"/>
     </w:pPr>
     <w:rPr>
-      <w:rFonts w:ascii="Times New Roman" w:hAnsi="Times New Roman" w:eastAsia="Times New Roman" w:cs="Times New Roman"/>
+      <w:rFonts w:ascii="Times New Roman" w:eastAsia="Times New Roman" w:hAnsi="Times New Roman" w:cs="Times New Roman"/>
       <w:sz w:val="24"/>
       <w:szCs w:val="24"/>
     </w:rPr>
   </w:style>
-  <w:style w:type="character" w:styleId="Heading2Char" w:customStyle="1">
+  <w:style w:type="character" w:customStyle="1" w:styleId="Heading2Char">
     <w:name w:val="Heading 2 Char"/>
     <w:basedOn w:val="DefaultParagraphFont"/>
     <w:link w:val="Heading2"/>
     <w:uiPriority w:val="9"/>
     <w:rsid w:val="00023289"/>
     <w:rPr>
-      <w:rFonts w:asciiTheme="majorHAnsi" w:hAnsiTheme="majorHAnsi" w:eastAsiaTheme="majorEastAsia" w:cstheme="majorBidi"/>
+      <w:rFonts w:asciiTheme="majorHAnsi" w:eastAsiaTheme="majorEastAsia" w:hAnsiTheme="majorHAnsi" w:cstheme="majorBidi"/>
       <w:color w:val="2F5496" w:themeColor="accent1" w:themeShade="BF"/>
       <w:sz w:val="26"/>
       <w:szCs w:val="26"/>
     </w:rPr>
   </w:style>
-  <w:style w:type="paragraph" w:styleId="paragraph" w:customStyle="1">
+  <w:style w:type="paragraph" w:customStyle="1" w:styleId="paragraph">
     <w:name w:val="paragraph"/>
     <w:basedOn w:val="Normal"/>
     <w:rsid w:val="00956943"/>
@@ -4052,22 +4286,22 @@
       <w:spacing w:before="100" w:beforeAutospacing="1" w:after="100" w:afterAutospacing="1" w:line="240" w:lineRule="auto"/>
     </w:pPr>
     <w:rPr>
-      <w:rFonts w:ascii="Times New Roman" w:hAnsi="Times New Roman" w:eastAsia="Times New Roman" w:cs="Times New Roman"/>
+      <w:rFonts w:ascii="Times New Roman" w:eastAsia="Times New Roman" w:hAnsi="Times New Roman" w:cs="Times New Roman"/>
       <w:sz w:val="24"/>
       <w:szCs w:val="24"/>
     </w:rPr>
   </w:style>
-  <w:style w:type="character" w:styleId="normaltextrun" w:customStyle="1">
+  <w:style w:type="character" w:customStyle="1" w:styleId="normaltextrun">
     <w:name w:val="normaltextrun"/>
     <w:basedOn w:val="DefaultParagraphFont"/>
     <w:rsid w:val="00956943"/>
   </w:style>
-  <w:style w:type="character" w:styleId="eop" w:customStyle="1">
+  <w:style w:type="character" w:customStyle="1" w:styleId="eop">
     <w:name w:val="eop"/>
     <w:basedOn w:val="DefaultParagraphFont"/>
     <w:rsid w:val="00956943"/>
   </w:style>
-  <w:style w:type="character" w:styleId="scxw257905169" w:customStyle="1">
+  <w:style w:type="character" w:customStyle="1" w:styleId="scxw257905169">
     <w:name w:val="scxw257905169"/>
     <w:basedOn w:val="DefaultParagraphFont"/>
     <w:rsid w:val="00AE210A"/>
@@ -4337,12 +4571,6 @@
 </file>
 
 <file path=customXml/item1.xml><?xml version="1.0" encoding="utf-8"?>
-<p:properties xmlns:p="http://schemas.microsoft.com/office/2006/metadata/properties" xmlns:xsi="http://www.w3.org/2001/XMLSchema-instance" xmlns:pc="http://schemas.microsoft.com/office/infopath/2007/PartnerControls">
-  <documentManagement/>
-</p:properties>
-</file>
-
-<file path=customXml/item2.xml><?xml version="1.0" encoding="utf-8"?>
 <ct:contentTypeSchema xmlns:ct="http://schemas.microsoft.com/office/2006/metadata/contentType" xmlns:ma="http://schemas.microsoft.com/office/2006/metadata/properties/metaAttributes" ct:_="" ma:_="" ma:contentTypeName="Document" ma:contentTypeID="0x010100598B6153A1F46B44A31902497DB89700" ma:contentTypeVersion="8" ma:contentTypeDescription="Create a new document." ma:contentTypeScope="" ma:versionID="68e2eeb2f2acf5e8b725a11a603f502a">
   <xsd:schema xmlns:xsd="http://www.w3.org/2001/XMLSchema" xmlns:xs="http://www.w3.org/2001/XMLSchema" xmlns:p="http://schemas.microsoft.com/office/2006/metadata/properties" xmlns:ns2="e82c5410-d75e-433d-83f9-97a2e4f045b7" xmlns:ns3="313ffc08-8824-42bb-a5a3-835dd40e822e" targetNamespace="http://schemas.microsoft.com/office/2006/metadata/properties" ma:root="true" ma:fieldsID="73c7fed4868a8aa981710712a788944b" ns2:_="" ns3:_="">
     <xsd:import namespace="e82c5410-d75e-433d-83f9-97a2e4f045b7"/>
@@ -4533,6 +4761,12 @@
 </ct:contentTypeSchema>
 </file>
 
+<file path=customXml/item2.xml><?xml version="1.0" encoding="utf-8"?>
+<p:properties xmlns:p="http://schemas.microsoft.com/office/2006/metadata/properties" xmlns:xsi="http://www.w3.org/2001/XMLSchema-instance" xmlns:pc="http://schemas.microsoft.com/office/infopath/2007/PartnerControls">
+  <documentManagement/>
+</p:properties>
+</file>
+
 <file path=customXml/item3.xml><?xml version="1.0" encoding="utf-8"?>
 <?mso-contentType ?>
 <FormTemplates xmlns="http://schemas.microsoft.com/sharepoint/v3/contenttype/forms">
@@ -4543,15 +4777,6 @@
 </file>
 
 <file path=customXml/itemProps1.xml><?xml version="1.0" encoding="utf-8"?>
-<ds:datastoreItem xmlns:ds="http://schemas.openxmlformats.org/officeDocument/2006/customXml" ds:itemID="{7DCB370F-55DC-4736-87C2-9BE67347C445}">
-  <ds:schemaRefs>
-    <ds:schemaRef ds:uri="http://schemas.microsoft.com/office/2006/metadata/properties"/>
-    <ds:schemaRef ds:uri="http://schemas.microsoft.com/office/infopath/2007/PartnerControls"/>
-  </ds:schemaRefs>
-</ds:datastoreItem>
-</file>
-
-<file path=customXml/itemProps2.xml><?xml version="1.0" encoding="utf-8"?>
 <ds:datastoreItem xmlns:ds="http://schemas.openxmlformats.org/officeDocument/2006/customXml" ds:itemID="{202D3B6E-30B2-438B-AD33-06F61A850D9D}">
   <ds:schemaRefs>
     <ds:schemaRef ds:uri="http://schemas.microsoft.com/office/2006/metadata/contentType"/>
@@ -4570,6 +4795,15 @@
 </ds:datastoreItem>
 </file>
 
+<file path=customXml/itemProps2.xml><?xml version="1.0" encoding="utf-8"?>
+<ds:datastoreItem xmlns:ds="http://schemas.openxmlformats.org/officeDocument/2006/customXml" ds:itemID="{7DCB370F-55DC-4736-87C2-9BE67347C445}">
+  <ds:schemaRefs>
+    <ds:schemaRef ds:uri="http://schemas.microsoft.com/office/2006/metadata/properties"/>
+    <ds:schemaRef ds:uri="http://schemas.microsoft.com/office/infopath/2007/PartnerControls"/>
+  </ds:schemaRefs>
+</ds:datastoreItem>
+</file>
+
 <file path=customXml/itemProps3.xml><?xml version="1.0" encoding="utf-8"?>
 <ds:datastoreItem xmlns:ds="http://schemas.openxmlformats.org/officeDocument/2006/customXml" ds:itemID="{9C6E0133-3E49-4786-A347-AF1794521A2D}">
   <ds:schemaRefs>

</xml_diff>

<commit_message>
Updated write-up to include cmake and ARMDS instructions 	modified:   KWS and Image Classification on Dual M55 Cores Draft Note - Shared.docx
</commit_message>
<xml_diff>
--- a/KWS and Image Classification on Dual M55 Cores Draft Note - Shared.docx
+++ b/KWS and Image Classification on Dual M55 Cores Draft Note - Shared.docx
@@ -47,7 +47,15 @@
         <w:t xml:space="preserve"> (KWS)</w:t>
       </w:r>
       <w:r>
-        <w:t xml:space="preserve"> application which runs on the M55 HE core and </w:t>
+        <w:t xml:space="preserve"> application which runs on the M55 HE </w:t>
+      </w:r>
+      <w:proofErr w:type="gramStart"/>
+      <w:r>
+        <w:t>core</w:t>
+      </w:r>
+      <w:proofErr w:type="gramEnd"/>
+      <w:r>
+        <w:t xml:space="preserve"> and </w:t>
       </w:r>
       <w:r>
         <w:t>an image classification application</w:t>
@@ -863,8 +871,13 @@
       <w:pPr>
         <w:pStyle w:val="Heading2"/>
       </w:pPr>
-      <w:r>
-        <w:t xml:space="preserve">M55 HE core </w:t>
+      <w:proofErr w:type="gramStart"/>
+      <w:r>
+        <w:t>M55</w:t>
+      </w:r>
+      <w:proofErr w:type="gramEnd"/>
+      <w:r>
+        <w:t xml:space="preserve"> HE core </w:t>
       </w:r>
       <w:r>
         <w:t xml:space="preserve">KWS </w:t>
@@ -876,7 +889,6 @@
     <w:p/>
     <w:p>
       <w:r>
-        <w:lastRenderedPageBreak/>
         <w:t xml:space="preserve">Private Repository on </w:t>
       </w:r>
       <w:proofErr w:type="spellStart"/>
@@ -917,6 +929,7 @@
         <w:t xml:space="preserve">git clone </w:t>
       </w:r>
       <w:proofErr w:type="spellStart"/>
+      <w:proofErr w:type="gramStart"/>
       <w:r>
         <w:rPr>
           <w:rFonts w:asciiTheme="minorHAnsi" w:hAnsiTheme="minorHAnsi" w:cstheme="minorBidi"/>
@@ -926,6 +939,7 @@
         <w:t>git@github.com:alifsemi</w:t>
       </w:r>
       <w:proofErr w:type="spellEnd"/>
+      <w:proofErr w:type="gramEnd"/>
       <w:r>
         <w:rPr>
           <w:rFonts w:asciiTheme="minorHAnsi" w:hAnsiTheme="minorHAnsi" w:cstheme="minorBidi"/>
@@ -1078,7 +1092,163 @@
           <w:sz w:val="21"/>
           <w:szCs w:val="21"/>
         </w:rPr>
-        <w:t>Following assumes python 3.8 in Ubuntu Linux Environment</w:t>
+        <w:t xml:space="preserve">Following assumes python 3.8 in Ubuntu </w:t>
+      </w:r>
+      <w:r>
+        <w:rPr>
+          <w:rFonts w:asciiTheme="minorHAnsi" w:hAnsiTheme="minorHAnsi" w:cstheme="minorBidi"/>
+          <w:b/>
+          <w:bCs/>
+          <w:sz w:val="21"/>
+          <w:szCs w:val="21"/>
+        </w:rPr>
+        <w:t>20.4</w:t>
+      </w:r>
+      <w:r>
+        <w:rPr>
+          <w:rFonts w:asciiTheme="minorHAnsi" w:hAnsiTheme="minorHAnsi" w:cstheme="minorBidi"/>
+          <w:b/>
+          <w:bCs/>
+          <w:sz w:val="21"/>
+          <w:szCs w:val="21"/>
+        </w:rPr>
+        <w:t xml:space="preserve"> with </w:t>
+      </w:r>
+      <w:proofErr w:type="spellStart"/>
+      <w:r>
+        <w:rPr>
+          <w:rFonts w:asciiTheme="minorHAnsi" w:hAnsiTheme="minorHAnsi" w:cstheme="minorBidi"/>
+          <w:b/>
+          <w:bCs/>
+          <w:sz w:val="21"/>
+          <w:szCs w:val="21"/>
+        </w:rPr>
+        <w:t>Cmake</w:t>
+      </w:r>
+      <w:proofErr w:type="spellEnd"/>
+      <w:r>
+        <w:rPr>
+          <w:rFonts w:asciiTheme="minorHAnsi" w:hAnsiTheme="minorHAnsi" w:cstheme="minorBidi"/>
+          <w:b/>
+          <w:bCs/>
+          <w:sz w:val="21"/>
+          <w:szCs w:val="21"/>
+        </w:rPr>
+        <w:t xml:space="preserve"> version </w:t>
+      </w:r>
+      <w:r>
+        <w:rPr>
+          <w:rFonts w:asciiTheme="minorHAnsi" w:hAnsiTheme="minorHAnsi" w:cstheme="minorBidi"/>
+          <w:b/>
+          <w:bCs/>
+          <w:sz w:val="21"/>
+          <w:szCs w:val="21"/>
+        </w:rPr>
+        <w:t>3.23.2</w:t>
+      </w:r>
+      <w:r>
+        <w:rPr>
+          <w:rFonts w:asciiTheme="minorHAnsi" w:hAnsiTheme="minorHAnsi" w:cstheme="minorBidi"/>
+          <w:b/>
+          <w:bCs/>
+          <w:sz w:val="21"/>
+          <w:szCs w:val="21"/>
+        </w:rPr>
+        <w:t xml:space="preserve"> </w:t>
+      </w:r>
+      <w:r>
+        <w:rPr>
+          <w:rFonts w:asciiTheme="minorHAnsi" w:hAnsiTheme="minorHAnsi" w:cstheme="minorBidi"/>
+          <w:b/>
+          <w:bCs/>
+          <w:sz w:val="21"/>
+          <w:szCs w:val="21"/>
+        </w:rPr>
+        <w:t xml:space="preserve">and ARM DS Installed with appropriate licensing setup in </w:t>
+      </w:r>
+      <w:r>
+        <w:rPr>
+          <w:rFonts w:asciiTheme="minorHAnsi" w:hAnsiTheme="minorHAnsi" w:cstheme="minorBidi"/>
+          <w:b/>
+          <w:bCs/>
+          <w:sz w:val="21"/>
+          <w:szCs w:val="21"/>
+        </w:rPr>
+        <w:t>Linux Environment</w:t>
+      </w:r>
+    </w:p>
+    <w:p>
+      <w:r>
+        <w:t xml:space="preserve">python set_up_default_resources.py --additional-ethos-u-config-name ethos-u55-256 </w:t>
+      </w:r>
+      <w:proofErr w:type="gramStart"/>
+      <w:r>
+        <w:t>( this</w:t>
+      </w:r>
+      <w:proofErr w:type="gramEnd"/>
+      <w:r>
+        <w:t xml:space="preserve"> will take some time, minutes )</w:t>
+      </w:r>
+    </w:p>
+    <w:p>
+      <w:r>
+        <w:br/>
+      </w:r>
+      <w:r>
+        <w:rPr>
+          <w:u w:val="single"/>
+        </w:rPr>
+        <w:t xml:space="preserve">If you get error right at the </w:t>
+      </w:r>
+      <w:proofErr w:type="gramStart"/>
+      <w:r>
+        <w:rPr>
+          <w:u w:val="single"/>
+        </w:rPr>
+        <w:t>beginning</w:t>
+      </w:r>
+      <w:proofErr w:type="gramEnd"/>
+      <w:r>
+        <w:rPr>
+          <w:u w:val="single"/>
+        </w:rPr>
+        <w:t xml:space="preserve"> try doing the following and run the command again:</w:t>
+      </w:r>
+    </w:p>
+    <w:p>
+      <w:proofErr w:type="spellStart"/>
+      <w:r>
+        <w:t>sudo</w:t>
+      </w:r>
+      <w:proofErr w:type="spellEnd"/>
+      <w:r>
+        <w:t xml:space="preserve"> apt-get install python3-pip</w:t>
+      </w:r>
+    </w:p>
+    <w:p>
+      <w:proofErr w:type="spellStart"/>
+      <w:r>
+        <w:t>sudo</w:t>
+      </w:r>
+      <w:proofErr w:type="spellEnd"/>
+      <w:r>
+        <w:t xml:space="preserve"> apt install python3.8-venv</w:t>
+      </w:r>
+      <w:r>
+        <w:t xml:space="preserve"> </w:t>
+      </w:r>
+    </w:p>
+    <w:p>
+      <w:r>
+        <w:t>Dele</w:t>
+      </w:r>
+      <w:r>
+        <w:t>te the folder resource-downloaded</w:t>
+      </w:r>
+    </w:p>
+    <w:p>
+      <w:r>
+        <w:t>Rerun the command</w:t>
       </w:r>
     </w:p>
     <w:p>
@@ -1090,17 +1260,38 @@
           <w:szCs w:val="21"/>
         </w:rPr>
       </w:pPr>
+      <w:proofErr w:type="spellStart"/>
       <w:r>
         <w:rPr>
           <w:rFonts w:asciiTheme="minorHAnsi" w:hAnsiTheme="minorHAnsi" w:cstheme="minorBidi"/>
           <w:sz w:val="21"/>
           <w:szCs w:val="21"/>
         </w:rPr>
-        <w:t>python set_up_default_resources.py --additional-ethos-u-config-name ethos-u55-256 ( this will take some time, minutes )</w:t>
+        <w:t>mkdir</w:t>
+      </w:r>
+      <w:proofErr w:type="spellEnd"/>
+      <w:r>
+        <w:rPr>
+          <w:rFonts w:asciiTheme="minorHAnsi" w:hAnsiTheme="minorHAnsi" w:cstheme="minorBidi"/>
+          <w:sz w:val="21"/>
+          <w:szCs w:val="21"/>
+        </w:rPr>
+        <w:t xml:space="preserve"> build</w:t>
       </w:r>
       <w:r>
         <w:br/>
       </w:r>
+      <w:r>
+        <w:rPr>
+          <w:rFonts w:asciiTheme="minorHAnsi" w:hAnsiTheme="minorHAnsi" w:cstheme="minorBidi"/>
+          <w:sz w:val="21"/>
+          <w:szCs w:val="21"/>
+        </w:rPr>
+        <w:t>cd build</w:t>
+      </w:r>
+      <w:r>
+        <w:br/>
+      </w:r>
       <w:proofErr w:type="spellStart"/>
       <w:r>
         <w:rPr>
@@ -1108,7 +1299,7 @@
           <w:sz w:val="21"/>
           <w:szCs w:val="21"/>
         </w:rPr>
-        <w:t>mkdir</w:t>
+        <w:t>cmake</w:t>
       </w:r>
       <w:proofErr w:type="spellEnd"/>
       <w:r>
@@ -1117,7 +1308,7 @@
           <w:sz w:val="21"/>
           <w:szCs w:val="21"/>
         </w:rPr>
-        <w:t xml:space="preserve"> build</w:t>
+        <w:t xml:space="preserve"> -DTARGET_PLATFORM=ensemble \</w:t>
       </w:r>
       <w:r>
         <w:br/>
@@ -1128,11 +1319,30 @@
           <w:sz w:val="21"/>
           <w:szCs w:val="21"/>
         </w:rPr>
-        <w:t>cd build</w:t>
+        <w:t>-DTARGET_SUBSYSTEM=RTSS-HP \</w:t>
       </w:r>
       <w:r>
         <w:br/>
       </w:r>
+      <w:r>
+        <w:rPr>
+          <w:rFonts w:asciiTheme="minorHAnsi" w:hAnsiTheme="minorHAnsi" w:cstheme="minorBidi"/>
+          <w:sz w:val="21"/>
+          <w:szCs w:val="21"/>
+        </w:rPr>
+        <w:t>-DCMAKE_TOOLCHAIN_FILE=scripts/cmake/toolchains/bare-metal-armclang.cmake \</w:t>
+      </w:r>
+      <w:r>
+        <w:br/>
+      </w:r>
+      <w:r>
+        <w:rPr>
+          <w:rFonts w:asciiTheme="minorHAnsi" w:hAnsiTheme="minorHAnsi" w:cstheme="minorBidi"/>
+          <w:sz w:val="21"/>
+          <w:szCs w:val="21"/>
+        </w:rPr>
+        <w:t>-DUSE_CASE_BUILD=</w:t>
+      </w:r>
       <w:proofErr w:type="spellStart"/>
       <w:r>
         <w:rPr>
@@ -1140,7 +1350,7 @@
           <w:sz w:val="21"/>
           <w:szCs w:val="21"/>
         </w:rPr>
-        <w:t>cmake</w:t>
+        <w:t>kws</w:t>
       </w:r>
       <w:proofErr w:type="spellEnd"/>
       <w:r>
@@ -1149,7 +1359,7 @@
           <w:sz w:val="21"/>
           <w:szCs w:val="21"/>
         </w:rPr>
-        <w:t xml:space="preserve"> -DTARGET_PLATFORM=ensemble \</w:t>
+        <w:t xml:space="preserve"> \</w:t>
       </w:r>
       <w:r>
         <w:br/>
@@ -1160,7 +1370,7 @@
           <w:sz w:val="21"/>
           <w:szCs w:val="21"/>
         </w:rPr>
-        <w:t>-DTARGET_SUBSYSTEM=RTSS-HP \</w:t>
+        <w:t>-Dkws_MODEL_TFLITE_PATH=resources_downloaded/kws/kws_micronet_m_vela_H256.tflite \</w:t>
       </w:r>
       <w:r>
         <w:br/>
@@ -1171,7 +1381,43 @@
           <w:sz w:val="21"/>
           <w:szCs w:val="21"/>
         </w:rPr>
-        <w:t>-DCMAKE_TOOLCHAIN_FILE=scripts/cmake/toolchains/bare-metal-armclang.cmake \</w:t>
+        <w:t>-</w:t>
+      </w:r>
+      <w:proofErr w:type="spellStart"/>
+      <w:r>
+        <w:rPr>
+          <w:rFonts w:asciiTheme="minorHAnsi" w:hAnsiTheme="minorHAnsi" w:cstheme="minorBidi"/>
+          <w:sz w:val="21"/>
+          <w:szCs w:val="21"/>
+        </w:rPr>
+        <w:t>Dkws_FILE_PATH</w:t>
+      </w:r>
+      <w:proofErr w:type="spellEnd"/>
+      <w:r>
+        <w:rPr>
+          <w:rFonts w:asciiTheme="minorHAnsi" w:hAnsiTheme="minorHAnsi" w:cstheme="minorBidi"/>
+          <w:sz w:val="21"/>
+          <w:szCs w:val="21"/>
+        </w:rPr>
+        <w:t>=resources/</w:t>
+      </w:r>
+      <w:proofErr w:type="spellStart"/>
+      <w:r>
+        <w:rPr>
+          <w:rFonts w:asciiTheme="minorHAnsi" w:hAnsiTheme="minorHAnsi" w:cstheme="minorBidi"/>
+          <w:sz w:val="21"/>
+          <w:szCs w:val="21"/>
+        </w:rPr>
+        <w:t>kws</w:t>
+      </w:r>
+      <w:proofErr w:type="spellEnd"/>
+      <w:r>
+        <w:rPr>
+          <w:rFonts w:asciiTheme="minorHAnsi" w:hAnsiTheme="minorHAnsi" w:cstheme="minorBidi"/>
+          <w:sz w:val="21"/>
+          <w:szCs w:val="21"/>
+        </w:rPr>
+        <w:t>/samples/down.wav \</w:t>
       </w:r>
       <w:r>
         <w:br/>
@@ -1182,95 +1428,18 @@
           <w:sz w:val="21"/>
           <w:szCs w:val="21"/>
         </w:rPr>
-        <w:t>-DUSE_CASE_BUILD=</w:t>
-      </w:r>
-      <w:proofErr w:type="spellStart"/>
+        <w:t>-DCMAKE_BUILD_TYPE=Debug -DLOG_LEVEL=LOG_LEVEL_DEBUG</w:t>
+      </w:r>
+      <w:proofErr w:type="gramStart"/>
       <w:r>
         <w:rPr>
           <w:rFonts w:asciiTheme="minorHAnsi" w:hAnsiTheme="minorHAnsi" w:cstheme="minorBidi"/>
           <w:sz w:val="21"/>
           <w:szCs w:val="21"/>
         </w:rPr>
-        <w:t>kws</w:t>
-      </w:r>
-      <w:proofErr w:type="spellEnd"/>
-      <w:r>
-        <w:rPr>
-          <w:rFonts w:asciiTheme="minorHAnsi" w:hAnsiTheme="minorHAnsi" w:cstheme="minorBidi"/>
-          <w:sz w:val="21"/>
-          <w:szCs w:val="21"/>
-        </w:rPr>
-        <w:t xml:space="preserve"> \</w:t>
-      </w:r>
-      <w:r>
-        <w:br/>
-      </w:r>
-      <w:r>
-        <w:rPr>
-          <w:rFonts w:asciiTheme="minorHAnsi" w:hAnsiTheme="minorHAnsi" w:cstheme="minorBidi"/>
-          <w:sz w:val="21"/>
-          <w:szCs w:val="21"/>
-        </w:rPr>
-        <w:t>-Dkws_MODEL_TFLITE_PATH=resources_downloaded/kws/kws_micronet_m_vela_H256.tflite \</w:t>
-      </w:r>
-      <w:r>
-        <w:br/>
-      </w:r>
-      <w:r>
-        <w:rPr>
-          <w:rFonts w:asciiTheme="minorHAnsi" w:hAnsiTheme="minorHAnsi" w:cstheme="minorBidi"/>
-          <w:sz w:val="21"/>
-          <w:szCs w:val="21"/>
-        </w:rPr>
-        <w:t>-</w:t>
-      </w:r>
-      <w:proofErr w:type="spellStart"/>
-      <w:r>
-        <w:rPr>
-          <w:rFonts w:asciiTheme="minorHAnsi" w:hAnsiTheme="minorHAnsi" w:cstheme="minorBidi"/>
-          <w:sz w:val="21"/>
-          <w:szCs w:val="21"/>
-        </w:rPr>
-        <w:t>Dkws_FILE_PATH</w:t>
-      </w:r>
-      <w:proofErr w:type="spellEnd"/>
-      <w:r>
-        <w:rPr>
-          <w:rFonts w:asciiTheme="minorHAnsi" w:hAnsiTheme="minorHAnsi" w:cstheme="minorBidi"/>
-          <w:sz w:val="21"/>
-          <w:szCs w:val="21"/>
-        </w:rPr>
-        <w:t>=resources/</w:t>
-      </w:r>
-      <w:proofErr w:type="spellStart"/>
-      <w:r>
-        <w:rPr>
-          <w:rFonts w:asciiTheme="minorHAnsi" w:hAnsiTheme="minorHAnsi" w:cstheme="minorBidi"/>
-          <w:sz w:val="21"/>
-          <w:szCs w:val="21"/>
-        </w:rPr>
-        <w:t>kws</w:t>
-      </w:r>
-      <w:proofErr w:type="spellEnd"/>
-      <w:r>
-        <w:rPr>
-          <w:rFonts w:asciiTheme="minorHAnsi" w:hAnsiTheme="minorHAnsi" w:cstheme="minorBidi"/>
-          <w:sz w:val="21"/>
-          <w:szCs w:val="21"/>
-        </w:rPr>
-        <w:t>/samples/down.wav \</w:t>
-      </w:r>
-      <w:r>
-        <w:br/>
-      </w:r>
-      <w:r>
-        <w:rPr>
-          <w:rFonts w:asciiTheme="minorHAnsi" w:hAnsiTheme="minorHAnsi" w:cstheme="minorBidi"/>
-          <w:sz w:val="21"/>
-          <w:szCs w:val="21"/>
-        </w:rPr>
-        <w:t>-DCMAKE_BUILD_TYPE=Debug -DLOG_LEVEL=LOG_LEVEL_DEBUG ..</w:t>
-      </w:r>
+        <w:t xml:space="preserve"> ..</w:t>
+      </w:r>
+      <w:proofErr w:type="gramEnd"/>
     </w:p>
     <w:p>
       <w:pPr>
@@ -1396,15 +1565,15 @@
     </w:p>
     <w:p>
       <w:r>
+        <w:t xml:space="preserve">- </w:t>
+      </w:r>
+      <w:r>
+        <w:t>Dimg_class_MODEL_TFLITE_PATH=resources/img_class/model/mobilenet_softmax_v2_1.0_224_uint8_vela_H256.tflite \</w:t>
+      </w:r>
+    </w:p>
+    <w:p>
+      <w:r>
         <w:lastRenderedPageBreak/>
-        <w:t xml:space="preserve">- </w:t>
-      </w:r>
-      <w:r>
-        <w:t>Dimg_class_MODEL_TFLITE_PATH=resources/img_class/model/mobilenet_softmax_v2_1.0_224_uint8_vela_H256.tflite \</w:t>
-      </w:r>
-    </w:p>
-    <w:p>
-      <w:r>
         <w:t>-</w:t>
       </w:r>
       <w:proofErr w:type="spellStart"/>
@@ -1426,8 +1595,13 @@
     </w:p>
     <w:p>
       <w:r>
-        <w:t>-DCMAKE_BUILD_TYPE=Debug -DLOG_LEVEL=LOG_LEVEL_DEBUG ..</w:t>
-      </w:r>
+        <w:t>-DCMAKE_BUILD_TYPE=Debug -DLOG_LEVEL=LOG_LEVEL_DEBUG</w:t>
+      </w:r>
+      <w:proofErr w:type="gramStart"/>
+      <w:r>
+        <w:t xml:space="preserve"> ..</w:t>
+      </w:r>
+      <w:proofErr w:type="gramEnd"/>
     </w:p>
     <w:p/>
     <w:p>
@@ -1495,7 +1669,15 @@
         <w:t xml:space="preserve">Set up debug </w:t>
       </w:r>
       <w:r>
-        <w:t>connection to M55 HE using .</w:t>
+        <w:t xml:space="preserve">connection to M55 HE </w:t>
+      </w:r>
+      <w:proofErr w:type="gramStart"/>
+      <w:r>
+        <w:t>using</w:t>
+      </w:r>
+      <w:proofErr w:type="gramEnd"/>
+      <w:r>
+        <w:t xml:space="preserve"> .</w:t>
       </w:r>
       <w:proofErr w:type="spellStart"/>
       <w:r>
@@ -2095,7 +2277,17 @@
           <w:sz w:val="22"/>
           <w:szCs w:val="22"/>
         </w:rPr>
-        <w:t xml:space="preserve">JSON file </w:t>
+        <w:t xml:space="preserve">JSON </w:t>
+      </w:r>
+      <w:proofErr w:type="gramStart"/>
+      <w:r>
+        <w:rPr>
+          <w:rStyle w:val="normaltextrun"/>
+          <w:rFonts w:ascii="Calibri" w:hAnsi="Calibri" w:cs="Calibri"/>
+          <w:sz w:val="22"/>
+          <w:szCs w:val="22"/>
+        </w:rPr>
+        <w:t xml:space="preserve">file </w:t>
       </w:r>
       <w:r>
         <w:rPr>
@@ -2113,7 +2305,17 @@
           <w:sz w:val="22"/>
           <w:szCs w:val="22"/>
         </w:rPr>
-        <w:t>called &lt;app-release&gt;/</w:t>
+        <w:t>called</w:t>
+      </w:r>
+      <w:proofErr w:type="gramEnd"/>
+      <w:r>
+        <w:rPr>
+          <w:rStyle w:val="normaltextrun"/>
+          <w:rFonts w:ascii="Calibri" w:hAnsi="Calibri" w:cs="Calibri"/>
+          <w:sz w:val="22"/>
+          <w:szCs w:val="22"/>
+        </w:rPr>
+        <w:t xml:space="preserve"> &lt;app-release&gt;/</w:t>
       </w:r>
       <w:r>
         <w:rPr>
@@ -2213,7 +2415,6 @@
           <w:sz w:val="22"/>
           <w:szCs w:val="22"/>
         </w:rPr>
-        <w:lastRenderedPageBreak/>
         <w:t xml:space="preserve">   "</w:t>
       </w:r>
       <w:proofErr w:type="spellStart"/>
@@ -2298,7 +2499,27 @@
           <w:sz w:val="22"/>
           <w:szCs w:val="22"/>
         </w:rPr>
-        <w:t xml:space="preserve">        "version" : "1.0.0",</w:t>
+        <w:t xml:space="preserve">        "version</w:t>
+      </w:r>
+      <w:proofErr w:type="gramStart"/>
+      <w:r>
+        <w:rPr>
+          <w:rStyle w:val="normaltextrun"/>
+          <w:rFonts w:ascii="Calibri" w:hAnsi="Calibri" w:cs="Calibri"/>
+          <w:sz w:val="22"/>
+          <w:szCs w:val="22"/>
+        </w:rPr>
+        <w:t>" :</w:t>
+      </w:r>
+      <w:proofErr w:type="gramEnd"/>
+      <w:r>
+        <w:rPr>
+          <w:rStyle w:val="normaltextrun"/>
+          <w:rFonts w:ascii="Calibri" w:hAnsi="Calibri" w:cs="Calibri"/>
+          <w:sz w:val="22"/>
+          <w:szCs w:val="22"/>
+        </w:rPr>
+        <w:t xml:space="preserve"> "1.0.0",</w:t>
       </w:r>
     </w:p>
     <w:p>
@@ -2365,14 +2586,25 @@
         <w:t xml:space="preserve">        "</w:t>
       </w:r>
       <w:proofErr w:type="spellStart"/>
-      <w:r>
-        <w:rPr>
-          <w:rStyle w:val="normaltextrun"/>
-          <w:rFonts w:ascii="Calibri" w:hAnsi="Calibri" w:cs="Calibri"/>
-          <w:sz w:val="22"/>
-          <w:szCs w:val="22"/>
-        </w:rPr>
-        <w:t>cpu_id</w:t>
+      <w:proofErr w:type="gramStart"/>
+      <w:r>
+        <w:rPr>
+          <w:rStyle w:val="normaltextrun"/>
+          <w:rFonts w:ascii="Calibri" w:hAnsi="Calibri" w:cs="Calibri"/>
+          <w:sz w:val="22"/>
+          <w:szCs w:val="22"/>
+        </w:rPr>
+        <w:t>cpu</w:t>
+      </w:r>
+      <w:proofErr w:type="gramEnd"/>
+      <w:r>
+        <w:rPr>
+          <w:rStyle w:val="normaltextrun"/>
+          <w:rFonts w:ascii="Calibri" w:hAnsi="Calibri" w:cs="Calibri"/>
+          <w:sz w:val="22"/>
+          <w:szCs w:val="22"/>
+        </w:rPr>
+        <w:t>_id</w:t>
       </w:r>
       <w:proofErr w:type="spellEnd"/>
       <w:r>
@@ -2404,6 +2636,7 @@
           <w:sz w:val="22"/>
           <w:szCs w:val="22"/>
         </w:rPr>
+        <w:lastRenderedPageBreak/>
         <w:t xml:space="preserve">        "flags": ["boot"],</w:t>
       </w:r>
     </w:p>
@@ -2554,7 +2787,27 @@
           <w:sz w:val="22"/>
           <w:szCs w:val="22"/>
         </w:rPr>
-        <w:t xml:space="preserve">        "version" : "1.0.0",</w:t>
+        <w:t xml:space="preserve">        "version</w:t>
+      </w:r>
+      <w:proofErr w:type="gramStart"/>
+      <w:r>
+        <w:rPr>
+          <w:rStyle w:val="normaltextrun"/>
+          <w:rFonts w:ascii="Calibri" w:hAnsi="Calibri" w:cs="Calibri"/>
+          <w:sz w:val="22"/>
+          <w:szCs w:val="22"/>
+        </w:rPr>
+        <w:t>" :</w:t>
+      </w:r>
+      <w:proofErr w:type="gramEnd"/>
+      <w:r>
+        <w:rPr>
+          <w:rStyle w:val="normaltextrun"/>
+          <w:rFonts w:ascii="Calibri" w:hAnsi="Calibri" w:cs="Calibri"/>
+          <w:sz w:val="22"/>
+          <w:szCs w:val="22"/>
+        </w:rPr>
+        <w:t xml:space="preserve"> "1.0.0",</w:t>
       </w:r>
     </w:p>
     <w:p>
@@ -2622,14 +2875,25 @@
         <w:t xml:space="preserve">        "</w:t>
       </w:r>
       <w:proofErr w:type="spellStart"/>
-      <w:r>
-        <w:rPr>
-          <w:rStyle w:val="normaltextrun"/>
-          <w:rFonts w:ascii="Calibri" w:hAnsi="Calibri" w:cs="Calibri"/>
-          <w:sz w:val="22"/>
-          <w:szCs w:val="22"/>
-        </w:rPr>
-        <w:t>cpu_id</w:t>
+      <w:proofErr w:type="gramStart"/>
+      <w:r>
+        <w:rPr>
+          <w:rStyle w:val="normaltextrun"/>
+          <w:rFonts w:ascii="Calibri" w:hAnsi="Calibri" w:cs="Calibri"/>
+          <w:sz w:val="22"/>
+          <w:szCs w:val="22"/>
+        </w:rPr>
+        <w:t>cpu</w:t>
+      </w:r>
+      <w:proofErr w:type="gramEnd"/>
+      <w:r>
+        <w:rPr>
+          <w:rStyle w:val="normaltextrun"/>
+          <w:rFonts w:ascii="Calibri" w:hAnsi="Calibri" w:cs="Calibri"/>
+          <w:sz w:val="22"/>
+          <w:szCs w:val="22"/>
+        </w:rPr>
+        <w:t>_id</w:t>
       </w:r>
       <w:proofErr w:type="spellEnd"/>
       <w:r>
@@ -2791,7 +3055,17 @@
           <w:sz w:val="22"/>
           <w:szCs w:val="22"/>
         </w:rPr>
-        <w:t>kws_img_class_demo</w:t>
+        <w:t>kws_img_class_</w:t>
+      </w:r>
+      <w:proofErr w:type="gramStart"/>
+      <w:r>
+        <w:rPr>
+          <w:rStyle w:val="normaltextrun"/>
+          <w:rFonts w:ascii="Calibri" w:hAnsi="Calibri" w:cs="Calibri"/>
+          <w:sz w:val="22"/>
+          <w:szCs w:val="22"/>
+        </w:rPr>
+        <w:t>demo</w:t>
       </w:r>
       <w:r>
         <w:rPr>
@@ -2803,6 +3077,7 @@
         <w:t>.json</w:t>
       </w:r>
       <w:proofErr w:type="spellEnd"/>
+      <w:proofErr w:type="gramEnd"/>
       <w:r>
         <w:rPr>
           <w:rStyle w:val="normaltextrun"/>
@@ -3744,11 +4019,7 @@
         <w:lang w:val="en-US" w:eastAsia="en-US" w:bidi="ar-SA"/>
       </w:rPr>
     </w:rPrDefault>
-    <w:pPrDefault>
-      <w:pPr>
-        <w:spacing w:after="160" w:line="259" w:lineRule="auto"/>
-      </w:pPr>
-    </w:pPrDefault>
+    <w:pPrDefault/>
   </w:docDefaults>
   <w:latentStyles w:defLockedState="0" w:defUIPriority="99" w:defSemiHidden="0" w:defUnhideWhenUsed="0" w:defQFormat="0" w:count="376">
     <w:lsdException w:name="Normal" w:uiPriority="0" w:qFormat="1"/>
@@ -4143,7 +4414,7 @@
     <w:pPr>
       <w:keepNext/>
       <w:keepLines/>
-      <w:spacing w:before="240" w:after="0"/>
+      <w:spacing w:before="240"/>
       <w:outlineLvl w:val="0"/>
     </w:pPr>
     <w:rPr>
@@ -4165,7 +4436,7 @@
     <w:pPr>
       <w:keepNext/>
       <w:keepLines/>
-      <w:spacing w:before="40" w:after="0"/>
+      <w:spacing w:before="40"/>
       <w:outlineLvl w:val="1"/>
     </w:pPr>
     <w:rPr>
@@ -4257,7 +4528,7 @@
     <w:unhideWhenUsed/>
     <w:rsid w:val="00AD613A"/>
     <w:pPr>
-      <w:spacing w:before="100" w:beforeAutospacing="1" w:after="100" w:afterAutospacing="1" w:line="240" w:lineRule="auto"/>
+      <w:spacing w:before="100" w:beforeAutospacing="1" w:after="100" w:afterAutospacing="1"/>
     </w:pPr>
     <w:rPr>
       <w:rFonts w:ascii="Times New Roman" w:eastAsia="Times New Roman" w:hAnsi="Times New Roman" w:cs="Times New Roman"/>
@@ -4283,7 +4554,7 @@
     <w:basedOn w:val="Normal"/>
     <w:rsid w:val="00956943"/>
     <w:pPr>
-      <w:spacing w:before="100" w:beforeAutospacing="1" w:after="100" w:afterAutospacing="1" w:line="240" w:lineRule="auto"/>
+      <w:spacing w:before="100" w:beforeAutospacing="1" w:after="100" w:afterAutospacing="1"/>
     </w:pPr>
     <w:rPr>
       <w:rFonts w:ascii="Times New Roman" w:eastAsia="Times New Roman" w:hAnsi="Times New Roman" w:cs="Times New Roman"/>
@@ -4571,6 +4842,12 @@
 </file>
 
 <file path=customXml/item1.xml><?xml version="1.0" encoding="utf-8"?>
+<p:properties xmlns:p="http://schemas.microsoft.com/office/2006/metadata/properties" xmlns:xsi="http://www.w3.org/2001/XMLSchema-instance" xmlns:pc="http://schemas.microsoft.com/office/infopath/2007/PartnerControls">
+  <documentManagement/>
+</p:properties>
+</file>
+
+<file path=customXml/item2.xml><?xml version="1.0" encoding="utf-8"?>
 <ct:contentTypeSchema xmlns:ct="http://schemas.microsoft.com/office/2006/metadata/contentType" xmlns:ma="http://schemas.microsoft.com/office/2006/metadata/properties/metaAttributes" ct:_="" ma:_="" ma:contentTypeName="Document" ma:contentTypeID="0x010100598B6153A1F46B44A31902497DB89700" ma:contentTypeVersion="8" ma:contentTypeDescription="Create a new document." ma:contentTypeScope="" ma:versionID="68e2eeb2f2acf5e8b725a11a603f502a">
   <xsd:schema xmlns:xsd="http://www.w3.org/2001/XMLSchema" xmlns:xs="http://www.w3.org/2001/XMLSchema" xmlns:p="http://schemas.microsoft.com/office/2006/metadata/properties" xmlns:ns2="e82c5410-d75e-433d-83f9-97a2e4f045b7" xmlns:ns3="313ffc08-8824-42bb-a5a3-835dd40e822e" targetNamespace="http://schemas.microsoft.com/office/2006/metadata/properties" ma:root="true" ma:fieldsID="73c7fed4868a8aa981710712a788944b" ns2:_="" ns3:_="">
     <xsd:import namespace="e82c5410-d75e-433d-83f9-97a2e4f045b7"/>
@@ -4761,12 +5038,6 @@
 </ct:contentTypeSchema>
 </file>
 
-<file path=customXml/item2.xml><?xml version="1.0" encoding="utf-8"?>
-<p:properties xmlns:p="http://schemas.microsoft.com/office/2006/metadata/properties" xmlns:xsi="http://www.w3.org/2001/XMLSchema-instance" xmlns:pc="http://schemas.microsoft.com/office/infopath/2007/PartnerControls">
-  <documentManagement/>
-</p:properties>
-</file>
-
 <file path=customXml/item3.xml><?xml version="1.0" encoding="utf-8"?>
 <?mso-contentType ?>
 <FormTemplates xmlns="http://schemas.microsoft.com/sharepoint/v3/contenttype/forms">
@@ -4777,6 +5048,15 @@
 </file>
 
 <file path=customXml/itemProps1.xml><?xml version="1.0" encoding="utf-8"?>
+<ds:datastoreItem xmlns:ds="http://schemas.openxmlformats.org/officeDocument/2006/customXml" ds:itemID="{7DCB370F-55DC-4736-87C2-9BE67347C445}">
+  <ds:schemaRefs>
+    <ds:schemaRef ds:uri="http://schemas.microsoft.com/office/2006/metadata/properties"/>
+    <ds:schemaRef ds:uri="http://schemas.microsoft.com/office/infopath/2007/PartnerControls"/>
+  </ds:schemaRefs>
+</ds:datastoreItem>
+</file>
+
+<file path=customXml/itemProps2.xml><?xml version="1.0" encoding="utf-8"?>
 <ds:datastoreItem xmlns:ds="http://schemas.openxmlformats.org/officeDocument/2006/customXml" ds:itemID="{202D3B6E-30B2-438B-AD33-06F61A850D9D}">
   <ds:schemaRefs>
     <ds:schemaRef ds:uri="http://schemas.microsoft.com/office/2006/metadata/contentType"/>
@@ -4795,15 +5075,6 @@
 </ds:datastoreItem>
 </file>
 
-<file path=customXml/itemProps2.xml><?xml version="1.0" encoding="utf-8"?>
-<ds:datastoreItem xmlns:ds="http://schemas.openxmlformats.org/officeDocument/2006/customXml" ds:itemID="{7DCB370F-55DC-4736-87C2-9BE67347C445}">
-  <ds:schemaRefs>
-    <ds:schemaRef ds:uri="http://schemas.microsoft.com/office/2006/metadata/properties"/>
-    <ds:schemaRef ds:uri="http://schemas.microsoft.com/office/infopath/2007/PartnerControls"/>
-  </ds:schemaRefs>
-</ds:datastoreItem>
-</file>
-
 <file path=customXml/itemProps3.xml><?xml version="1.0" encoding="utf-8"?>
 <ds:datastoreItem xmlns:ds="http://schemas.openxmlformats.org/officeDocument/2006/customXml" ds:itemID="{9C6E0133-3E49-4786-A347-AF1794521A2D}">
   <ds:schemaRefs>

</xml_diff>

<commit_message>
Updated ARM Compiler information 	modified:   KWS and Image Classification on Dual M55 Cores Draft Note - Shared.docx
</commit_message>
<xml_diff>
--- a/KWS and Image Classification on Dual M55 Cores Draft Note - Shared.docx
+++ b/KWS and Image Classification on Dual M55 Cores Draft Note - Shared.docx
@@ -47,15 +47,7 @@
         <w:t xml:space="preserve"> (KWS)</w:t>
       </w:r>
       <w:r>
-        <w:t xml:space="preserve"> application which runs on the M55 HE </w:t>
-      </w:r>
-      <w:proofErr w:type="gramStart"/>
-      <w:r>
-        <w:t>core</w:t>
-      </w:r>
-      <w:proofErr w:type="gramEnd"/>
-      <w:r>
-        <w:t xml:space="preserve"> and </w:t>
+        <w:t xml:space="preserve"> application which runs on the M55 HE core and </w:t>
       </w:r>
       <w:r>
         <w:t>an image classification application</w:t>
@@ -871,13 +863,8 @@
       <w:pPr>
         <w:pStyle w:val="Heading2"/>
       </w:pPr>
-      <w:proofErr w:type="gramStart"/>
-      <w:r>
-        <w:t>M55</w:t>
-      </w:r>
-      <w:proofErr w:type="gramEnd"/>
-      <w:r>
-        <w:t xml:space="preserve"> HE core </w:t>
+      <w:r>
+        <w:t xml:space="preserve">M55 HE core </w:t>
       </w:r>
       <w:r>
         <w:t xml:space="preserve">KWS </w:t>
@@ -929,7 +916,6 @@
         <w:t xml:space="preserve">git clone </w:t>
       </w:r>
       <w:proofErr w:type="spellStart"/>
-      <w:proofErr w:type="gramStart"/>
       <w:r>
         <w:rPr>
           <w:rFonts w:asciiTheme="minorHAnsi" w:hAnsiTheme="minorHAnsi" w:cstheme="minorBidi"/>
@@ -939,7 +925,6 @@
         <w:t>git@github.com:alifsemi</w:t>
       </w:r>
       <w:proofErr w:type="spellEnd"/>
-      <w:proofErr w:type="gramEnd"/>
       <w:r>
         <w:rPr>
           <w:rFonts w:asciiTheme="minorHAnsi" w:hAnsiTheme="minorHAnsi" w:cstheme="minorBidi"/>
@@ -1164,7 +1149,7 @@
           <w:sz w:val="21"/>
           <w:szCs w:val="21"/>
         </w:rPr>
-        <w:t xml:space="preserve">and ARM DS Installed with appropriate licensing setup in </w:t>
+        <w:t xml:space="preserve">and ARM </w:t>
       </w:r>
       <w:r>
         <w:rPr>
@@ -1174,20 +1159,32 @@
           <w:sz w:val="21"/>
           <w:szCs w:val="21"/>
         </w:rPr>
+        <w:t xml:space="preserve">Compiler for Embedded 6.18 (Linux) </w:t>
+      </w:r>
+      <w:r>
+        <w:rPr>
+          <w:rFonts w:asciiTheme="minorHAnsi" w:hAnsiTheme="minorHAnsi" w:cstheme="minorBidi"/>
+          <w:b/>
+          <w:bCs/>
+          <w:sz w:val="21"/>
+          <w:szCs w:val="21"/>
+        </w:rPr>
+        <w:t xml:space="preserve"> Installed with appropriate licensing setup in </w:t>
+      </w:r>
+      <w:r>
+        <w:rPr>
+          <w:rFonts w:asciiTheme="minorHAnsi" w:hAnsiTheme="minorHAnsi" w:cstheme="minorBidi"/>
+          <w:b/>
+          <w:bCs/>
+          <w:sz w:val="21"/>
+          <w:szCs w:val="21"/>
+        </w:rPr>
         <w:t>Linux Environment</w:t>
       </w:r>
     </w:p>
     <w:p>
       <w:r>
-        <w:t xml:space="preserve">python set_up_default_resources.py --additional-ethos-u-config-name ethos-u55-256 </w:t>
-      </w:r>
-      <w:proofErr w:type="gramStart"/>
-      <w:r>
-        <w:t>( this</w:t>
-      </w:r>
-      <w:proofErr w:type="gramEnd"/>
-      <w:r>
-        <w:t xml:space="preserve"> will take some time, minutes )</w:t>
+        <w:t>python set_up_default_resources.py --additional-ethos-u-config-name ethos-u55-256 ( this will take some time, minutes )</w:t>
       </w:r>
     </w:p>
     <w:p>
@@ -1200,14 +1197,12 @@
         </w:rPr>
         <w:t xml:space="preserve">If you get error right at the </w:t>
       </w:r>
-      <w:proofErr w:type="gramStart"/>
       <w:r>
         <w:rPr>
           <w:u w:val="single"/>
         </w:rPr>
-        <w:t>beginning</w:t>
-      </w:r>
-      <w:proofErr w:type="gramEnd"/>
+        <w:t>beginning,</w:t>
+      </w:r>
       <w:r>
         <w:rPr>
           <w:u w:val="single"/>
@@ -1428,18 +1423,8 @@
           <w:sz w:val="21"/>
           <w:szCs w:val="21"/>
         </w:rPr>
-        <w:t>-DCMAKE_BUILD_TYPE=Debug -DLOG_LEVEL=LOG_LEVEL_DEBUG</w:t>
-      </w:r>
-      <w:proofErr w:type="gramStart"/>
-      <w:r>
-        <w:rPr>
-          <w:rFonts w:asciiTheme="minorHAnsi" w:hAnsiTheme="minorHAnsi" w:cstheme="minorBidi"/>
-          <w:sz w:val="21"/>
-          <w:szCs w:val="21"/>
-        </w:rPr>
-        <w:t xml:space="preserve"> ..</w:t>
-      </w:r>
-      <w:proofErr w:type="gramEnd"/>
+        <w:t>-DCMAKE_BUILD_TYPE=Debug -DLOG_LEVEL=LOG_LEVEL_DEBUG ..</w:t>
+      </w:r>
     </w:p>
     <w:p>
       <w:pPr>
@@ -1595,13 +1580,8 @@
     </w:p>
     <w:p>
       <w:r>
-        <w:t>-DCMAKE_BUILD_TYPE=Debug -DLOG_LEVEL=LOG_LEVEL_DEBUG</w:t>
-      </w:r>
-      <w:proofErr w:type="gramStart"/>
-      <w:r>
-        <w:t xml:space="preserve"> ..</w:t>
-      </w:r>
-      <w:proofErr w:type="gramEnd"/>
+        <w:t>-DCMAKE_BUILD_TYPE=Debug -DLOG_LEVEL=LOG_LEVEL_DEBUG ..</w:t>
+      </w:r>
     </w:p>
     <w:p/>
     <w:p>
@@ -1669,15 +1649,7 @@
         <w:t xml:space="preserve">Set up debug </w:t>
       </w:r>
       <w:r>
-        <w:t xml:space="preserve">connection to M55 HE </w:t>
-      </w:r>
-      <w:proofErr w:type="gramStart"/>
-      <w:r>
-        <w:t>using</w:t>
-      </w:r>
-      <w:proofErr w:type="gramEnd"/>
-      <w:r>
-        <w:t xml:space="preserve"> .</w:t>
+        <w:t>connection to M55 HE using .</w:t>
       </w:r>
       <w:proofErr w:type="spellStart"/>
       <w:r>
@@ -2277,17 +2249,7 @@
           <w:sz w:val="22"/>
           <w:szCs w:val="22"/>
         </w:rPr>
-        <w:t xml:space="preserve">JSON </w:t>
-      </w:r>
-      <w:proofErr w:type="gramStart"/>
-      <w:r>
-        <w:rPr>
-          <w:rStyle w:val="normaltextrun"/>
-          <w:rFonts w:ascii="Calibri" w:hAnsi="Calibri" w:cs="Calibri"/>
-          <w:sz w:val="22"/>
-          <w:szCs w:val="22"/>
-        </w:rPr>
-        <w:t xml:space="preserve">file </w:t>
+        <w:t xml:space="preserve">JSON file </w:t>
       </w:r>
       <w:r>
         <w:rPr>
@@ -2305,17 +2267,7 @@
           <w:sz w:val="22"/>
           <w:szCs w:val="22"/>
         </w:rPr>
-        <w:t>called</w:t>
-      </w:r>
-      <w:proofErr w:type="gramEnd"/>
-      <w:r>
-        <w:rPr>
-          <w:rStyle w:val="normaltextrun"/>
-          <w:rFonts w:ascii="Calibri" w:hAnsi="Calibri" w:cs="Calibri"/>
-          <w:sz w:val="22"/>
-          <w:szCs w:val="22"/>
-        </w:rPr>
-        <w:t xml:space="preserve"> &lt;app-release&gt;/</w:t>
+        <w:t>called &lt;app-release&gt;/</w:t>
       </w:r>
       <w:r>
         <w:rPr>
@@ -2499,27 +2451,7 @@
           <w:sz w:val="22"/>
           <w:szCs w:val="22"/>
         </w:rPr>
-        <w:t xml:space="preserve">        "version</w:t>
-      </w:r>
-      <w:proofErr w:type="gramStart"/>
-      <w:r>
-        <w:rPr>
-          <w:rStyle w:val="normaltextrun"/>
-          <w:rFonts w:ascii="Calibri" w:hAnsi="Calibri" w:cs="Calibri"/>
-          <w:sz w:val="22"/>
-          <w:szCs w:val="22"/>
-        </w:rPr>
-        <w:t>" :</w:t>
-      </w:r>
-      <w:proofErr w:type="gramEnd"/>
-      <w:r>
-        <w:rPr>
-          <w:rStyle w:val="normaltextrun"/>
-          <w:rFonts w:ascii="Calibri" w:hAnsi="Calibri" w:cs="Calibri"/>
-          <w:sz w:val="22"/>
-          <w:szCs w:val="22"/>
-        </w:rPr>
-        <w:t xml:space="preserve"> "1.0.0",</w:t>
+        <w:t xml:space="preserve">        "version" : "1.0.0",</w:t>
       </w:r>
     </w:p>
     <w:p>
@@ -2586,25 +2518,14 @@
         <w:t xml:space="preserve">        "</w:t>
       </w:r>
       <w:proofErr w:type="spellStart"/>
-      <w:proofErr w:type="gramStart"/>
-      <w:r>
-        <w:rPr>
-          <w:rStyle w:val="normaltextrun"/>
-          <w:rFonts w:ascii="Calibri" w:hAnsi="Calibri" w:cs="Calibri"/>
-          <w:sz w:val="22"/>
-          <w:szCs w:val="22"/>
-        </w:rPr>
-        <w:t>cpu</w:t>
-      </w:r>
-      <w:proofErr w:type="gramEnd"/>
-      <w:r>
-        <w:rPr>
-          <w:rStyle w:val="normaltextrun"/>
-          <w:rFonts w:ascii="Calibri" w:hAnsi="Calibri" w:cs="Calibri"/>
-          <w:sz w:val="22"/>
-          <w:szCs w:val="22"/>
-        </w:rPr>
-        <w:t>_id</w:t>
+      <w:r>
+        <w:rPr>
+          <w:rStyle w:val="normaltextrun"/>
+          <w:rFonts w:ascii="Calibri" w:hAnsi="Calibri" w:cs="Calibri"/>
+          <w:sz w:val="22"/>
+          <w:szCs w:val="22"/>
+        </w:rPr>
+        <w:t>cpu_id</w:t>
       </w:r>
       <w:proofErr w:type="spellEnd"/>
       <w:r>
@@ -2787,27 +2708,7 @@
           <w:sz w:val="22"/>
           <w:szCs w:val="22"/>
         </w:rPr>
-        <w:t xml:space="preserve">        "version</w:t>
-      </w:r>
-      <w:proofErr w:type="gramStart"/>
-      <w:r>
-        <w:rPr>
-          <w:rStyle w:val="normaltextrun"/>
-          <w:rFonts w:ascii="Calibri" w:hAnsi="Calibri" w:cs="Calibri"/>
-          <w:sz w:val="22"/>
-          <w:szCs w:val="22"/>
-        </w:rPr>
-        <w:t>" :</w:t>
-      </w:r>
-      <w:proofErr w:type="gramEnd"/>
-      <w:r>
-        <w:rPr>
-          <w:rStyle w:val="normaltextrun"/>
-          <w:rFonts w:ascii="Calibri" w:hAnsi="Calibri" w:cs="Calibri"/>
-          <w:sz w:val="22"/>
-          <w:szCs w:val="22"/>
-        </w:rPr>
-        <w:t xml:space="preserve"> "1.0.0",</w:t>
+        <w:t xml:space="preserve">        "version" : "1.0.0",</w:t>
       </w:r>
     </w:p>
     <w:p>
@@ -2875,25 +2776,14 @@
         <w:t xml:space="preserve">        "</w:t>
       </w:r>
       <w:proofErr w:type="spellStart"/>
-      <w:proofErr w:type="gramStart"/>
-      <w:r>
-        <w:rPr>
-          <w:rStyle w:val="normaltextrun"/>
-          <w:rFonts w:ascii="Calibri" w:hAnsi="Calibri" w:cs="Calibri"/>
-          <w:sz w:val="22"/>
-          <w:szCs w:val="22"/>
-        </w:rPr>
-        <w:t>cpu</w:t>
-      </w:r>
-      <w:proofErr w:type="gramEnd"/>
-      <w:r>
-        <w:rPr>
-          <w:rStyle w:val="normaltextrun"/>
-          <w:rFonts w:ascii="Calibri" w:hAnsi="Calibri" w:cs="Calibri"/>
-          <w:sz w:val="22"/>
-          <w:szCs w:val="22"/>
-        </w:rPr>
-        <w:t>_id</w:t>
+      <w:r>
+        <w:rPr>
+          <w:rStyle w:val="normaltextrun"/>
+          <w:rFonts w:ascii="Calibri" w:hAnsi="Calibri" w:cs="Calibri"/>
+          <w:sz w:val="22"/>
+          <w:szCs w:val="22"/>
+        </w:rPr>
+        <w:t>cpu_id</w:t>
       </w:r>
       <w:proofErr w:type="spellEnd"/>
       <w:r>
@@ -3055,17 +2945,7 @@
           <w:sz w:val="22"/>
           <w:szCs w:val="22"/>
         </w:rPr>
-        <w:t>kws_img_class_</w:t>
-      </w:r>
-      <w:proofErr w:type="gramStart"/>
-      <w:r>
-        <w:rPr>
-          <w:rStyle w:val="normaltextrun"/>
-          <w:rFonts w:ascii="Calibri" w:hAnsi="Calibri" w:cs="Calibri"/>
-          <w:sz w:val="22"/>
-          <w:szCs w:val="22"/>
-        </w:rPr>
-        <w:t>demo</w:t>
+        <w:t>kws_img_class_demo</w:t>
       </w:r>
       <w:r>
         <w:rPr>
@@ -3077,7 +2957,6 @@
         <w:t>.json</w:t>
       </w:r>
       <w:proofErr w:type="spellEnd"/>
-      <w:proofErr w:type="gramEnd"/>
       <w:r>
         <w:rPr>
           <w:rStyle w:val="normaltextrun"/>
@@ -4842,9 +4721,12 @@
 </file>
 
 <file path=customXml/item1.xml><?xml version="1.0" encoding="utf-8"?>
-<p:properties xmlns:p="http://schemas.microsoft.com/office/2006/metadata/properties" xmlns:xsi="http://www.w3.org/2001/XMLSchema-instance" xmlns:pc="http://schemas.microsoft.com/office/infopath/2007/PartnerControls">
-  <documentManagement/>
-</p:properties>
+<?mso-contentType ?>
+<FormTemplates xmlns="http://schemas.microsoft.com/sharepoint/v3/contenttype/forms">
+  <Display>DocumentLibraryForm</Display>
+  <Edit>DocumentLibraryForm</Edit>
+  <New>DocumentLibraryForm</New>
+</FormTemplates>
 </file>
 
 <file path=customXml/item2.xml><?xml version="1.0" encoding="utf-8"?>
@@ -5039,19 +4921,15 @@
 </file>
 
 <file path=customXml/item3.xml><?xml version="1.0" encoding="utf-8"?>
-<?mso-contentType ?>
-<FormTemplates xmlns="http://schemas.microsoft.com/sharepoint/v3/contenttype/forms">
-  <Display>DocumentLibraryForm</Display>
-  <Edit>DocumentLibraryForm</Edit>
-  <New>DocumentLibraryForm</New>
-</FormTemplates>
+<p:properties xmlns:p="http://schemas.microsoft.com/office/2006/metadata/properties" xmlns:xsi="http://www.w3.org/2001/XMLSchema-instance" xmlns:pc="http://schemas.microsoft.com/office/infopath/2007/PartnerControls">
+  <documentManagement/>
+</p:properties>
 </file>
 
 <file path=customXml/itemProps1.xml><?xml version="1.0" encoding="utf-8"?>
-<ds:datastoreItem xmlns:ds="http://schemas.openxmlformats.org/officeDocument/2006/customXml" ds:itemID="{7DCB370F-55DC-4736-87C2-9BE67347C445}">
+<ds:datastoreItem xmlns:ds="http://schemas.openxmlformats.org/officeDocument/2006/customXml" ds:itemID="{9C6E0133-3E49-4786-A347-AF1794521A2D}">
   <ds:schemaRefs>
-    <ds:schemaRef ds:uri="http://schemas.microsoft.com/office/2006/metadata/properties"/>
-    <ds:schemaRef ds:uri="http://schemas.microsoft.com/office/infopath/2007/PartnerControls"/>
+    <ds:schemaRef ds:uri="http://schemas.microsoft.com/sharepoint/v3/contenttype/forms"/>
   </ds:schemaRefs>
 </ds:datastoreItem>
 </file>
@@ -5076,9 +4954,10 @@
 </file>
 
 <file path=customXml/itemProps3.xml><?xml version="1.0" encoding="utf-8"?>
-<ds:datastoreItem xmlns:ds="http://schemas.openxmlformats.org/officeDocument/2006/customXml" ds:itemID="{9C6E0133-3E49-4786-A347-AF1794521A2D}">
+<ds:datastoreItem xmlns:ds="http://schemas.openxmlformats.org/officeDocument/2006/customXml" ds:itemID="{7DCB370F-55DC-4736-87C2-9BE67347C445}">
   <ds:schemaRefs>
-    <ds:schemaRef ds:uri="http://schemas.microsoft.com/sharepoint/v3/contenttype/forms"/>
+    <ds:schemaRef ds:uri="http://schemas.microsoft.com/office/2006/metadata/properties"/>
+    <ds:schemaRef ds:uri="http://schemas.microsoft.com/office/infopath/2007/PartnerControls"/>
   </ds:schemaRefs>
 </ds:datastoreItem>
 </file>
</xml_diff>

<commit_message>
Updated some more Build environment setup findings 	modified:   KWS and Image Classification on Dual M55 Cores Draft Note - Shared.docx
</commit_message>
<xml_diff>
--- a/KWS and Image Classification on Dual M55 Cores Draft Note - Shared.docx
+++ b/KWS and Image Classification on Dual M55 Cores Draft Note - Shared.docx
@@ -47,7 +47,15 @@
         <w:t xml:space="preserve"> (KWS)</w:t>
       </w:r>
       <w:r>
-        <w:t xml:space="preserve"> application which runs on the M55 HE core and </w:t>
+        <w:t xml:space="preserve"> application which runs on the M55 HE </w:t>
+      </w:r>
+      <w:proofErr w:type="gramStart"/>
+      <w:r>
+        <w:t>core</w:t>
+      </w:r>
+      <w:proofErr w:type="gramEnd"/>
+      <w:r>
+        <w:t xml:space="preserve"> and </w:t>
       </w:r>
       <w:r>
         <w:t>an image classification application</w:t>
@@ -863,8 +871,13 @@
       <w:pPr>
         <w:pStyle w:val="Heading2"/>
       </w:pPr>
-      <w:r>
-        <w:t xml:space="preserve">M55 HE core </w:t>
+      <w:proofErr w:type="gramStart"/>
+      <w:r>
+        <w:t>M55</w:t>
+      </w:r>
+      <w:proofErr w:type="gramEnd"/>
+      <w:r>
+        <w:t xml:space="preserve"> HE core </w:t>
       </w:r>
       <w:r>
         <w:t xml:space="preserve">KWS </w:t>
@@ -916,6 +929,7 @@
         <w:t xml:space="preserve">git clone </w:t>
       </w:r>
       <w:proofErr w:type="spellStart"/>
+      <w:proofErr w:type="gramStart"/>
       <w:r>
         <w:rPr>
           <w:rFonts w:asciiTheme="minorHAnsi" w:hAnsiTheme="minorHAnsi" w:cstheme="minorBidi"/>
@@ -925,6 +939,7 @@
         <w:t>git@github.com:alifsemi</w:t>
       </w:r>
       <w:proofErr w:type="spellEnd"/>
+      <w:proofErr w:type="gramEnd"/>
       <w:r>
         <w:rPr>
           <w:rFonts w:asciiTheme="minorHAnsi" w:hAnsiTheme="minorHAnsi" w:cstheme="minorBidi"/>
@@ -1108,9 +1123,8 @@
           <w:sz w:val="21"/>
           <w:szCs w:val="21"/>
         </w:rPr>
-        <w:t>Cmake</w:t>
-      </w:r>
-      <w:proofErr w:type="spellEnd"/>
+        <w:t>C</w:t>
+      </w:r>
       <w:r>
         <w:rPr>
           <w:rFonts w:asciiTheme="minorHAnsi" w:hAnsiTheme="minorHAnsi" w:cstheme="minorBidi"/>
@@ -1119,7 +1133,7 @@
           <w:sz w:val="21"/>
           <w:szCs w:val="21"/>
         </w:rPr>
-        <w:t xml:space="preserve"> version </w:t>
+        <w:t>M</w:t>
       </w:r>
       <w:r>
         <w:rPr>
@@ -1129,8 +1143,9 @@
           <w:sz w:val="21"/>
           <w:szCs w:val="21"/>
         </w:rPr>
-        <w:t>3.23.2</w:t>
-      </w:r>
+        <w:t>ake</w:t>
+      </w:r>
+      <w:proofErr w:type="spellEnd"/>
       <w:r>
         <w:rPr>
           <w:rFonts w:asciiTheme="minorHAnsi" w:hAnsiTheme="minorHAnsi" w:cstheme="minorBidi"/>
@@ -1139,7 +1154,7 @@
           <w:sz w:val="21"/>
           <w:szCs w:val="21"/>
         </w:rPr>
-        <w:t xml:space="preserve"> </w:t>
+        <w:t xml:space="preserve"> version </w:t>
       </w:r>
       <w:r>
         <w:rPr>
@@ -1149,7 +1164,7 @@
           <w:sz w:val="21"/>
           <w:szCs w:val="21"/>
         </w:rPr>
-        <w:t xml:space="preserve">and ARM </w:t>
+        <w:t>3.23.2</w:t>
       </w:r>
       <w:r>
         <w:rPr>
@@ -1159,7 +1174,7 @@
           <w:sz w:val="21"/>
           <w:szCs w:val="21"/>
         </w:rPr>
-        <w:t xml:space="preserve">Compiler for Embedded 6.18 (Linux) </w:t>
+        <w:t xml:space="preserve"> </w:t>
       </w:r>
       <w:r>
         <w:rPr>
@@ -1169,7 +1184,7 @@
           <w:sz w:val="21"/>
           <w:szCs w:val="21"/>
         </w:rPr>
-        <w:t xml:space="preserve"> Installed with appropriate licensing setup in </w:t>
+        <w:t xml:space="preserve">and ARM </w:t>
       </w:r>
       <w:r>
         <w:rPr>
@@ -1179,12 +1194,121 @@
           <w:sz w:val="21"/>
           <w:szCs w:val="21"/>
         </w:rPr>
+        <w:t>Compiler for Embedded 6.18 (</w:t>
+      </w:r>
+      <w:proofErr w:type="gramStart"/>
+      <w:r>
+        <w:rPr>
+          <w:rFonts w:asciiTheme="minorHAnsi" w:hAnsiTheme="minorHAnsi" w:cstheme="minorBidi"/>
+          <w:b/>
+          <w:bCs/>
+          <w:sz w:val="21"/>
+          <w:szCs w:val="21"/>
+        </w:rPr>
+        <w:t xml:space="preserve">Linux) </w:t>
+      </w:r>
+      <w:r>
+        <w:rPr>
+          <w:rFonts w:asciiTheme="minorHAnsi" w:hAnsiTheme="minorHAnsi" w:cstheme="minorBidi"/>
+          <w:b/>
+          <w:bCs/>
+          <w:sz w:val="21"/>
+          <w:szCs w:val="21"/>
+        </w:rPr>
+        <w:t xml:space="preserve"> Installed</w:t>
+      </w:r>
+      <w:proofErr w:type="gramEnd"/>
+      <w:r>
+        <w:rPr>
+          <w:rFonts w:asciiTheme="minorHAnsi" w:hAnsiTheme="minorHAnsi" w:cstheme="minorBidi"/>
+          <w:b/>
+          <w:bCs/>
+          <w:sz w:val="21"/>
+          <w:szCs w:val="21"/>
+        </w:rPr>
+        <w:t xml:space="preserve"> with appropriate licensing setup in </w:t>
+      </w:r>
+      <w:r>
+        <w:rPr>
+          <w:rFonts w:asciiTheme="minorHAnsi" w:hAnsiTheme="minorHAnsi" w:cstheme="minorBidi"/>
+          <w:b/>
+          <w:bCs/>
+          <w:sz w:val="21"/>
+          <w:szCs w:val="21"/>
+        </w:rPr>
         <w:t>Linux Environment</w:t>
       </w:r>
     </w:p>
     <w:p>
       <w:r>
-        <w:t>python set_up_default_resources.py --additional-ethos-u-config-name ethos-u55-256 ( this will take some time, minutes )</w:t>
+        <w:rPr>
+          <w:b/>
+          <w:bCs/>
+        </w:rPr>
+        <w:t xml:space="preserve">NOTE: </w:t>
+      </w:r>
+      <w:r>
+        <w:t xml:space="preserve">For updating </w:t>
+      </w:r>
+      <w:proofErr w:type="spellStart"/>
+      <w:r>
+        <w:t>CMake</w:t>
+      </w:r>
+      <w:proofErr w:type="spellEnd"/>
+      <w:r>
+        <w:t xml:space="preserve"> (if it is not at that version) do the following:</w:t>
+      </w:r>
+    </w:p>
+    <w:p>
+      <w:pPr>
+        <w:ind w:firstLine="720"/>
+      </w:pPr>
+      <w:proofErr w:type="spellStart"/>
+      <w:r>
+        <w:t>sudo</w:t>
+      </w:r>
+      <w:proofErr w:type="spellEnd"/>
+      <w:r>
+        <w:t xml:space="preserve"> apt remove --purge --auto-remove </w:t>
+      </w:r>
+      <w:proofErr w:type="spellStart"/>
+      <w:r>
+        <w:t>cmake</w:t>
+      </w:r>
+      <w:proofErr w:type="spellEnd"/>
+    </w:p>
+    <w:p>
+      <w:r>
+        <w:tab/>
+        <w:t xml:space="preserve">snap install </w:t>
+      </w:r>
+      <w:proofErr w:type="spellStart"/>
+      <w:r>
+        <w:t>cmake</w:t>
+      </w:r>
+      <w:proofErr w:type="spellEnd"/>
+      <w:r>
+        <w:t xml:space="preserve"> </w:t>
+      </w:r>
+      <w:r>
+        <w:t>–</w:t>
+      </w:r>
+      <w:r>
+        <w:t>classic</w:t>
+      </w:r>
+    </w:p>
+    <w:p/>
+    <w:p>
+      <w:r>
+        <w:t xml:space="preserve">python set_up_default_resources.py --additional-ethos-u-config-name ethos-u55-256 </w:t>
+      </w:r>
+      <w:proofErr w:type="gramStart"/>
+      <w:r>
+        <w:t>( this</w:t>
+      </w:r>
+      <w:proofErr w:type="gramEnd"/>
+      <w:r>
+        <w:t xml:space="preserve"> will take some time, minutes )</w:t>
       </w:r>
     </w:p>
     <w:p>
@@ -1423,8 +1547,18 @@
           <w:sz w:val="21"/>
           <w:szCs w:val="21"/>
         </w:rPr>
-        <w:t>-DCMAKE_BUILD_TYPE=Debug -DLOG_LEVEL=LOG_LEVEL_DEBUG ..</w:t>
-      </w:r>
+        <w:t>-DCMAKE_BUILD_TYPE=Debug -DLOG_LEVEL=LOG_LEVEL_DEBUG</w:t>
+      </w:r>
+      <w:proofErr w:type="gramStart"/>
+      <w:r>
+        <w:rPr>
+          <w:rFonts w:asciiTheme="minorHAnsi" w:hAnsiTheme="minorHAnsi" w:cstheme="minorBidi"/>
+          <w:sz w:val="21"/>
+          <w:szCs w:val="21"/>
+        </w:rPr>
+        <w:t xml:space="preserve"> ..</w:t>
+      </w:r>
+      <w:proofErr w:type="gramEnd"/>
     </w:p>
     <w:p>
       <w:pPr>
@@ -1460,6 +1594,41 @@
           <w:szCs w:val="21"/>
         </w:rPr>
         <w:t xml:space="preserve"> -j20</w:t>
+      </w:r>
+    </w:p>
+    <w:p/>
+    <w:p>
+      <w:r>
+        <w:t xml:space="preserve">Lookout for missing </w:t>
+      </w:r>
+      <w:proofErr w:type="spellStart"/>
+      <w:r>
+        <w:t>packges</w:t>
+      </w:r>
+      <w:proofErr w:type="spellEnd"/>
+      <w:r>
+        <w:t xml:space="preserve"> error messages. You may need to install those. For </w:t>
+      </w:r>
+      <w:proofErr w:type="spellStart"/>
+      <w:r>
+        <w:t>eg.</w:t>
+      </w:r>
+      <w:proofErr w:type="spellEnd"/>
+      <w:r>
+        <w:t xml:space="preserve"> </w:t>
+      </w:r>
+    </w:p>
+    <w:p>
+      <w:pPr>
+        <w:ind w:firstLine="720"/>
+      </w:pPr>
+      <w:proofErr w:type="spellStart"/>
+      <w:r>
+        <w:t>sudo</w:t>
+      </w:r>
+      <w:proofErr w:type="spellEnd"/>
+      <w:r>
+        <w:t xml:space="preserve"> apt-get install curl</w:t>
       </w:r>
     </w:p>
     <w:p/>
@@ -1497,6 +1666,13 @@
       </w:r>
     </w:p>
     <w:p>
+      <w:proofErr w:type="gramStart"/>
+      <w:r>
+        <w:t xml:space="preserve">python </w:t>
+      </w:r>
+      <w:r>
+        <w:t xml:space="preserve"> </w:t>
+      </w:r>
       <w:r>
         <w:t>download</w:t>
       </w:r>
@@ -1509,81 +1685,211 @@
       <w:r>
         <w:t>.py</w:t>
       </w:r>
-    </w:p>
-    <w:p>
-      <w:r>
-        <w:t>Build command</w:t>
-      </w:r>
-    </w:p>
+      <w:proofErr w:type="gramEnd"/>
+    </w:p>
+    <w:p/>
     <w:p>
       <w:proofErr w:type="spellStart"/>
       <w:r>
+        <w:lastRenderedPageBreak/>
+        <w:t>mkdir</w:t>
+      </w:r>
+      <w:proofErr w:type="spellEnd"/>
+      <w:r>
+        <w:t xml:space="preserve"> build</w:t>
+      </w:r>
+    </w:p>
+    <w:p>
+      <w:r>
+        <w:t>md build</w:t>
+      </w:r>
+    </w:p>
+    <w:p>
+      <w:pPr>
+        <w:rPr>
+          <w:sz w:val="18"/>
+          <w:szCs w:val="18"/>
+        </w:rPr>
+      </w:pPr>
+      <w:proofErr w:type="spellStart"/>
+      <w:r>
+        <w:rPr>
+          <w:sz w:val="18"/>
+          <w:szCs w:val="18"/>
+        </w:rPr>
         <w:t>cmake</w:t>
       </w:r>
       <w:proofErr w:type="spellEnd"/>
       <w:r>
+        <w:rPr>
+          <w:sz w:val="18"/>
+          <w:szCs w:val="18"/>
+        </w:rPr>
         <w:t xml:space="preserve"> -DTARGET_PLATFORM=ensemble \</w:t>
       </w:r>
     </w:p>
     <w:p>
-      <w:r>
+      <w:pPr>
+        <w:rPr>
+          <w:sz w:val="18"/>
+          <w:szCs w:val="18"/>
+        </w:rPr>
+      </w:pPr>
+      <w:r>
+        <w:rPr>
+          <w:sz w:val="18"/>
+          <w:szCs w:val="18"/>
+        </w:rPr>
         <w:t xml:space="preserve">-DTARGET_SUBSYSTEM=RTSS-HP \ </w:t>
       </w:r>
     </w:p>
     <w:p>
-      <w:r>
+      <w:pPr>
+        <w:rPr>
+          <w:sz w:val="18"/>
+          <w:szCs w:val="18"/>
+        </w:rPr>
+      </w:pPr>
+      <w:r>
+        <w:rPr>
+          <w:sz w:val="18"/>
+          <w:szCs w:val="18"/>
+        </w:rPr>
         <w:t>-DCMAKE_TOOLCHAIN_FILE=scripts/cmake/toolchains/bare-metal-armclang.cmake \</w:t>
       </w:r>
     </w:p>
     <w:p>
-      <w:r>
+      <w:pPr>
+        <w:rPr>
+          <w:sz w:val="18"/>
+          <w:szCs w:val="18"/>
+        </w:rPr>
+      </w:pPr>
+      <w:r>
+        <w:rPr>
+          <w:sz w:val="18"/>
+          <w:szCs w:val="18"/>
+        </w:rPr>
         <w:t>-DUSE_CASE_BUILD=</w:t>
       </w:r>
       <w:proofErr w:type="spellStart"/>
       <w:r>
+        <w:rPr>
+          <w:sz w:val="18"/>
+          <w:szCs w:val="18"/>
+        </w:rPr>
         <w:t>img_class</w:t>
       </w:r>
       <w:proofErr w:type="spellEnd"/>
       <w:r>
+        <w:rPr>
+          <w:sz w:val="18"/>
+          <w:szCs w:val="18"/>
+        </w:rPr>
         <w:t xml:space="preserve"> \</w:t>
       </w:r>
     </w:p>
     <w:p>
-      <w:r>
-        <w:t xml:space="preserve">- </w:t>
-      </w:r>
-      <w:r>
+      <w:pPr>
+        <w:rPr>
+          <w:sz w:val="18"/>
+          <w:szCs w:val="18"/>
+        </w:rPr>
+      </w:pPr>
+      <w:r>
+        <w:rPr>
+          <w:sz w:val="18"/>
+          <w:szCs w:val="18"/>
+        </w:rPr>
+        <w:t>-</w:t>
+      </w:r>
+      <w:r>
+        <w:rPr>
+          <w:sz w:val="18"/>
+          <w:szCs w:val="18"/>
+        </w:rPr>
         <w:t>Dimg_class_MODEL_TFLITE_PATH=resources/img_class/model/mobilenet_softmax_v2_1.0_224_uint8_vela_H256.tflite \</w:t>
       </w:r>
     </w:p>
     <w:p>
-      <w:r>
-        <w:lastRenderedPageBreak/>
+      <w:pPr>
+        <w:rPr>
+          <w:sz w:val="18"/>
+          <w:szCs w:val="18"/>
+        </w:rPr>
+      </w:pPr>
+      <w:r>
+        <w:rPr>
+          <w:sz w:val="18"/>
+          <w:szCs w:val="18"/>
+        </w:rPr>
         <w:t>-</w:t>
       </w:r>
       <w:proofErr w:type="spellStart"/>
       <w:r>
+        <w:rPr>
+          <w:sz w:val="18"/>
+          <w:szCs w:val="18"/>
+        </w:rPr>
         <w:t>Dimg_class_FILE_PATH</w:t>
       </w:r>
       <w:proofErr w:type="spellEnd"/>
       <w:r>
+        <w:rPr>
+          <w:sz w:val="18"/>
+          <w:szCs w:val="18"/>
+        </w:rPr>
         <w:t>=resources/</w:t>
       </w:r>
       <w:proofErr w:type="spellStart"/>
       <w:r>
+        <w:rPr>
+          <w:sz w:val="18"/>
+          <w:szCs w:val="18"/>
+        </w:rPr>
         <w:t>img_class</w:t>
       </w:r>
       <w:proofErr w:type="spellEnd"/>
       <w:r>
+        <w:rPr>
+          <w:sz w:val="18"/>
+          <w:szCs w:val="18"/>
+        </w:rPr>
         <w:t>/samples/cat.bmp \</w:t>
       </w:r>
     </w:p>
     <w:p>
-      <w:r>
-        <w:t>-DCMAKE_BUILD_TYPE=Debug -DLOG_LEVEL=LOG_LEVEL_DEBUG ..</w:t>
-      </w:r>
-    </w:p>
-    <w:p/>
+      <w:pPr>
+        <w:rPr>
+          <w:sz w:val="18"/>
+          <w:szCs w:val="18"/>
+        </w:rPr>
+      </w:pPr>
+      <w:r>
+        <w:rPr>
+          <w:sz w:val="18"/>
+          <w:szCs w:val="18"/>
+        </w:rPr>
+        <w:t>-DCMAKE_BUILD_TYPE=Debug -DLOG_LEVEL=LOG_LEVEL_DEBUG</w:t>
+      </w:r>
+      <w:proofErr w:type="gramStart"/>
+      <w:r>
+        <w:rPr>
+          <w:sz w:val="18"/>
+          <w:szCs w:val="18"/>
+        </w:rPr>
+        <w:t xml:space="preserve"> ..</w:t>
+      </w:r>
+      <w:proofErr w:type="gramEnd"/>
+    </w:p>
+    <w:p>
+      <w:pPr>
+        <w:rPr>
+          <w:sz w:val="18"/>
+          <w:szCs w:val="18"/>
+        </w:rPr>
+      </w:pPr>
+    </w:p>
     <w:p>
       <w:r>
         <w:rPr>
@@ -1649,7 +1955,15 @@
         <w:t xml:space="preserve">Set up debug </w:t>
       </w:r>
       <w:r>
-        <w:t>connection to M55 HE using .</w:t>
+        <w:t xml:space="preserve">connection to M55 HE </w:t>
+      </w:r>
+      <w:proofErr w:type="gramStart"/>
+      <w:r>
+        <w:t>using</w:t>
+      </w:r>
+      <w:proofErr w:type="gramEnd"/>
+      <w:r>
+        <w:t xml:space="preserve"> .</w:t>
       </w:r>
       <w:proofErr w:type="spellStart"/>
       <w:r>
@@ -2249,7 +2563,17 @@
           <w:sz w:val="22"/>
           <w:szCs w:val="22"/>
         </w:rPr>
-        <w:t xml:space="preserve">JSON file </w:t>
+        <w:t xml:space="preserve">JSON </w:t>
+      </w:r>
+      <w:proofErr w:type="gramStart"/>
+      <w:r>
+        <w:rPr>
+          <w:rStyle w:val="normaltextrun"/>
+          <w:rFonts w:ascii="Calibri" w:hAnsi="Calibri" w:cs="Calibri"/>
+          <w:sz w:val="22"/>
+          <w:szCs w:val="22"/>
+        </w:rPr>
+        <w:t xml:space="preserve">file </w:t>
       </w:r>
       <w:r>
         <w:rPr>
@@ -2267,7 +2591,17 @@
           <w:sz w:val="22"/>
           <w:szCs w:val="22"/>
         </w:rPr>
-        <w:t>called &lt;app-release&gt;/</w:t>
+        <w:t>called</w:t>
+      </w:r>
+      <w:proofErr w:type="gramEnd"/>
+      <w:r>
+        <w:rPr>
+          <w:rStyle w:val="normaltextrun"/>
+          <w:rFonts w:ascii="Calibri" w:hAnsi="Calibri" w:cs="Calibri"/>
+          <w:sz w:val="22"/>
+          <w:szCs w:val="22"/>
+        </w:rPr>
+        <w:t xml:space="preserve"> &lt;app-release&gt;/</w:t>
       </w:r>
       <w:r>
         <w:rPr>
@@ -2451,7 +2785,27 @@
           <w:sz w:val="22"/>
           <w:szCs w:val="22"/>
         </w:rPr>
-        <w:t xml:space="preserve">        "version" : "1.0.0",</w:t>
+        <w:t xml:space="preserve">        "version</w:t>
+      </w:r>
+      <w:proofErr w:type="gramStart"/>
+      <w:r>
+        <w:rPr>
+          <w:rStyle w:val="normaltextrun"/>
+          <w:rFonts w:ascii="Calibri" w:hAnsi="Calibri" w:cs="Calibri"/>
+          <w:sz w:val="22"/>
+          <w:szCs w:val="22"/>
+        </w:rPr>
+        <w:t>" :</w:t>
+      </w:r>
+      <w:proofErr w:type="gramEnd"/>
+      <w:r>
+        <w:rPr>
+          <w:rStyle w:val="normaltextrun"/>
+          <w:rFonts w:ascii="Calibri" w:hAnsi="Calibri" w:cs="Calibri"/>
+          <w:sz w:val="22"/>
+          <w:szCs w:val="22"/>
+        </w:rPr>
+        <w:t xml:space="preserve"> "1.0.0",</w:t>
       </w:r>
     </w:p>
     <w:p>
@@ -2473,6 +2827,7 @@
           <w:sz w:val="22"/>
           <w:szCs w:val="22"/>
         </w:rPr>
+        <w:lastRenderedPageBreak/>
         <w:t xml:space="preserve">        "</w:t>
       </w:r>
       <w:proofErr w:type="spellStart"/>
@@ -2518,14 +2873,25 @@
         <w:t xml:space="preserve">        "</w:t>
       </w:r>
       <w:proofErr w:type="spellStart"/>
-      <w:r>
-        <w:rPr>
-          <w:rStyle w:val="normaltextrun"/>
-          <w:rFonts w:ascii="Calibri" w:hAnsi="Calibri" w:cs="Calibri"/>
-          <w:sz w:val="22"/>
-          <w:szCs w:val="22"/>
-        </w:rPr>
-        <w:t>cpu_id</w:t>
+      <w:proofErr w:type="gramStart"/>
+      <w:r>
+        <w:rPr>
+          <w:rStyle w:val="normaltextrun"/>
+          <w:rFonts w:ascii="Calibri" w:hAnsi="Calibri" w:cs="Calibri"/>
+          <w:sz w:val="22"/>
+          <w:szCs w:val="22"/>
+        </w:rPr>
+        <w:t>cpu</w:t>
+      </w:r>
+      <w:proofErr w:type="gramEnd"/>
+      <w:r>
+        <w:rPr>
+          <w:rStyle w:val="normaltextrun"/>
+          <w:rFonts w:ascii="Calibri" w:hAnsi="Calibri" w:cs="Calibri"/>
+          <w:sz w:val="22"/>
+          <w:szCs w:val="22"/>
+        </w:rPr>
+        <w:t>_id</w:t>
       </w:r>
       <w:proofErr w:type="spellEnd"/>
       <w:r>
@@ -2557,7 +2923,6 @@
           <w:sz w:val="22"/>
           <w:szCs w:val="22"/>
         </w:rPr>
-        <w:lastRenderedPageBreak/>
         <w:t xml:space="preserve">        "flags": ["boot"],</w:t>
       </w:r>
     </w:p>
@@ -2708,7 +3073,27 @@
           <w:sz w:val="22"/>
           <w:szCs w:val="22"/>
         </w:rPr>
-        <w:t xml:space="preserve">        "version" : "1.0.0",</w:t>
+        <w:t xml:space="preserve">        "version</w:t>
+      </w:r>
+      <w:proofErr w:type="gramStart"/>
+      <w:r>
+        <w:rPr>
+          <w:rStyle w:val="normaltextrun"/>
+          <w:rFonts w:ascii="Calibri" w:hAnsi="Calibri" w:cs="Calibri"/>
+          <w:sz w:val="22"/>
+          <w:szCs w:val="22"/>
+        </w:rPr>
+        <w:t>" :</w:t>
+      </w:r>
+      <w:proofErr w:type="gramEnd"/>
+      <w:r>
+        <w:rPr>
+          <w:rStyle w:val="normaltextrun"/>
+          <w:rFonts w:ascii="Calibri" w:hAnsi="Calibri" w:cs="Calibri"/>
+          <w:sz w:val="22"/>
+          <w:szCs w:val="22"/>
+        </w:rPr>
+        <w:t xml:space="preserve"> "1.0.0",</w:t>
       </w:r>
     </w:p>
     <w:p>
@@ -2776,14 +3161,25 @@
         <w:t xml:space="preserve">        "</w:t>
       </w:r>
       <w:proofErr w:type="spellStart"/>
-      <w:r>
-        <w:rPr>
-          <w:rStyle w:val="normaltextrun"/>
-          <w:rFonts w:ascii="Calibri" w:hAnsi="Calibri" w:cs="Calibri"/>
-          <w:sz w:val="22"/>
-          <w:szCs w:val="22"/>
-        </w:rPr>
-        <w:t>cpu_id</w:t>
+      <w:proofErr w:type="gramStart"/>
+      <w:r>
+        <w:rPr>
+          <w:rStyle w:val="normaltextrun"/>
+          <w:rFonts w:ascii="Calibri" w:hAnsi="Calibri" w:cs="Calibri"/>
+          <w:sz w:val="22"/>
+          <w:szCs w:val="22"/>
+        </w:rPr>
+        <w:t>cpu</w:t>
+      </w:r>
+      <w:proofErr w:type="gramEnd"/>
+      <w:r>
+        <w:rPr>
+          <w:rStyle w:val="normaltextrun"/>
+          <w:rFonts w:ascii="Calibri" w:hAnsi="Calibri" w:cs="Calibri"/>
+          <w:sz w:val="22"/>
+          <w:szCs w:val="22"/>
+        </w:rPr>
+        <w:t>_id</w:t>
       </w:r>
       <w:proofErr w:type="spellEnd"/>
       <w:r>
@@ -2945,7 +3341,17 @@
           <w:sz w:val="22"/>
           <w:szCs w:val="22"/>
         </w:rPr>
-        <w:t>kws_img_class_demo</w:t>
+        <w:t>kws_img_class_</w:t>
+      </w:r>
+      <w:proofErr w:type="gramStart"/>
+      <w:r>
+        <w:rPr>
+          <w:rStyle w:val="normaltextrun"/>
+          <w:rFonts w:ascii="Calibri" w:hAnsi="Calibri" w:cs="Calibri"/>
+          <w:sz w:val="22"/>
+          <w:szCs w:val="22"/>
+        </w:rPr>
+        <w:t>demo</w:t>
       </w:r>
       <w:r>
         <w:rPr>
@@ -2957,6 +3363,7 @@
         <w:t>.json</w:t>
       </w:r>
       <w:proofErr w:type="spellEnd"/>
+      <w:proofErr w:type="gramEnd"/>
       <w:r>
         <w:rPr>
           <w:rStyle w:val="normaltextrun"/>
@@ -4456,6 +4863,18 @@
     <w:basedOn w:val="DefaultParagraphFont"/>
     <w:rsid w:val="00AE210A"/>
   </w:style>
+  <w:style w:type="character" w:styleId="FollowedHyperlink">
+    <w:name w:val="FollowedHyperlink"/>
+    <w:basedOn w:val="DefaultParagraphFont"/>
+    <w:uiPriority w:val="99"/>
+    <w:semiHidden/>
+    <w:unhideWhenUsed/>
+    <w:rsid w:val="00D13802"/>
+    <w:rPr>
+      <w:color w:val="954F72" w:themeColor="followedHyperlink"/>
+      <w:u w:val="single"/>
+    </w:rPr>
+  </w:style>
 </w:styles>
 </file>
 
@@ -4721,15 +5140,6 @@
 </file>
 
 <file path=customXml/item1.xml><?xml version="1.0" encoding="utf-8"?>
-<?mso-contentType ?>
-<FormTemplates xmlns="http://schemas.microsoft.com/sharepoint/v3/contenttype/forms">
-  <Display>DocumentLibraryForm</Display>
-  <Edit>DocumentLibraryForm</Edit>
-  <New>DocumentLibraryForm</New>
-</FormTemplates>
-</file>
-
-<file path=customXml/item2.xml><?xml version="1.0" encoding="utf-8"?>
 <ct:contentTypeSchema xmlns:ct="http://schemas.microsoft.com/office/2006/metadata/contentType" xmlns:ma="http://schemas.microsoft.com/office/2006/metadata/properties/metaAttributes" ct:_="" ma:_="" ma:contentTypeName="Document" ma:contentTypeID="0x010100598B6153A1F46B44A31902497DB89700" ma:contentTypeVersion="8" ma:contentTypeDescription="Create a new document." ma:contentTypeScope="" ma:versionID="68e2eeb2f2acf5e8b725a11a603f502a">
   <xsd:schema xmlns:xsd="http://www.w3.org/2001/XMLSchema" xmlns:xs="http://www.w3.org/2001/XMLSchema" xmlns:p="http://schemas.microsoft.com/office/2006/metadata/properties" xmlns:ns2="e82c5410-d75e-433d-83f9-97a2e4f045b7" xmlns:ns3="313ffc08-8824-42bb-a5a3-835dd40e822e" targetNamespace="http://schemas.microsoft.com/office/2006/metadata/properties" ma:root="true" ma:fieldsID="73c7fed4868a8aa981710712a788944b" ns2:_="" ns3:_="">
     <xsd:import namespace="e82c5410-d75e-433d-83f9-97a2e4f045b7"/>
@@ -4920,21 +5330,22 @@
 </ct:contentTypeSchema>
 </file>
 
-<file path=customXml/item3.xml><?xml version="1.0" encoding="utf-8"?>
+<file path=customXml/item2.xml><?xml version="1.0" encoding="utf-8"?>
 <p:properties xmlns:p="http://schemas.microsoft.com/office/2006/metadata/properties" xmlns:xsi="http://www.w3.org/2001/XMLSchema-instance" xmlns:pc="http://schemas.microsoft.com/office/infopath/2007/PartnerControls">
   <documentManagement/>
 </p:properties>
 </file>
 
-<file path=customXml/itemProps1.xml><?xml version="1.0" encoding="utf-8"?>
-<ds:datastoreItem xmlns:ds="http://schemas.openxmlformats.org/officeDocument/2006/customXml" ds:itemID="{9C6E0133-3E49-4786-A347-AF1794521A2D}">
-  <ds:schemaRefs>
-    <ds:schemaRef ds:uri="http://schemas.microsoft.com/sharepoint/v3/contenttype/forms"/>
-  </ds:schemaRefs>
-</ds:datastoreItem>
+<file path=customXml/item3.xml><?xml version="1.0" encoding="utf-8"?>
+<?mso-contentType ?>
+<FormTemplates xmlns="http://schemas.microsoft.com/sharepoint/v3/contenttype/forms">
+  <Display>DocumentLibraryForm</Display>
+  <Edit>DocumentLibraryForm</Edit>
+  <New>DocumentLibraryForm</New>
+</FormTemplates>
 </file>
 
-<file path=customXml/itemProps2.xml><?xml version="1.0" encoding="utf-8"?>
+<file path=customXml/itemProps1.xml><?xml version="1.0" encoding="utf-8"?>
 <ds:datastoreItem xmlns:ds="http://schemas.openxmlformats.org/officeDocument/2006/customXml" ds:itemID="{202D3B6E-30B2-438B-AD33-06F61A850D9D}">
   <ds:schemaRefs>
     <ds:schemaRef ds:uri="http://schemas.microsoft.com/office/2006/metadata/contentType"/>
@@ -4953,11 +5364,19 @@
 </ds:datastoreItem>
 </file>
 
-<file path=customXml/itemProps3.xml><?xml version="1.0" encoding="utf-8"?>
+<file path=customXml/itemProps2.xml><?xml version="1.0" encoding="utf-8"?>
 <ds:datastoreItem xmlns:ds="http://schemas.openxmlformats.org/officeDocument/2006/customXml" ds:itemID="{7DCB370F-55DC-4736-87C2-9BE67347C445}">
   <ds:schemaRefs>
     <ds:schemaRef ds:uri="http://schemas.microsoft.com/office/2006/metadata/properties"/>
     <ds:schemaRef ds:uri="http://schemas.microsoft.com/office/infopath/2007/PartnerControls"/>
   </ds:schemaRefs>
 </ds:datastoreItem>
+</file>
+
+<file path=customXml/itemProps3.xml><?xml version="1.0" encoding="utf-8"?>
+<ds:datastoreItem xmlns:ds="http://schemas.openxmlformats.org/officeDocument/2006/customXml" ds:itemID="{9C6E0133-3E49-4786-A347-AF1794521A2D}">
+  <ds:schemaRefs>
+    <ds:schemaRef ds:uri="http://schemas.microsoft.com/sharepoint/v3/contenttype/forms"/>
+  </ds:schemaRefs>
+</ds:datastoreItem>
 </file>
</xml_diff>

<commit_message>
Continued updated to the application note. Added Path 1 (Arm Clang / Arm-DS / ULINK) and Path 2 (Arm GNU / Ozone / JLink) to the guide. 	modified: KWS and Image Classification on Dual M55 Cores Draft Note - Shared.docx 	added: KWS and Image Classification on Dual M55 Cores App Note.pdf
</commit_message>
<xml_diff>
--- a/KWS and Image Classification on Dual M55 Cores Draft Note - Shared.docx
+++ b/KWS and Image Classification on Dual M55 Cores Draft Note - Shared.docx
@@ -419,6 +419,9 @@
           <w:numId w:val="6"/>
         </w:numPr>
       </w:pPr>
+      <w:r>
+        <w:t xml:space="preserve">Path 1: </w:t>
+      </w:r>
       <w:proofErr w:type="spellStart"/>
       <w:r>
         <w:t>U</w:t>
@@ -440,6 +443,50 @@
       <w:proofErr w:type="spellEnd"/>
       <w:r>
         <w:t xml:space="preserve"> D</w:t>
+      </w:r>
+    </w:p>
+    <w:p>
+      <w:pPr>
+        <w:pStyle w:val="ListParagraph"/>
+        <w:numPr>
+          <w:ilvl w:val="0"/>
+          <w:numId w:val="6"/>
+        </w:numPr>
+      </w:pPr>
+      <w:r>
+        <w:t xml:space="preserve">Path 2: </w:t>
+      </w:r>
+      <w:proofErr w:type="spellStart"/>
+      <w:r>
+        <w:t>Segger</w:t>
+      </w:r>
+      <w:proofErr w:type="spellEnd"/>
+      <w:r>
+        <w:t xml:space="preserve"> J-Link</w:t>
+      </w:r>
+    </w:p>
+    <w:p>
+      <w:r>
+        <w:t xml:space="preserve">For the </w:t>
+      </w:r>
+      <w:proofErr w:type="spellStart"/>
+      <w:r>
+        <w:t>Segger</w:t>
+      </w:r>
+      <w:proofErr w:type="spellEnd"/>
+      <w:r>
+        <w:t xml:space="preserve"> J-Link, you will want the non-BASE version for Ozone support, see Software Features </w:t>
+      </w:r>
+      <w:hyperlink r:id="rId9" w:anchor="software-features" w:history="1">
+        <w:r>
+          <w:rPr>
+            <w:rStyle w:val="Hyperlink"/>
+          </w:rPr>
+          <w:t>link</w:t>
+        </w:r>
+      </w:hyperlink>
+      <w:r>
+        <w:t>.</w:t>
       </w:r>
     </w:p>
     <w:p>
@@ -498,7 +545,7 @@
                     </pic:cNvPicPr>
                   </pic:nvPicPr>
                   <pic:blipFill>
-                    <a:blip r:embed="rId9" cstate="print">
+                    <a:blip r:embed="rId10" cstate="print">
                       <a:extLst>
                         <a:ext uri="{28A0092B-C50C-407E-A947-70E740481C1C}">
                           <a14:useLocalDpi xmlns:a14="http://schemas.microsoft.com/office/drawing/2010/main" val="0"/>
@@ -560,7 +607,7 @@
                     <pic:cNvPicPr/>
                   </pic:nvPicPr>
                   <pic:blipFill>
-                    <a:blip r:embed="rId10" cstate="print">
+                    <a:blip r:embed="rId11" cstate="print">
                       <a:extLst>
                         <a:ext uri="{28A0092B-C50C-407E-A947-70E740481C1C}">
                           <a14:useLocalDpi xmlns:a14="http://schemas.microsoft.com/office/drawing/2010/main" val="0"/>
@@ -616,7 +663,7 @@
                     <pic:cNvPicPr/>
                   </pic:nvPicPr>
                   <pic:blipFill rotWithShape="1">
-                    <a:blip r:embed="rId11" cstate="print">
+                    <a:blip r:embed="rId12" cstate="print">
                       <a:extLst>
                         <a:ext uri="{28A0092B-C50C-407E-A947-70E740481C1C}">
                           <a14:useLocalDpi xmlns:a14="http://schemas.microsoft.com/office/drawing/2010/main" val="0"/>
@@ -880,7 +927,7 @@
                     </pic:cNvPicPr>
                   </pic:nvPicPr>
                   <pic:blipFill>
-                    <a:blip r:embed="rId12">
+                    <a:blip r:embed="rId13">
                       <a:extLst>
                         <a:ext uri="{28A0092B-C50C-407E-A947-70E740481C1C}">
                           <a14:useLocalDpi xmlns:a14="http://schemas.microsoft.com/office/drawing/2010/main" val="0"/>
@@ -1007,7 +1054,7 @@
                     </pic:cNvPicPr>
                   </pic:nvPicPr>
                   <pic:blipFill>
-                    <a:blip r:embed="rId13">
+                    <a:blip r:embed="rId14">
                       <a:extLst>
                         <a:ext uri="{28A0092B-C50C-407E-A947-70E740481C1C}">
                           <a14:useLocalDpi xmlns:a14="http://schemas.microsoft.com/office/drawing/2010/main" val="0"/>
@@ -1123,32 +1170,6 @@
       <w:r>
         <w:t>Ubuntu 20.04 LTS or Ubuntu MATE 20.04 LTS (</w:t>
       </w:r>
-      <w:hyperlink r:id="rId14" w:history="1">
-        <w:r>
-          <w:rPr>
-            <w:rStyle w:val="Hyperlink"/>
-          </w:rPr>
-          <w:t>link</w:t>
-        </w:r>
-      </w:hyperlink>
-      <w:r>
-        <w:t>)</w:t>
-      </w:r>
-    </w:p>
-    <w:p>
-      <w:pPr>
-        <w:pStyle w:val="ListParagraph"/>
-        <w:numPr>
-          <w:ilvl w:val="0"/>
-          <w:numId w:val="6"/>
-        </w:numPr>
-      </w:pPr>
-      <w:r>
-        <w:t>Arm D</w:t>
-      </w:r>
-      <w:r>
-        <w:t>evelopment Studio (</w:t>
-      </w:r>
       <w:hyperlink r:id="rId15" w:history="1">
         <w:r>
           <w:rPr>
@@ -1158,9 +1179,6 @@
         </w:r>
       </w:hyperlink>
       <w:r>
-        <w:t xml:space="preserve"> – choose Linux 64-bit version</w:t>
-      </w:r>
-      <w:r>
         <w:t>)</w:t>
       </w:r>
     </w:p>
@@ -1173,7 +1191,13 @@
         </w:numPr>
       </w:pPr>
       <w:r>
-        <w:t>Arm Compiler for Embedded (</w:t>
+        <w:t xml:space="preserve">Oracle </w:t>
+      </w:r>
+      <w:r>
+        <w:t xml:space="preserve">VirtualBox </w:t>
+      </w:r>
+      <w:r>
+        <w:t>(</w:t>
       </w:r>
       <w:hyperlink r:id="rId16" w:history="1">
         <w:r>
@@ -1184,16 +1208,12 @@
         </w:r>
       </w:hyperlink>
       <w:r>
-        <w:t xml:space="preserve"> – choose </w:t>
-      </w:r>
-      <w:r>
-        <w:t>x86_64 Linux</w:t>
-      </w:r>
-      <w:r>
-        <w:t xml:space="preserve"> version, not the AArch64</w:t>
-      </w:r>
-      <w:r>
         <w:t>)</w:t>
+      </w:r>
+    </w:p>
+    <w:p>
+      <w:r>
+        <w:t>Path 1</w:t>
       </w:r>
     </w:p>
     <w:p>
@@ -1205,13 +1225,10 @@
         </w:numPr>
       </w:pPr>
       <w:r>
-        <w:t xml:space="preserve">Oracle </w:t>
-      </w:r>
-      <w:r>
-        <w:t xml:space="preserve">VirtualBox </w:t>
-      </w:r>
-      <w:r>
-        <w:t>(</w:t>
+        <w:t>Arm D</w:t>
+      </w:r>
+      <w:r>
+        <w:t>evelopment Studio (</w:t>
       </w:r>
       <w:hyperlink r:id="rId17" w:history="1">
         <w:r>
@@ -1222,52 +1239,153 @@
         </w:r>
       </w:hyperlink>
       <w:r>
-        <w:t>)</w:t>
-      </w:r>
-    </w:p>
-    <w:p>
-      <w:pPr>
-        <w:pStyle w:val="Heading2"/>
-      </w:pPr>
-      <w:r>
-        <w:t>Virtual Machine Setup</w:t>
-      </w:r>
-    </w:p>
-    <w:p>
-      <w:r>
-        <w:t>F</w:t>
-      </w:r>
-      <w:r>
-        <w:t>ollow the guide at this page to create a</w:t>
-      </w:r>
-      <w:r>
-        <w:t>n Ubuntu virtual machine using Virtual Box (</w:t>
+        <w:t xml:space="preserve"> – choose Linux 64-bit version)</w:t>
+      </w:r>
+    </w:p>
+    <w:p>
+      <w:pPr>
+        <w:pStyle w:val="ListParagraph"/>
+        <w:numPr>
+          <w:ilvl w:val="0"/>
+          <w:numId w:val="6"/>
+        </w:numPr>
+      </w:pPr>
+      <w:r>
+        <w:t>Arm Compiler for Embedded (</w:t>
       </w:r>
       <w:hyperlink r:id="rId18" w:history="1">
         <w:r>
           <w:rPr>
             <w:rStyle w:val="Hyperlink"/>
           </w:rPr>
-          <w:t>li</w:t>
+          <w:t>link</w:t>
         </w:r>
+      </w:hyperlink>
+      <w:r>
+        <w:t xml:space="preserve"> – choose </w:t>
+      </w:r>
+      <w:r>
+        <w:t>x86_64 Linux</w:t>
+      </w:r>
+      <w:r>
+        <w:t xml:space="preserve"> version, not the AArch64)</w:t>
+      </w:r>
+    </w:p>
+    <w:p>
+      <w:r>
+        <w:t>Path 2</w:t>
+      </w:r>
+    </w:p>
+    <w:p>
+      <w:pPr>
+        <w:pStyle w:val="ListParagraph"/>
+        <w:numPr>
+          <w:ilvl w:val="0"/>
+          <w:numId w:val="12"/>
+        </w:numPr>
+      </w:pPr>
+      <w:proofErr w:type="spellStart"/>
+      <w:r>
+        <w:t>Segger</w:t>
+      </w:r>
+      <w:proofErr w:type="spellEnd"/>
+      <w:r>
+        <w:t xml:space="preserve"> Ozone (3.26f or later, </w:t>
+      </w:r>
+      <w:hyperlink r:id="rId19" w:history="1">
         <w:r>
           <w:rPr>
             <w:rStyle w:val="Hyperlink"/>
           </w:rPr>
-          <w:t>n</w:t>
+          <w:t>link</w:t>
         </w:r>
+      </w:hyperlink>
+      <w:r>
+        <w:t>)</w:t>
+      </w:r>
+    </w:p>
+    <w:p>
+      <w:pPr>
+        <w:pStyle w:val="ListParagraph"/>
+        <w:numPr>
+          <w:ilvl w:val="0"/>
+          <w:numId w:val="12"/>
+        </w:numPr>
+      </w:pPr>
+      <w:proofErr w:type="spellStart"/>
+      <w:r>
+        <w:t>Segger</w:t>
+      </w:r>
+      <w:proofErr w:type="spellEnd"/>
+      <w:r>
+        <w:t xml:space="preserve"> J-Link (7.66a or later, </w:t>
+      </w:r>
+      <w:hyperlink r:id="rId20" w:history="1">
         <w:r>
           <w:rPr>
             <w:rStyle w:val="Hyperlink"/>
           </w:rPr>
-          <w:t>k</w:t>
+          <w:t>link</w:t>
         </w:r>
       </w:hyperlink>
       <w:r>
         <w:t>)</w:t>
       </w:r>
-      <w:r>
-        <w:t>. You should proceed far enough to install the VirtualBox Guide Additions. This enables USB support and allows for using Arm DS to debug from within Ubuntu later in the guide.</w:t>
+    </w:p>
+    <w:p>
+      <w:pPr>
+        <w:pStyle w:val="ListParagraph"/>
+        <w:numPr>
+          <w:ilvl w:val="0"/>
+          <w:numId w:val="12"/>
+        </w:numPr>
+      </w:pPr>
+      <w:r>
+        <w:t>Arm GNU Compiler for Embedded (</w:t>
+      </w:r>
+      <w:hyperlink r:id="rId21" w:history="1">
+        <w:r>
+          <w:rPr>
+            <w:rStyle w:val="Hyperlink"/>
+          </w:rPr>
+          <w:t>link</w:t>
+        </w:r>
+      </w:hyperlink>
+      <w:r>
+        <w:t xml:space="preserve"> – choose x86_64 Linux version)</w:t>
+      </w:r>
+    </w:p>
+    <w:p>
+      <w:pPr>
+        <w:pStyle w:val="Heading2"/>
+      </w:pPr>
+      <w:r>
+        <w:t>Virtual Machine Setup</w:t>
+      </w:r>
+    </w:p>
+    <w:p>
+      <w:r>
+        <w:t>F</w:t>
+      </w:r>
+      <w:r>
+        <w:t>ollow the guide at this page to create a</w:t>
+      </w:r>
+      <w:r>
+        <w:t>n Ubuntu virtual machine using Virtual Box (</w:t>
+      </w:r>
+      <w:hyperlink r:id="rId22" w:history="1">
+        <w:r>
+          <w:t>link</w:t>
+        </w:r>
+      </w:hyperlink>
+      <w:r>
+        <w:t>)</w:t>
+      </w:r>
+      <w:r>
+        <w:t>. You should proceed</w:t>
+      </w:r>
+      <w:r>
+        <w:t xml:space="preserve"> far enough to install the VirtualBox Guide Additions. This enables USB support and allows for using Arm DS to debug from within Ubuntu later in the guide.</w:t>
       </w:r>
       <w:r>
         <w:t xml:space="preserve"> In the machine settings, under the USB category, add the </w:t>
@@ -1278,15 +1396,28 @@
       </w:r>
       <w:proofErr w:type="spellEnd"/>
       <w:r>
-        <w:t xml:space="preserve"> to your USB Device filters. The </w:t>
-      </w:r>
-      <w:proofErr w:type="spellStart"/>
-      <w:r>
-        <w:t>ULINKpro</w:t>
-      </w:r>
-      <w:proofErr w:type="spellEnd"/>
-      <w:r>
-        <w:t xml:space="preserve"> is not available in Windows while the box is checked.</w:t>
+        <w:t xml:space="preserve"> </w:t>
+      </w:r>
+      <w:r>
+        <w:t xml:space="preserve">or J-Link debugger </w:t>
+      </w:r>
+      <w:r>
+        <w:t>to your USB Device filters.</w:t>
+      </w:r>
+      <w:r>
+        <w:t xml:space="preserve"> After adding the USB device to the filter, unplug the device and plug it back in again. </w:t>
+      </w:r>
+      <w:r>
+        <w:t xml:space="preserve">The </w:t>
+      </w:r>
+      <w:r>
+        <w:t>USB devices that are pulled into the Virtual Machine are n</w:t>
+      </w:r>
+      <w:r>
+        <w:t>ot available in Windows while the box is checked.</w:t>
+      </w:r>
+      <w:r>
+        <w:t xml:space="preserve"> To restore the functionality to Windows, uncheck the box, unplug the device, and plug it back in.</w:t>
       </w:r>
     </w:p>
     <w:p>
@@ -1315,7 +1446,7 @@
                     </pic:cNvPicPr>
                   </pic:nvPicPr>
                   <pic:blipFill>
-                    <a:blip r:embed="rId19">
+                    <a:blip r:embed="rId23">
                       <a:extLst>
                         <a:ext uri="{28A0092B-C50C-407E-A947-70E740481C1C}">
                           <a14:useLocalDpi xmlns:a14="http://schemas.microsoft.com/office/drawing/2010/main" val="0"/>
@@ -1349,137 +1480,6 @@
     </w:p>
     <w:p>
       <w:pPr>
-        <w:pStyle w:val="Heading2"/>
-      </w:pPr>
-      <w:r>
-        <w:t>Ubuntu Setup</w:t>
-      </w:r>
-    </w:p>
-    <w:p>
-      <w:pPr>
-        <w:pStyle w:val="NoSpacing"/>
-      </w:pPr>
-      <w:r>
-        <w:t>With Ubuntu running, run the below commands to get the environment ready for development.</w:t>
-      </w:r>
-    </w:p>
-    <w:p>
-      <w:pPr>
-        <w:pStyle w:val="NoSpacing"/>
-      </w:pPr>
-      <w:proofErr w:type="spellStart"/>
-      <w:r>
-        <w:t>sudo</w:t>
-      </w:r>
-      <w:proofErr w:type="spellEnd"/>
-      <w:r>
-        <w:t xml:space="preserve"> apt update</w:t>
-      </w:r>
-    </w:p>
-    <w:p>
-      <w:pPr>
-        <w:pStyle w:val="NoSpacing"/>
-      </w:pPr>
-      <w:proofErr w:type="spellStart"/>
-      <w:r>
-        <w:t>sudo</w:t>
-      </w:r>
-      <w:proofErr w:type="spellEnd"/>
-      <w:r>
-        <w:t xml:space="preserve"> apt upgrade -y</w:t>
-      </w:r>
-    </w:p>
-    <w:p>
-      <w:pPr>
-        <w:pStyle w:val="NoSpacing"/>
-      </w:pPr>
-    </w:p>
-    <w:p>
-      <w:pPr>
-        <w:pStyle w:val="NoSpacing"/>
-      </w:pPr>
-      <w:r>
-        <w:t># required dependencies for Arm Development Studio and Arm compiler</w:t>
-      </w:r>
-    </w:p>
-    <w:p>
-      <w:pPr>
-        <w:pStyle w:val="NoSpacing"/>
-      </w:pPr>
-      <w:proofErr w:type="spellStart"/>
-      <w:r>
-        <w:t>sudo</w:t>
-      </w:r>
-      <w:proofErr w:type="spellEnd"/>
-      <w:r>
-        <w:t xml:space="preserve"> apt install libncurses5 libc6-i386 lib32gcc1 lib32stdc++6 lib32z1</w:t>
-      </w:r>
-    </w:p>
-    <w:p>
-      <w:pPr>
-        <w:pStyle w:val="NoSpacing"/>
-      </w:pPr>
-    </w:p>
-    <w:p>
-      <w:pPr>
-        <w:pStyle w:val="NoSpacing"/>
-      </w:pPr>
-      <w:r>
-        <w:t># required dependencies for ML Embedded Toolkit</w:t>
-      </w:r>
-    </w:p>
-    <w:p>
-      <w:pPr>
-        <w:pStyle w:val="NoSpacing"/>
-      </w:pPr>
-      <w:proofErr w:type="spellStart"/>
-      <w:r>
-        <w:t>sudo</w:t>
-      </w:r>
-      <w:proofErr w:type="spellEnd"/>
-      <w:r>
-        <w:t xml:space="preserve"> apt install curl dos2unix python-is-python3</w:t>
-      </w:r>
-    </w:p>
-    <w:p>
-      <w:pPr>
-        <w:pStyle w:val="NoSpacing"/>
-      </w:pPr>
-      <w:r>
-        <w:t xml:space="preserve">snap install </w:t>
-      </w:r>
-      <w:proofErr w:type="spellStart"/>
-      <w:r>
-        <w:t>cmake</w:t>
-      </w:r>
-      <w:proofErr w:type="spellEnd"/>
-      <w:r>
-        <w:t xml:space="preserve"> –classic</w:t>
-      </w:r>
-    </w:p>
-    <w:p>
-      <w:pPr>
-        <w:pStyle w:val="Heading2"/>
-      </w:pPr>
-      <w:r>
-        <w:t>Arm Software Setup</w:t>
-      </w:r>
-    </w:p>
-    <w:p>
-      <w:r>
-        <w:t xml:space="preserve">Start with downloading the </w:t>
-      </w:r>
-      <w:proofErr w:type="spellStart"/>
-      <w:r>
-        <w:t>tgz</w:t>
-      </w:r>
-      <w:proofErr w:type="spellEnd"/>
-      <w:r>
-        <w:t xml:space="preserve"> file for Development Studio and then extract it.</w:t>
-      </w:r>
-    </w:p>
-    <w:p>
-      <w:pPr>
         <w:jc w:val="center"/>
       </w:pPr>
       <w:r>
@@ -1487,7 +1487,267 @@
           <w:noProof/>
         </w:rPr>
         <w:drawing>
-          <wp:inline distT="0" distB="0" distL="0" distR="0" wp14:anchorId="2B8BA15F" wp14:editId="7936CB15">
+          <wp:inline distT="0" distB="0" distL="0" distR="0" wp14:anchorId="309A801D" wp14:editId="658B140A">
+            <wp:extent cx="4571060" cy="578485"/>
+            <wp:effectExtent l="0" t="0" r="1270" b="0"/>
+            <wp:docPr id="15" name="Picture 15"/>
+            <wp:cNvGraphicFramePr>
+              <a:graphicFrameLocks xmlns:a="http://schemas.openxmlformats.org/drawingml/2006/main" noChangeAspect="1"/>
+            </wp:cNvGraphicFramePr>
+            <a:graphic xmlns:a="http://schemas.openxmlformats.org/drawingml/2006/main">
+              <a:graphicData uri="http://schemas.openxmlformats.org/drawingml/2006/picture">
+                <pic:pic xmlns:pic="http://schemas.openxmlformats.org/drawingml/2006/picture">
+                  <pic:nvPicPr>
+                    <pic:cNvPr id="0" name="Picture 2"/>
+                    <pic:cNvPicPr>
+                      <a:picLocks noChangeAspect="1" noChangeArrowheads="1"/>
+                    </pic:cNvPicPr>
+                  </pic:nvPicPr>
+                  <pic:blipFill rotWithShape="1">
+                    <a:blip r:embed="rId24">
+                      <a:extLst>
+                        <a:ext uri="{28A0092B-C50C-407E-A947-70E740481C1C}">
+                          <a14:useLocalDpi xmlns:a14="http://schemas.microsoft.com/office/drawing/2010/main" val="0"/>
+                        </a:ext>
+                      </a:extLst>
+                    </a:blip>
+                    <a:srcRect l="9021"/>
+                    <a:stretch/>
+                  </pic:blipFill>
+                  <pic:spPr bwMode="auto">
+                    <a:xfrm>
+                      <a:off x="0" y="0"/>
+                      <a:ext cx="4571060" cy="578485"/>
+                    </a:xfrm>
+                    <a:prstGeom prst="rect">
+                      <a:avLst/>
+                    </a:prstGeom>
+                    <a:noFill/>
+                    <a:ln>
+                      <a:noFill/>
+                    </a:ln>
+                    <a:extLst>
+                      <a:ext uri="{53640926-AAD7-44D8-BBD7-CCE9431645EC}">
+                        <a14:shadowObscured xmlns:a14="http://schemas.microsoft.com/office/drawing/2010/main"/>
+                      </a:ext>
+                    </a:extLst>
+                  </pic:spPr>
+                </pic:pic>
+              </a:graphicData>
+            </a:graphic>
+          </wp:inline>
+        </w:drawing>
+      </w:r>
+    </w:p>
+    <w:p>
+      <w:pPr>
+        <w:pStyle w:val="Heading2"/>
+      </w:pPr>
+      <w:r>
+        <w:t>Ubuntu Setup</w:t>
+      </w:r>
+    </w:p>
+    <w:p>
+      <w:pPr>
+        <w:pStyle w:val="NoSpacing"/>
+      </w:pPr>
+      <w:r>
+        <w:t xml:space="preserve">With Ubuntu running, run the below </w:t>
+      </w:r>
+      <w:r>
+        <w:t>commands</w:t>
+      </w:r>
+      <w:r>
+        <w:t xml:space="preserve"> to get the environment ready for development.</w:t>
+      </w:r>
+    </w:p>
+    <w:p>
+      <w:pPr>
+        <w:pStyle w:val="NoSpacing"/>
+      </w:pPr>
+      <w:proofErr w:type="spellStart"/>
+      <w:r>
+        <w:t>sudo</w:t>
+      </w:r>
+      <w:proofErr w:type="spellEnd"/>
+      <w:r>
+        <w:t xml:space="preserve"> apt update</w:t>
+      </w:r>
+    </w:p>
+    <w:p>
+      <w:pPr>
+        <w:pStyle w:val="NoSpacing"/>
+      </w:pPr>
+      <w:proofErr w:type="spellStart"/>
+      <w:r>
+        <w:t>sudo</w:t>
+      </w:r>
+      <w:proofErr w:type="spellEnd"/>
+      <w:r>
+        <w:t xml:space="preserve"> apt upgrade -y</w:t>
+      </w:r>
+    </w:p>
+    <w:p>
+      <w:pPr>
+        <w:pStyle w:val="NoSpacing"/>
+      </w:pPr>
+    </w:p>
+    <w:p>
+      <w:pPr>
+        <w:pStyle w:val="NoSpacing"/>
+      </w:pPr>
+      <w:r>
+        <w:t># required dependencies for Arm Development Studio and Arm compiler</w:t>
+      </w:r>
+    </w:p>
+    <w:p>
+      <w:pPr>
+        <w:pStyle w:val="NoSpacing"/>
+      </w:pPr>
+      <w:proofErr w:type="spellStart"/>
+      <w:r>
+        <w:t>sudo</w:t>
+      </w:r>
+      <w:proofErr w:type="spellEnd"/>
+      <w:r>
+        <w:t xml:space="preserve"> apt install libncurses5 libc6-i386 lib32gcc1 lib32stdc++6 lib32z1</w:t>
+      </w:r>
+    </w:p>
+    <w:p>
+      <w:pPr>
+        <w:pStyle w:val="NoSpacing"/>
+      </w:pPr>
+    </w:p>
+    <w:p>
+      <w:pPr>
+        <w:pStyle w:val="NoSpacing"/>
+      </w:pPr>
+      <w:r>
+        <w:t># required dependencies for ML Embedded Toolkit</w:t>
+      </w:r>
+    </w:p>
+    <w:p>
+      <w:pPr>
+        <w:pStyle w:val="NoSpacing"/>
+      </w:pPr>
+      <w:proofErr w:type="spellStart"/>
+      <w:r>
+        <w:t>sudo</w:t>
+      </w:r>
+      <w:proofErr w:type="spellEnd"/>
+      <w:r>
+        <w:t xml:space="preserve"> apt install curl dos2unix python-is-python3</w:t>
+      </w:r>
+    </w:p>
+    <w:p>
+      <w:r>
+        <w:t xml:space="preserve">snap install </w:t>
+      </w:r>
+      <w:proofErr w:type="spellStart"/>
+      <w:r>
+        <w:t>cmake</w:t>
+      </w:r>
+      <w:proofErr w:type="spellEnd"/>
+      <w:r>
+        <w:t xml:space="preserve"> –classic</w:t>
+      </w:r>
+    </w:p>
+    <w:p>
+      <w:pPr>
+        <w:pStyle w:val="NoSpacing"/>
+      </w:pPr>
+      <w:r>
+        <w:t>At the time of writing, the following software versions were used:</w:t>
+      </w:r>
+    </w:p>
+    <w:p>
+      <w:pPr>
+        <w:pStyle w:val="ListParagraph"/>
+        <w:numPr>
+          <w:ilvl w:val="0"/>
+          <w:numId w:val="11"/>
+        </w:numPr>
+      </w:pPr>
+      <w:r>
+        <w:t>Python 3.8.10</w:t>
+      </w:r>
+    </w:p>
+    <w:p>
+      <w:pPr>
+        <w:pStyle w:val="ListParagraph"/>
+        <w:numPr>
+          <w:ilvl w:val="0"/>
+          <w:numId w:val="11"/>
+        </w:numPr>
+      </w:pPr>
+      <w:r>
+        <w:lastRenderedPageBreak/>
+        <w:t>Pip 22.1.2</w:t>
+      </w:r>
+    </w:p>
+    <w:p>
+      <w:pPr>
+        <w:pStyle w:val="ListParagraph"/>
+        <w:numPr>
+          <w:ilvl w:val="0"/>
+          <w:numId w:val="11"/>
+        </w:numPr>
+      </w:pPr>
+      <w:r>
+        <w:t>Arm Compiler 6.18</w:t>
+      </w:r>
+    </w:p>
+    <w:p>
+      <w:pPr>
+        <w:pStyle w:val="ListParagraph"/>
+        <w:numPr>
+          <w:ilvl w:val="0"/>
+          <w:numId w:val="11"/>
+        </w:numPr>
+      </w:pPr>
+      <w:proofErr w:type="spellStart"/>
+      <w:r>
+        <w:t>cmake</w:t>
+      </w:r>
+      <w:proofErr w:type="spellEnd"/>
+      <w:r>
+        <w:t xml:space="preserve"> 3.23.2</w:t>
+      </w:r>
+    </w:p>
+    <w:p>
+      <w:pPr>
+        <w:pStyle w:val="Heading2"/>
+      </w:pPr>
+      <w:r>
+        <w:t>Arm Software Setup</w:t>
+      </w:r>
+      <w:r>
+        <w:t xml:space="preserve"> – Path 1</w:t>
+      </w:r>
+    </w:p>
+    <w:p>
+      <w:r>
+        <w:t xml:space="preserve">Start with downloading the </w:t>
+      </w:r>
+      <w:proofErr w:type="spellStart"/>
+      <w:r>
+        <w:t>tgz</w:t>
+      </w:r>
+      <w:proofErr w:type="spellEnd"/>
+      <w:r>
+        <w:t xml:space="preserve"> file for Development Studio and then extract it.</w:t>
+      </w:r>
+    </w:p>
+    <w:p>
+      <w:pPr>
+        <w:jc w:val="center"/>
+      </w:pPr>
+      <w:r>
+        <w:rPr>
+          <w:noProof/>
+        </w:rPr>
+        <w:drawing>
+          <wp:inline distT="0" distB="0" distL="0" distR="0" wp14:anchorId="2B8BA15F" wp14:editId="4D81F94E">
             <wp:extent cx="5029200" cy="1171545"/>
             <wp:effectExtent l="0" t="0" r="0" b="0"/>
             <wp:docPr id="9" name="Picture 9"/>
@@ -1504,7 +1764,7 @@
                     </pic:cNvPicPr>
                   </pic:nvPicPr>
                   <pic:blipFill>
-                    <a:blip r:embed="rId20">
+                    <a:blip r:embed="rId25">
                       <a:extLst>
                         <a:ext uri="{28A0092B-C50C-407E-A947-70E740481C1C}">
                           <a14:useLocalDpi xmlns:a14="http://schemas.microsoft.com/office/drawing/2010/main" val="0"/>
@@ -1543,7 +1803,13 @@
     </w:p>
     <w:p>
       <w:r>
-        <w:t xml:space="preserve">Next, download the tar.gz file for Arm Compiler and use </w:t>
+        <w:t xml:space="preserve">Next, download the tar.gz file for Arm </w:t>
+      </w:r>
+      <w:r>
+        <w:t xml:space="preserve">Clang </w:t>
+      </w:r>
+      <w:r>
+        <w:t xml:space="preserve">Compiler and use </w:t>
       </w:r>
       <w:proofErr w:type="spellStart"/>
       <w:r>
@@ -1561,11 +1827,35 @@
       <w:r>
         <w:t>/local/bin/</w:t>
       </w:r>
-      <w:proofErr w:type="spellStart"/>
-      <w:r>
-        <w:t>ArmClang</w:t>
-      </w:r>
-      <w:proofErr w:type="spellEnd"/>
+    </w:p>
+    <w:p>
+      <w:proofErr w:type="spellStart"/>
+      <w:r>
+        <w:t>sudo</w:t>
+      </w:r>
+      <w:proofErr w:type="spellEnd"/>
+      <w:r>
+        <w:t xml:space="preserve"> tar </w:t>
+      </w:r>
+      <w:proofErr w:type="spellStart"/>
+      <w:r>
+        <w:t>xf</w:t>
+      </w:r>
+      <w:proofErr w:type="spellEnd"/>
+      <w:r>
+        <w:t xml:space="preserve"> </w:t>
+      </w:r>
+      <w:r>
+        <w:t>ARMCompiler6.18_standalone_linux-x86_64.tar.gz -C /</w:t>
+      </w:r>
+      <w:proofErr w:type="spellStart"/>
+      <w:r>
+        <w:t>usr</w:t>
+      </w:r>
+      <w:proofErr w:type="spellEnd"/>
+      <w:r>
+        <w:t>/local/bin</w:t>
+      </w:r>
     </w:p>
     <w:p>
       <w:pPr>
@@ -1575,11 +1865,10 @@
         <w:rPr>
           <w:noProof/>
         </w:rPr>
-        <w:lastRenderedPageBreak/>
         <w:drawing>
-          <wp:inline distT="0" distB="0" distL="0" distR="0" wp14:anchorId="7A5F5A0B" wp14:editId="2114E6F4">
-            <wp:extent cx="5028005" cy="1906325"/>
-            <wp:effectExtent l="0" t="0" r="1270" b="0"/>
+          <wp:inline distT="0" distB="0" distL="0" distR="0" wp14:anchorId="7A5F5A0B" wp14:editId="785D4397">
+            <wp:extent cx="4823532" cy="1828800"/>
+            <wp:effectExtent l="0" t="0" r="0" b="0"/>
             <wp:docPr id="10" name="Picture 10"/>
             <wp:cNvGraphicFramePr>
               <a:graphicFrameLocks xmlns:a="http://schemas.openxmlformats.org/drawingml/2006/main" noChangeAspect="1"/>
@@ -1594,7 +1883,7 @@
                     </pic:cNvPicPr>
                   </pic:nvPicPr>
                   <pic:blipFill rotWithShape="1">
-                    <a:blip r:embed="rId21">
+                    <a:blip r:embed="rId26">
                       <a:extLst>
                         <a:ext uri="{28A0092B-C50C-407E-A947-70E740481C1C}">
                           <a14:useLocalDpi xmlns:a14="http://schemas.microsoft.com/office/drawing/2010/main" val="0"/>
@@ -1607,7 +1896,7 @@
                   <pic:spPr bwMode="auto">
                     <a:xfrm>
                       <a:off x="0" y="0"/>
-                      <a:ext cx="5029200" cy="1906778"/>
+                      <a:ext cx="4823532" cy="1828800"/>
                     </a:xfrm>
                     <a:prstGeom prst="rect">
                       <a:avLst/>
@@ -1631,16 +1920,16 @@
     </w:p>
     <w:p>
       <w:pPr>
-        <w:pStyle w:val="NoSpacing"/>
+        <w:spacing w:after="0"/>
       </w:pPr>
       <w:r>
         <w:t>Add the ARM license server to your environment (if applicable)</w:t>
       </w:r>
-    </w:p>
-    <w:p>
-      <w:pPr>
-        <w:pStyle w:val="NoSpacing"/>
-      </w:pPr>
+      <w:r>
+        <w:t>, example shown:</w:t>
+      </w:r>
+    </w:p>
+    <w:p>
       <w:proofErr w:type="spellStart"/>
       <w:r>
         <w:t>sudo</w:t>
@@ -1688,21 +1977,25 @@
     </w:p>
     <w:p>
       <w:pPr>
-        <w:pStyle w:val="NoSpacing"/>
-      </w:pPr>
-    </w:p>
-    <w:p>
-      <w:pPr>
-        <w:pStyle w:val="NoSpacing"/>
-      </w:pPr>
-      <w:r>
-        <w:t>After installing Arm Clang compiler we will need to add it to the path</w:t>
-      </w:r>
-    </w:p>
-    <w:p>
-      <w:pPr>
-        <w:pStyle w:val="NoSpacing"/>
-      </w:pPr>
+        <w:spacing w:after="0"/>
+      </w:pPr>
+      <w:r>
+        <w:t>Aft</w:t>
+      </w:r>
+      <w:r>
+        <w:t xml:space="preserve">er </w:t>
+      </w:r>
+      <w:r>
+        <w:t xml:space="preserve">extracting </w:t>
+      </w:r>
+      <w:r>
+        <w:t xml:space="preserve"> Arm Clang compiler we will need to add it to the path</w:t>
+      </w:r>
+      <w:r>
+        <w:t>, example shown:</w:t>
+      </w:r>
+    </w:p>
+    <w:p>
       <w:proofErr w:type="spellStart"/>
       <w:r>
         <w:t>sudo</w:t>
@@ -1745,69 +2038,276 @@
       </w:r>
     </w:p>
     <w:p>
-      <w:pPr>
-        <w:pStyle w:val="NoSpacing"/>
-      </w:pPr>
-    </w:p>
-    <w:p>
-      <w:pPr>
-        <w:pStyle w:val="NoSpacing"/>
-      </w:pPr>
-      <w:r>
-        <w:t>At the time of writing, the following software versions were used:</w:t>
-      </w:r>
-    </w:p>
-    <w:p>
-      <w:pPr>
-        <w:pStyle w:val="ListParagraph"/>
-        <w:numPr>
-          <w:ilvl w:val="0"/>
-          <w:numId w:val="11"/>
-        </w:numPr>
-      </w:pPr>
-      <w:r>
-        <w:t>Python 3.8.10</w:t>
-      </w:r>
-    </w:p>
-    <w:p>
-      <w:pPr>
-        <w:pStyle w:val="ListParagraph"/>
-        <w:numPr>
-          <w:ilvl w:val="0"/>
-          <w:numId w:val="11"/>
-        </w:numPr>
-      </w:pPr>
-      <w:r>
-        <w:t>Pip 22.1.2</w:t>
-      </w:r>
-    </w:p>
-    <w:p>
-      <w:pPr>
-        <w:pStyle w:val="ListParagraph"/>
-        <w:numPr>
-          <w:ilvl w:val="0"/>
-          <w:numId w:val="11"/>
-        </w:numPr>
-      </w:pPr>
-      <w:r>
-        <w:t>Arm Compiler 6.18</w:t>
-      </w:r>
-    </w:p>
-    <w:p>
-      <w:pPr>
-        <w:pStyle w:val="ListParagraph"/>
-        <w:numPr>
-          <w:ilvl w:val="0"/>
-          <w:numId w:val="11"/>
-        </w:numPr>
-      </w:pPr>
-      <w:proofErr w:type="spellStart"/>
-      <w:r>
-        <w:t>cmake</w:t>
-      </w:r>
-      <w:proofErr w:type="spellEnd"/>
-      <w:r>
-        <w:t xml:space="preserve"> 3.23.2</w:t>
+      <w:r>
+        <w:t>It is needed to log out and then log in for the above environment changes to take effect.</w:t>
+      </w:r>
+    </w:p>
+    <w:p>
+      <w:pPr>
+        <w:pStyle w:val="Heading2"/>
+      </w:pPr>
+      <w:r>
+        <w:t>Arm Software Setup – Path 2</w:t>
+      </w:r>
+    </w:p>
+    <w:p>
+      <w:r>
+        <w:t xml:space="preserve">You will only need to download the </w:t>
+      </w:r>
+      <w:r>
+        <w:t>GNU Arm Embedded Toolchain</w:t>
+      </w:r>
+      <w:r>
+        <w:t xml:space="preserve"> from the provided link. You may ignore the note on Arm’s webpage that the compiler is deprecated.</w:t>
+      </w:r>
+      <w:r>
+        <w:t xml:space="preserve"> Using the latest release may work but has not been tested.</w:t>
+      </w:r>
+    </w:p>
+    <w:p>
+      <w:pPr>
+        <w:jc w:val="center"/>
+      </w:pPr>
+      <w:r>
+        <w:rPr>
+          <w:noProof/>
+        </w:rPr>
+        <w:drawing>
+          <wp:inline distT="0" distB="0" distL="0" distR="0" wp14:anchorId="5E7F0940" wp14:editId="56E38EEC">
+            <wp:extent cx="2939702" cy="640080"/>
+            <wp:effectExtent l="0" t="0" r="0" b="7620"/>
+            <wp:docPr id="21" name="Picture 21"/>
+            <wp:cNvGraphicFramePr>
+              <a:graphicFrameLocks xmlns:a="http://schemas.openxmlformats.org/drawingml/2006/main" noChangeAspect="1"/>
+            </wp:cNvGraphicFramePr>
+            <a:graphic xmlns:a="http://schemas.openxmlformats.org/drawingml/2006/main">
+              <a:graphicData uri="http://schemas.openxmlformats.org/drawingml/2006/picture">
+                <pic:pic xmlns:pic="http://schemas.openxmlformats.org/drawingml/2006/picture">
+                  <pic:nvPicPr>
+                    <pic:cNvPr id="0" name="Picture 5"/>
+                    <pic:cNvPicPr>
+                      <a:picLocks noChangeAspect="1" noChangeArrowheads="1"/>
+                    </pic:cNvPicPr>
+                  </pic:nvPicPr>
+                  <pic:blipFill>
+                    <a:blip r:embed="rId27">
+                      <a:extLst>
+                        <a:ext uri="{28A0092B-C50C-407E-A947-70E740481C1C}">
+                          <a14:useLocalDpi xmlns:a14="http://schemas.microsoft.com/office/drawing/2010/main" val="0"/>
+                        </a:ext>
+                      </a:extLst>
+                    </a:blip>
+                    <a:srcRect/>
+                    <a:stretch>
+                      <a:fillRect/>
+                    </a:stretch>
+                  </pic:blipFill>
+                  <pic:spPr bwMode="auto">
+                    <a:xfrm>
+                      <a:off x="0" y="0"/>
+                      <a:ext cx="2939702" cy="640080"/>
+                    </a:xfrm>
+                    <a:prstGeom prst="rect">
+                      <a:avLst/>
+                    </a:prstGeom>
+                    <a:noFill/>
+                    <a:ln>
+                      <a:noFill/>
+                    </a:ln>
+                  </pic:spPr>
+                </pic:pic>
+              </a:graphicData>
+            </a:graphic>
+          </wp:inline>
+        </w:drawing>
+      </w:r>
+    </w:p>
+    <w:p>
+      <w:pPr>
+        <w:spacing w:after="0"/>
+      </w:pPr>
+      <w:r>
+        <w:t xml:space="preserve">Next, extract the downloaded tar.bz2 file and use </w:t>
+      </w:r>
+      <w:proofErr w:type="spellStart"/>
+      <w:r>
+        <w:t>sudo</w:t>
+      </w:r>
+      <w:proofErr w:type="spellEnd"/>
+      <w:r>
+        <w:t xml:space="preserve"> to extract it to /</w:t>
+      </w:r>
+      <w:proofErr w:type="spellStart"/>
+      <w:r>
+        <w:t>usr</w:t>
+      </w:r>
+      <w:proofErr w:type="spellEnd"/>
+      <w:r>
+        <w:t>/local/bin</w:t>
+      </w:r>
+    </w:p>
+    <w:p>
+      <w:proofErr w:type="spellStart"/>
+      <w:r>
+        <w:lastRenderedPageBreak/>
+        <w:t>sudo</w:t>
+      </w:r>
+      <w:proofErr w:type="spellEnd"/>
+      <w:r>
+        <w:t xml:space="preserve"> tar </w:t>
+      </w:r>
+      <w:proofErr w:type="spellStart"/>
+      <w:r>
+        <w:t>xf</w:t>
+      </w:r>
+      <w:proofErr w:type="spellEnd"/>
+      <w:r>
+        <w:t xml:space="preserve"> gcc-arm-none-eabi-10.3-2021.10-x86_64-linux.tar.bz2 -C /</w:t>
+      </w:r>
+      <w:proofErr w:type="spellStart"/>
+      <w:r>
+        <w:t>usr</w:t>
+      </w:r>
+      <w:proofErr w:type="spellEnd"/>
+      <w:r>
+        <w:t>/local/bin</w:t>
+      </w:r>
+    </w:p>
+    <w:p>
+      <w:pPr>
+        <w:spacing w:after="0"/>
+      </w:pPr>
+      <w:r>
+        <w:t>After extracting  Arm Clang compiler we will need to add it to the path, example shown:</w:t>
+      </w:r>
+    </w:p>
+    <w:p>
+      <w:proofErr w:type="spellStart"/>
+      <w:r>
+        <w:t>sudo</w:t>
+      </w:r>
+      <w:proofErr w:type="spellEnd"/>
+      <w:r>
+        <w:t xml:space="preserve"> </w:t>
+      </w:r>
+      <w:proofErr w:type="spellStart"/>
+      <w:r>
+        <w:t>sh</w:t>
+      </w:r>
+      <w:proofErr w:type="spellEnd"/>
+      <w:r>
+        <w:t xml:space="preserve"> -c "echo export PATH=/</w:t>
+      </w:r>
+      <w:proofErr w:type="spellStart"/>
+      <w:r>
+        <w:t>usr</w:t>
+      </w:r>
+      <w:proofErr w:type="spellEnd"/>
+      <w:r>
+        <w:t>/local/bin/</w:t>
+      </w:r>
+      <w:r>
+        <w:t>gcc-arm-none-eabi-10.3-2021.10/</w:t>
+      </w:r>
+      <w:r>
+        <w:t>bin:$PATH &gt; /</w:t>
+      </w:r>
+      <w:proofErr w:type="spellStart"/>
+      <w:r>
+        <w:t>etc</w:t>
+      </w:r>
+      <w:proofErr w:type="spellEnd"/>
+      <w:r>
+        <w:t>/</w:t>
+      </w:r>
+      <w:proofErr w:type="spellStart"/>
+      <w:r>
+        <w:t>profile.d</w:t>
+      </w:r>
+      <w:proofErr w:type="spellEnd"/>
+      <w:r>
+        <w:t>/arm-compiler.sh"</w:t>
+      </w:r>
+    </w:p>
+    <w:p>
+      <w:r>
+        <w:t>It is needed to log out and then log in for the above environment changes to take effect.</w:t>
+      </w:r>
+    </w:p>
+    <w:p>
+      <w:pPr>
+        <w:spacing w:after="0"/>
+      </w:pPr>
+      <w:r>
+        <w:t xml:space="preserve">Following Path 2, the GNU Arm Embedded Toolchain is used to compile our applications and Ozone is used to debug. Download the two .deb files from the links provided above. Then install both using </w:t>
+      </w:r>
+      <w:proofErr w:type="spellStart"/>
+      <w:r>
+        <w:t>dpkg</w:t>
+      </w:r>
+      <w:proofErr w:type="spellEnd"/>
+      <w:r>
+        <w:t>.</w:t>
+      </w:r>
+    </w:p>
+    <w:p>
+      <w:pPr>
+        <w:spacing w:after="0"/>
+      </w:pPr>
+      <w:proofErr w:type="spellStart"/>
+      <w:r>
+        <w:t>sudo</w:t>
+      </w:r>
+      <w:proofErr w:type="spellEnd"/>
+      <w:r>
+        <w:t xml:space="preserve"> </w:t>
+      </w:r>
+      <w:proofErr w:type="spellStart"/>
+      <w:r>
+        <w:t>dpkg</w:t>
+      </w:r>
+      <w:proofErr w:type="spellEnd"/>
+      <w:r>
+        <w:t xml:space="preserve"> -</w:t>
+      </w:r>
+      <w:proofErr w:type="spellStart"/>
+      <w:r>
+        <w:t>i</w:t>
+      </w:r>
+      <w:proofErr w:type="spellEnd"/>
+      <w:r>
+        <w:t xml:space="preserve"> JLink_Linux_V768b_x86_64.deb</w:t>
+      </w:r>
+    </w:p>
+    <w:p>
+      <w:proofErr w:type="spellStart"/>
+      <w:r>
+        <w:t>sudo</w:t>
+      </w:r>
+      <w:proofErr w:type="spellEnd"/>
+      <w:r>
+        <w:t xml:space="preserve"> </w:t>
+      </w:r>
+      <w:proofErr w:type="spellStart"/>
+      <w:r>
+        <w:t>dpkg</w:t>
+      </w:r>
+      <w:proofErr w:type="spellEnd"/>
+      <w:r>
+        <w:t xml:space="preserve"> -</w:t>
+      </w:r>
+      <w:proofErr w:type="spellStart"/>
+      <w:r>
+        <w:t>i</w:t>
+      </w:r>
+      <w:proofErr w:type="spellEnd"/>
+      <w:r>
+        <w:t xml:space="preserve"> Ozone_Linux_V326h_x86_64.deb</w:t>
+      </w:r>
+    </w:p>
+    <w:p>
+      <w:r>
+        <w:t>Ozone should now appear in your list of installed applications.</w:t>
       </w:r>
     </w:p>
     <w:p>
@@ -1885,24 +2385,12 @@
       </w:r>
     </w:p>
     <w:p>
-      <w:hyperlink r:id="rId22">
+      <w:hyperlink r:id="rId28">
         <w:r>
           <w:rPr>
             <w:rStyle w:val="Hyperlink"/>
           </w:rPr>
-          <w:t>https://github.c</w:t>
-        </w:r>
-        <w:r>
-          <w:rPr>
-            <w:rStyle w:val="Hyperlink"/>
-          </w:rPr>
-          <w:t>o</w:t>
-        </w:r>
-        <w:r>
-          <w:rPr>
-            <w:rStyle w:val="Hyperlink"/>
-          </w:rPr>
-          <w:t>m/alifsemi/ml-kws-ic-example-ensemble-share</w:t>
+          <w:t>https://github.com/alifsemi/ml-kws-ic-example-ensemble-share</w:t>
         </w:r>
       </w:hyperlink>
     </w:p>
@@ -2050,33 +2538,33 @@
       </w:pPr>
       <w:proofErr w:type="spellStart"/>
       <w:r>
+        <w:t>mkdir</w:t>
+      </w:r>
+      <w:proofErr w:type="spellEnd"/>
+      <w:r>
+        <w:t xml:space="preserve"> build</w:t>
+      </w:r>
+    </w:p>
+    <w:p>
+      <w:pPr>
+        <w:pStyle w:val="NoSpacing"/>
+      </w:pPr>
+      <w:r>
+        <w:t>cd build</w:t>
+      </w:r>
+    </w:p>
+    <w:p>
+      <w:r>
+        <w:br w:type="page"/>
+      </w:r>
+    </w:p>
+    <w:p>
+      <w:pPr>
+        <w:pStyle w:val="NoSpacing"/>
+      </w:pPr>
+      <w:proofErr w:type="spellStart"/>
+      <w:r>
         <w:lastRenderedPageBreak/>
-        <w:t>mkdir</w:t>
-      </w:r>
-      <w:proofErr w:type="spellEnd"/>
-      <w:r>
-        <w:t xml:space="preserve"> build</w:t>
-      </w:r>
-    </w:p>
-    <w:p>
-      <w:pPr>
-        <w:pStyle w:val="NoSpacing"/>
-      </w:pPr>
-      <w:r>
-        <w:t>cd build</w:t>
-      </w:r>
-    </w:p>
-    <w:p>
-      <w:pPr>
-        <w:pStyle w:val="NoSpacing"/>
-      </w:pPr>
-    </w:p>
-    <w:p>
-      <w:pPr>
-        <w:pStyle w:val="NoSpacing"/>
-      </w:pPr>
-      <w:proofErr w:type="spellStart"/>
-      <w:r>
         <w:t>cmake</w:t>
       </w:r>
       <w:proofErr w:type="spellEnd"/>
@@ -2107,7 +2595,17 @@
         <w:pStyle w:val="NoSpacing"/>
       </w:pPr>
       <w:r>
-        <w:t xml:space="preserve">    -DCMAKE_TOOLCHAIN_FILE=scripts/cmake/toolchains/bare-metal-armclang.cmake \</w:t>
+        <w:t xml:space="preserve">    -DCMAKE_TOOLCHAIN_FILE=scripts/cmake/toolchains/</w:t>
+      </w:r>
+      <w:r>
+        <w:rPr>
+          <w:b/>
+          <w:bCs/>
+        </w:rPr>
+        <w:t>bare-metal-armclang</w:t>
+      </w:r>
+      <w:r>
+        <w:t>.cmake \</w:t>
       </w:r>
     </w:p>
     <w:p>
@@ -2173,13 +2671,8 @@
         <w:pStyle w:val="NoSpacing"/>
       </w:pPr>
       <w:r>
-        <w:t xml:space="preserve">    -DCMAKE_BUILD_TYPE=Debug -DLOG_LEVEL=LOG_LEVEL_DEBUG</w:t>
-      </w:r>
-      <w:proofErr w:type="gramStart"/>
-      <w:r>
-        <w:t xml:space="preserve"> ..</w:t>
-      </w:r>
-      <w:proofErr w:type="gramEnd"/>
+        <w:t xml:space="preserve">    -DCMAKE_BUILD_TYPE=Debug -DLOG_LEVEL=LOG_LEVEL_DEBUG ..</w:t>
+      </w:r>
     </w:p>
     <w:p>
       <w:r>
@@ -2233,6 +2726,52 @@
       <w:proofErr w:type="spellEnd"/>
     </w:p>
     <w:p>
+      <w:r>
+        <w:t xml:space="preserve">Change </w:t>
+      </w:r>
+      <w:r>
+        <w:rPr>
+          <w:b/>
+          <w:bCs/>
+        </w:rPr>
+        <w:t>bare-metal-</w:t>
+      </w:r>
+      <w:proofErr w:type="spellStart"/>
+      <w:r>
+        <w:rPr>
+          <w:b/>
+          <w:bCs/>
+        </w:rPr>
+        <w:t>armclang</w:t>
+      </w:r>
+      <w:proofErr w:type="spellEnd"/>
+      <w:r>
+        <w:t xml:space="preserve"> to </w:t>
+      </w:r>
+      <w:r>
+        <w:rPr>
+          <w:b/>
+          <w:bCs/>
+        </w:rPr>
+        <w:t>bare-metal-</w:t>
+      </w:r>
+      <w:proofErr w:type="spellStart"/>
+      <w:r>
+        <w:rPr>
+          <w:b/>
+          <w:bCs/>
+        </w:rPr>
+        <w:t>gcc</w:t>
+      </w:r>
+      <w:proofErr w:type="spellEnd"/>
+      <w:r>
+        <w:t xml:space="preserve"> for the GNU Toolchain</w:t>
+      </w:r>
+      <w:r>
+        <w:t>.</w:t>
+      </w:r>
+    </w:p>
+    <w:p>
       <w:pPr>
         <w:pStyle w:val="Heading2"/>
       </w:pPr>
@@ -2262,42 +2801,12 @@
       <w:r>
         <w:t xml:space="preserve">Public repository </w:t>
       </w:r>
-      <w:hyperlink r:id="rId23" w:history="1">
+      <w:hyperlink r:id="rId29" w:history="1">
         <w:r>
           <w:rPr>
             <w:rStyle w:val="Hyperlink"/>
           </w:rPr>
-          <w:t>https://git</w:t>
-        </w:r>
-        <w:r>
-          <w:rPr>
-            <w:rStyle w:val="Hyperlink"/>
-          </w:rPr>
-          <w:t>:q</w:t>
-        </w:r>
-        <w:r>
-          <w:rPr>
-            <w:rStyle w:val="Hyperlink"/>
-          </w:rPr>
-          <w:t>h</w:t>
-        </w:r>
-        <w:r>
-          <w:rPr>
-            <w:rStyle w:val="Hyperlink"/>
-          </w:rPr>
-          <w:t>ub.com/alifsemi/ensembleML/tree/ima</w:t>
-        </w:r>
-        <w:r>
-          <w:rPr>
-            <w:rStyle w:val="Hyperlink"/>
-          </w:rPr>
-          <w:t>g</w:t>
-        </w:r>
-        <w:r>
-          <w:rPr>
-            <w:rStyle w:val="Hyperlink"/>
-          </w:rPr>
-          <w:t>e_demo</w:t>
+          <w:t>https://git:qhub.com/alifsemi/ensembleML/tree/image_demo</w:t>
         </w:r>
       </w:hyperlink>
     </w:p>
@@ -2408,7 +2917,17 @@
         <w:pStyle w:val="NoSpacing"/>
       </w:pPr>
       <w:r>
-        <w:t xml:space="preserve">    -DTARGET_SUBSYSTEM=RTSS-HP \</w:t>
+        <w:t xml:space="preserve">    -DTARGET_SUBSYSTEM=</w:t>
+      </w:r>
+      <w:r>
+        <w:rPr>
+          <w:b/>
+          <w:bCs/>
+        </w:rPr>
+        <w:t>RTSS-HP</w:t>
+      </w:r>
+      <w:r>
+        <w:t xml:space="preserve"> \</w:t>
       </w:r>
     </w:p>
     <w:p>
@@ -2416,7 +2935,17 @@
         <w:pStyle w:val="NoSpacing"/>
       </w:pPr>
       <w:r>
-        <w:t xml:space="preserve">    -DCMAKE_TOOLCHAIN_FILE=scripts/cmake/toolchains/bare-metal-armclang.cmake \</w:t>
+        <w:t xml:space="preserve">    -DCMAKE_TOOLCHAIN_FILE=scripts/cmake/toolchains/</w:t>
+      </w:r>
+      <w:r>
+        <w:rPr>
+          <w:b/>
+          <w:bCs/>
+        </w:rPr>
+        <w:t>bare-metal-armclang</w:t>
+      </w:r>
+      <w:r>
+        <w:t>.cmake \</w:t>
       </w:r>
     </w:p>
     <w:p>
@@ -2440,7 +2969,17 @@
         <w:pStyle w:val="NoSpacing"/>
       </w:pPr>
       <w:r>
-        <w:t xml:space="preserve">    -Dimg_class_MODEL_TFLITE_PATH=resources/img_class/model/mobilenet_softmax_v2_1.0_224_uint8_vela_H256.tflite \</w:t>
+        <w:t xml:space="preserve">    -Dimg_class_MODEL_TFLITE_PATH=resources/img_class/model/mobilenet_softmax_v2_1.0_224_uint8_vela_</w:t>
+      </w:r>
+      <w:r>
+        <w:rPr>
+          <w:b/>
+          <w:bCs/>
+        </w:rPr>
+        <w:t>H256</w:t>
+      </w:r>
+      <w:r>
+        <w:t>.tflite \</w:t>
       </w:r>
     </w:p>
     <w:p>
@@ -2472,13 +3011,8 @@
         <w:pStyle w:val="NoSpacing"/>
       </w:pPr>
       <w:r>
-        <w:t xml:space="preserve">    -DCMAKE_BUILD_TYPE=Debug -DLOG_LEVEL=LOG_LEVEL_DEBUG</w:t>
-      </w:r>
-      <w:proofErr w:type="gramStart"/>
-      <w:r>
-        <w:t xml:space="preserve"> ..</w:t>
-      </w:r>
-      <w:proofErr w:type="gramEnd"/>
+        <w:t xml:space="preserve">    -DCMAKE_BUILD_TYPE=Debug -DLOG_LEVEL=LOG_LEVEL_DEBUG ..</w:t>
+      </w:r>
     </w:p>
     <w:p>
       <w:r>
@@ -2487,6 +3021,52 @@
     </w:p>
     <w:p>
       <w:r>
+        <w:t xml:space="preserve">Change </w:t>
+      </w:r>
+      <w:r>
+        <w:rPr>
+          <w:b/>
+          <w:bCs/>
+        </w:rPr>
+        <w:t>bare-metal-</w:t>
+      </w:r>
+      <w:proofErr w:type="spellStart"/>
+      <w:r>
+        <w:rPr>
+          <w:b/>
+          <w:bCs/>
+        </w:rPr>
+        <w:t>armclang</w:t>
+      </w:r>
+      <w:proofErr w:type="spellEnd"/>
+      <w:r>
+        <w:t xml:space="preserve"> to </w:t>
+      </w:r>
+      <w:r>
+        <w:rPr>
+          <w:b/>
+          <w:bCs/>
+        </w:rPr>
+        <w:t>bare-metal-</w:t>
+      </w:r>
+      <w:proofErr w:type="spellStart"/>
+      <w:r>
+        <w:rPr>
+          <w:b/>
+          <w:bCs/>
+        </w:rPr>
+        <w:t>gcc</w:t>
+      </w:r>
+      <w:proofErr w:type="spellEnd"/>
+      <w:r>
+        <w:t xml:space="preserve"> for the GNU Toolchain</w:t>
+      </w:r>
+      <w:r>
+        <w:t>.</w:t>
+      </w:r>
+    </w:p>
+    <w:p>
+      <w:r>
         <w:t xml:space="preserve">The output should be in </w:t>
       </w:r>
       <w:proofErr w:type="spellStart"/>
@@ -2507,10 +3087,16 @@
       <w:proofErr w:type="spellEnd"/>
     </w:p>
     <w:p>
+      <w:r>
+        <w:br w:type="page"/>
+      </w:r>
+    </w:p>
+    <w:p>
       <w:pPr>
         <w:pStyle w:val="Heading1"/>
       </w:pPr>
       <w:r>
+        <w:lastRenderedPageBreak/>
         <w:t xml:space="preserve">Running the </w:t>
       </w:r>
       <w:r>
@@ -2564,7 +3150,6 @@
         <w:rPr>
           <w:noProof/>
         </w:rPr>
-        <w:lastRenderedPageBreak/>
         <w:drawing>
           <wp:inline distT="0" distB="0" distL="0" distR="0" wp14:anchorId="6B774DB4" wp14:editId="5AECEA59">
             <wp:extent cx="4066182" cy="1804946"/>
@@ -2583,7 +3168,7 @@
                     </pic:cNvPicPr>
                   </pic:nvPicPr>
                   <pic:blipFill rotWithShape="1">
-                    <a:blip r:embed="rId24">
+                    <a:blip r:embed="rId30">
                       <a:extLst>
                         <a:ext uri="{28A0092B-C50C-407E-A947-70E740481C1C}">
                           <a14:useLocalDpi xmlns:a14="http://schemas.microsoft.com/office/drawing/2010/main" val="0"/>
@@ -2620,13 +3205,7 @@
     </w:p>
     <w:p>
       <w:r>
-        <w:t xml:space="preserve">Follow the Getting Started Guide until you have a “.launch” file capable of connecting </w:t>
-      </w:r>
-      <w:r>
-        <w:t xml:space="preserve">any core on </w:t>
-      </w:r>
-      <w:r>
-        <w:t>the development kit.</w:t>
+        <w:t>Follow the Getting Started Guide until you have a “.launch” file capable of connecting any core on the development kit.</w:t>
       </w:r>
     </w:p>
     <w:p>
@@ -2690,6 +3269,9 @@
         <w:jc w:val="center"/>
       </w:pPr>
       <w:r>
+        <w:rPr>
+          <w:noProof/>
+        </w:rPr>
         <w:drawing>
           <wp:inline distT="0" distB="0" distL="0" distR="0" wp14:anchorId="0A086B3E" wp14:editId="5AE7C037">
             <wp:extent cx="2787991" cy="2286000"/>
@@ -2706,7 +3288,7 @@
                     <pic:cNvPicPr/>
                   </pic:nvPicPr>
                   <pic:blipFill>
-                    <a:blip r:embed="rId25"/>
+                    <a:blip r:embed="rId31"/>
                     <a:stretch>
                       <a:fillRect/>
                     </a:stretch>
@@ -2745,6 +3327,9 @@
         <w:jc w:val="center"/>
       </w:pPr>
       <w:r>
+        <w:rPr>
+          <w:noProof/>
+        </w:rPr>
         <w:drawing>
           <wp:inline distT="0" distB="0" distL="0" distR="0" wp14:anchorId="5B458AF9" wp14:editId="47753FAA">
             <wp:extent cx="4572000" cy="1265972"/>
@@ -2761,7 +3346,7 @@
                     <pic:cNvPicPr/>
                   </pic:nvPicPr>
                   <pic:blipFill>
-                    <a:blip r:embed="rId26"/>
+                    <a:blip r:embed="rId32"/>
                     <a:stretch>
                       <a:fillRect/>
                     </a:stretch>
@@ -2784,6 +3369,7 @@
     </w:p>
     <w:p>
       <w:r>
+        <w:lastRenderedPageBreak/>
         <w:t>Finally, select “Debug from symbol: main” and close.</w:t>
       </w:r>
     </w:p>
@@ -2797,7 +3383,9 @@
         <w:jc w:val="center"/>
       </w:pPr>
       <w:r>
-        <w:lastRenderedPageBreak/>
+        <w:rPr>
+          <w:noProof/>
+        </w:rPr>
         <w:drawing>
           <wp:inline distT="0" distB="0" distL="0" distR="0" wp14:anchorId="0DF517F9" wp14:editId="0EA561EF">
             <wp:extent cx="4601217" cy="2000529"/>
@@ -2814,7 +3402,7 @@
                     <pic:cNvPicPr/>
                   </pic:nvPicPr>
                   <pic:blipFill>
-                    <a:blip r:embed="rId27"/>
+                    <a:blip r:embed="rId33"/>
                     <a:stretch>
                       <a:fillRect/>
                     </a:stretch>
@@ -2840,19 +3428,7 @@
         <w:t xml:space="preserve">The application will run in a loop listening to the </w:t>
       </w:r>
       <w:r>
-        <w:t xml:space="preserve">microphones. It will report if the keywords from the following list are spotted: up, </w:t>
-      </w:r>
-      <w:r>
-        <w:t>down</w:t>
-      </w:r>
-      <w:r>
-        <w:t xml:space="preserve">, left, right, yes, no, </w:t>
-      </w:r>
-      <w:r>
-        <w:t>go</w:t>
-      </w:r>
-      <w:r>
-        <w:t>, stop, on, off</w:t>
+        <w:t>microphones. It will report if the keywords from the following list are spotted: up, down, left, right, yes, no, go, stop, on, off</w:t>
       </w:r>
     </w:p>
     <w:p>
@@ -2865,6 +3441,9 @@
     </w:p>
     <w:p>
       <w:r>
+        <w:rPr>
+          <w:noProof/>
+        </w:rPr>
         <w:drawing>
           <wp:inline distT="0" distB="0" distL="0" distR="0" wp14:anchorId="7C31A25C" wp14:editId="40EBD8C9">
             <wp:extent cx="4572000" cy="345232"/>
@@ -2881,7 +3460,7 @@
                     <pic:cNvPicPr/>
                   </pic:nvPicPr>
                   <pic:blipFill>
-                    <a:blip r:embed="rId28"/>
+                    <a:blip r:embed="rId34"/>
                     <a:stretch>
                       <a:fillRect/>
                     </a:stretch>
@@ -2933,7 +3512,7 @@
                     </pic:cNvPicPr>
                   </pic:nvPicPr>
                   <pic:blipFill rotWithShape="1">
-                    <a:blip r:embed="rId29">
+                    <a:blip r:embed="rId35">
                       <a:extLst>
                         <a:ext uri="{28A0092B-C50C-407E-A947-70E740481C1C}">
                           <a14:useLocalDpi xmlns:a14="http://schemas.microsoft.com/office/drawing/2010/main" val="0"/>
@@ -2978,6 +3557,9 @@
     </w:p>
     <w:p>
       <w:r>
+        <w:rPr>
+          <w:noProof/>
+        </w:rPr>
         <w:drawing>
           <wp:inline distT="0" distB="0" distL="0" distR="0" wp14:anchorId="38ECD171" wp14:editId="4281E06A">
             <wp:extent cx="4197840" cy="347472"/>
@@ -2994,7 +3576,7 @@
                     <pic:cNvPicPr/>
                   </pic:nvPicPr>
                   <pic:blipFill>
-                    <a:blip r:embed="rId30"/>
+                    <a:blip r:embed="rId36"/>
                     <a:stretch>
                       <a:fillRect/>
                     </a:stretch>
@@ -3053,21 +3635,12 @@
       </w:r>
       <w:proofErr w:type="spellEnd"/>
       <w:r>
-        <w:t>”</w:t>
-      </w:r>
-      <w:r>
-        <w:t>.</w:t>
-      </w:r>
-    </w:p>
-    <w:p>
-      <w:r>
-        <w:t>Open the launch config and choose the Cortex-M55_</w:t>
-      </w:r>
-      <w:r>
-        <w:t>0</w:t>
-      </w:r>
-      <w:r>
-        <w:t xml:space="preserve"> in the “Connection” tab.</w:t>
+        <w:t>”.</w:t>
+      </w:r>
+    </w:p>
+    <w:p>
+      <w:r>
+        <w:t>Open the launch config and choose the Cortex-M55_0 in the “Connection” tab.</w:t>
       </w:r>
     </w:p>
     <w:p>
@@ -3075,6 +3648,9 @@
         <w:jc w:val="center"/>
       </w:pPr>
       <w:r>
+        <w:rPr>
+          <w:noProof/>
+        </w:rPr>
         <w:lastRenderedPageBreak/>
         <w:drawing>
           <wp:inline distT="0" distB="0" distL="0" distR="0" wp14:anchorId="35C2225B" wp14:editId="6DCBD522">
@@ -3092,7 +3668,7 @@
                     <pic:cNvPicPr/>
                   </pic:nvPicPr>
                   <pic:blipFill>
-                    <a:blip r:embed="rId31"/>
+                    <a:blip r:embed="rId37"/>
                     <a:stretch>
                       <a:fillRect/>
                     </a:stretch>
@@ -3127,10 +3703,7 @@
       </w:r>
       <w:proofErr w:type="spellStart"/>
       <w:r>
-        <w:t>class</w:t>
-      </w:r>
-      <w:r>
-        <w:t>.axf</w:t>
+        <w:t>class.axf</w:t>
       </w:r>
       <w:proofErr w:type="spellEnd"/>
       <w:r>
@@ -3142,6 +3715,9 @@
         <w:jc w:val="center"/>
       </w:pPr>
       <w:r>
+        <w:rPr>
+          <w:noProof/>
+        </w:rPr>
         <w:drawing>
           <wp:inline distT="0" distB="0" distL="0" distR="0" wp14:anchorId="32F5D431" wp14:editId="7EF5AD8F">
             <wp:extent cx="3566160" cy="1321426"/>
@@ -3158,7 +3734,7 @@
                     <pic:cNvPicPr/>
                   </pic:nvPicPr>
                   <pic:blipFill>
-                    <a:blip r:embed="rId32"/>
+                    <a:blip r:embed="rId38"/>
                     <a:stretch>
                       <a:fillRect/>
                     </a:stretch>
@@ -3190,32 +3766,285 @@
       </w:r>
     </w:p>
     <w:p>
+      <w:r>
+        <w:br w:type="page"/>
+      </w:r>
+    </w:p>
+    <w:p>
       <w:pPr>
         <w:pStyle w:val="Heading1"/>
       </w:pPr>
       <w:r>
-        <w:t xml:space="preserve">Running the demo </w:t>
-      </w:r>
-      <w:r>
-        <w:t>using binaries</w:t>
-      </w:r>
-    </w:p>
-    <w:p>
-      <w:r>
-        <w:t>Convert built binary to bin format and copy to your current SETOOLS app-release folder.</w:t>
-      </w:r>
-      <w:r>
-        <w:t xml:space="preserve"> Do this for both applications.</w:t>
-      </w:r>
-    </w:p>
-    <w:p>
-      <w:r>
-        <w:t>cd build</w:t>
-      </w:r>
-    </w:p>
-    <w:p>
-      <w:r>
-        <w:t>cd bin</w:t>
+        <w:lastRenderedPageBreak/>
+        <w:t>Running the Applications using Ozone</w:t>
+      </w:r>
+    </w:p>
+    <w:p>
+      <w:r>
+        <w:t xml:space="preserve">Launch Ozone </w:t>
+      </w:r>
+      <w:r>
+        <w:t xml:space="preserve">from the applications menu. It should either start with the New Project Wizard or </w:t>
+      </w:r>
+      <w:r>
+        <w:t xml:space="preserve">launch a menu with the </w:t>
+      </w:r>
+      <w:r>
+        <w:t>option to Create New Project.</w:t>
+      </w:r>
+    </w:p>
+    <w:p>
+      <w:pPr>
+        <w:jc w:val="center"/>
+      </w:pPr>
+      <w:r>
+        <w:rPr>
+          <w:noProof/>
+        </w:rPr>
+        <w:drawing>
+          <wp:inline distT="0" distB="0" distL="0" distR="0" wp14:anchorId="2987F051" wp14:editId="343C4D94">
+            <wp:extent cx="1573104" cy="1828800"/>
+            <wp:effectExtent l="0" t="0" r="8255" b="0"/>
+            <wp:docPr id="22" name="Picture 22" descr="Graphical user interface&#10;&#10;Description automatically generated"/>
+            <wp:cNvGraphicFramePr>
+              <a:graphicFrameLocks xmlns:a="http://schemas.openxmlformats.org/drawingml/2006/main" noChangeAspect="1"/>
+            </wp:cNvGraphicFramePr>
+            <a:graphic xmlns:a="http://schemas.openxmlformats.org/drawingml/2006/main">
+              <a:graphicData uri="http://schemas.openxmlformats.org/drawingml/2006/picture">
+                <pic:pic xmlns:pic="http://schemas.openxmlformats.org/drawingml/2006/picture">
+                  <pic:nvPicPr>
+                    <pic:cNvPr id="22" name="Picture 22" descr="Graphical user interface&#10;&#10;Description automatically generated"/>
+                    <pic:cNvPicPr/>
+                  </pic:nvPicPr>
+                  <pic:blipFill>
+                    <a:blip r:embed="rId39"/>
+                    <a:stretch>
+                      <a:fillRect/>
+                    </a:stretch>
+                  </pic:blipFill>
+                  <pic:spPr>
+                    <a:xfrm>
+                      <a:off x="0" y="0"/>
+                      <a:ext cx="1573104" cy="1828800"/>
+                    </a:xfrm>
+                    <a:prstGeom prst="rect">
+                      <a:avLst/>
+                    </a:prstGeom>
+                  </pic:spPr>
+                </pic:pic>
+              </a:graphicData>
+            </a:graphic>
+          </wp:inline>
+        </w:drawing>
+      </w:r>
+    </w:p>
+    <w:p>
+      <w:r>
+        <w:t xml:space="preserve">In the New Project Wizard press the “…” button to bring up device selection. </w:t>
+      </w:r>
+      <w:r>
+        <w:t xml:space="preserve">Type “AE7” to help filter the options. To debug the </w:t>
+      </w:r>
+      <w:r>
+        <w:t>Key Word Spotting for M55-HE</w:t>
+      </w:r>
+      <w:r>
+        <w:t xml:space="preserve">, select the </w:t>
+      </w:r>
+      <w:r>
+        <w:rPr>
+          <w:b/>
+          <w:bCs/>
+        </w:rPr>
+        <w:t>_HE</w:t>
+      </w:r>
+      <w:r>
+        <w:t xml:space="preserve"> core. And to debug the </w:t>
+      </w:r>
+      <w:r>
+        <w:t>Image Classification for M55-HP</w:t>
+      </w:r>
+      <w:r>
+        <w:t xml:space="preserve">, select the </w:t>
+      </w:r>
+      <w:r>
+        <w:rPr>
+          <w:b/>
+          <w:bCs/>
+        </w:rPr>
+        <w:t>_HP</w:t>
+      </w:r>
+      <w:r>
+        <w:t xml:space="preserve"> core.</w:t>
+      </w:r>
+    </w:p>
+    <w:p>
+      <w:pPr>
+        <w:jc w:val="center"/>
+      </w:pPr>
+      <w:r>
+        <w:rPr>
+          <w:noProof/>
+        </w:rPr>
+        <w:drawing>
+          <wp:inline distT="0" distB="0" distL="0" distR="0" wp14:anchorId="0EB34387" wp14:editId="5563D187">
+            <wp:extent cx="4114800" cy="1534883"/>
+            <wp:effectExtent l="0" t="0" r="0" b="8255"/>
+            <wp:docPr id="25" name="Picture 25" descr="Graphical user interface, table&#10;&#10;Description automatically generated"/>
+            <wp:cNvGraphicFramePr>
+              <a:graphicFrameLocks xmlns:a="http://schemas.openxmlformats.org/drawingml/2006/main" noChangeAspect="1"/>
+            </wp:cNvGraphicFramePr>
+            <a:graphic xmlns:a="http://schemas.openxmlformats.org/drawingml/2006/main">
+              <a:graphicData uri="http://schemas.openxmlformats.org/drawingml/2006/picture">
+                <pic:pic xmlns:pic="http://schemas.openxmlformats.org/drawingml/2006/picture">
+                  <pic:nvPicPr>
+                    <pic:cNvPr id="25" name="Picture 25" descr="Graphical user interface, table&#10;&#10;Description automatically generated"/>
+                    <pic:cNvPicPr/>
+                  </pic:nvPicPr>
+                  <pic:blipFill>
+                    <a:blip r:embed="rId40">
+                      <a:extLst>
+                        <a:ext uri="{28A0092B-C50C-407E-A947-70E740481C1C}">
+                          <a14:useLocalDpi xmlns:a14="http://schemas.microsoft.com/office/drawing/2010/main" val="0"/>
+                        </a:ext>
+                      </a:extLst>
+                    </a:blip>
+                    <a:stretch>
+                      <a:fillRect/>
+                    </a:stretch>
+                  </pic:blipFill>
+                  <pic:spPr>
+                    <a:xfrm>
+                      <a:off x="0" y="0"/>
+                      <a:ext cx="4114800" cy="1534883"/>
+                    </a:xfrm>
+                    <a:prstGeom prst="rect">
+                      <a:avLst/>
+                    </a:prstGeom>
+                  </pic:spPr>
+                </pic:pic>
+              </a:graphicData>
+            </a:graphic>
+          </wp:inline>
+        </w:drawing>
+      </w:r>
+    </w:p>
+    <w:p>
+      <w:r>
+        <w:t>In the next window, you will set up the J-Link settings. Keep the target interface speed at default or at least no higher than 8MHz. If your debugger does not appear here, then re-check the USB settings for your virtual machine.</w:t>
+      </w:r>
+    </w:p>
+    <w:p>
+      <w:pPr>
+        <w:jc w:val="center"/>
+      </w:pPr>
+      <w:r>
+        <w:rPr>
+          <w:noProof/>
+        </w:rPr>
+        <w:drawing>
+          <wp:inline distT="0" distB="0" distL="0" distR="0" wp14:anchorId="702D690A" wp14:editId="2C55D264">
+            <wp:extent cx="4114800" cy="1320370"/>
+            <wp:effectExtent l="0" t="0" r="0" b="0"/>
+            <wp:docPr id="26" name="Picture 26" descr="Graphical user interface&#10;&#10;Description automatically generated"/>
+            <wp:cNvGraphicFramePr>
+              <a:graphicFrameLocks xmlns:a="http://schemas.openxmlformats.org/drawingml/2006/main" noChangeAspect="1"/>
+            </wp:cNvGraphicFramePr>
+            <a:graphic xmlns:a="http://schemas.openxmlformats.org/drawingml/2006/main">
+              <a:graphicData uri="http://schemas.openxmlformats.org/drawingml/2006/picture">
+                <pic:pic xmlns:pic="http://schemas.openxmlformats.org/drawingml/2006/picture">
+                  <pic:nvPicPr>
+                    <pic:cNvPr id="26" name="Picture 26" descr="Graphical user interface&#10;&#10;Description automatically generated"/>
+                    <pic:cNvPicPr/>
+                  </pic:nvPicPr>
+                  <pic:blipFill>
+                    <a:blip r:embed="rId41"/>
+                    <a:stretch>
+                      <a:fillRect/>
+                    </a:stretch>
+                  </pic:blipFill>
+                  <pic:spPr>
+                    <a:xfrm>
+                      <a:off x="0" y="0"/>
+                      <a:ext cx="4114800" cy="1320370"/>
+                    </a:xfrm>
+                    <a:prstGeom prst="rect">
+                      <a:avLst/>
+                    </a:prstGeom>
+                  </pic:spPr>
+                </pic:pic>
+              </a:graphicData>
+            </a:graphic>
+          </wp:inline>
+        </w:drawing>
+      </w:r>
+    </w:p>
+    <w:p>
+      <w:r>
+        <w:t xml:space="preserve">In the next window, simply browse to the path of the </w:t>
+      </w:r>
+      <w:proofErr w:type="spellStart"/>
+      <w:r>
+        <w:t>axf</w:t>
+      </w:r>
+      <w:proofErr w:type="spellEnd"/>
+      <w:r>
+        <w:t xml:space="preserve"> file</w:t>
+      </w:r>
+      <w:r>
+        <w:t>. Then in the next window click Finish.</w:t>
+      </w:r>
+    </w:p>
+    <w:p>
+      <w:r>
+        <w:br w:type="page"/>
+      </w:r>
+    </w:p>
+    <w:p>
+      <w:pPr>
+        <w:pStyle w:val="Heading1"/>
+      </w:pPr>
+      <w:r>
+        <w:lastRenderedPageBreak/>
+        <w:t xml:space="preserve">Running the </w:t>
+      </w:r>
+      <w:r>
+        <w:t>Applications Standalone without Debuggers</w:t>
+      </w:r>
+    </w:p>
+    <w:p>
+      <w:r>
+        <w:t xml:space="preserve">These steps require that you have the Arm Clang Toolchain. </w:t>
+      </w:r>
+    </w:p>
+    <w:p>
+      <w:r>
+        <w:t>After building the applications above, these steps will prepare them to be stored in the Alif device and booted by the Secure Enclave automatically.</w:t>
+      </w:r>
+    </w:p>
+    <w:p>
+      <w:pPr>
+        <w:pStyle w:val="NoSpacing"/>
+      </w:pPr>
+      <w:r>
+        <w:t xml:space="preserve">cd </w:t>
+      </w:r>
+      <w:proofErr w:type="spellStart"/>
+      <w:r>
+        <w:t>ensembleML</w:t>
+      </w:r>
+      <w:proofErr w:type="spellEnd"/>
+      <w:r>
+        <w:t>/</w:t>
+      </w:r>
+      <w:r>
+        <w:t>build</w:t>
+      </w:r>
+      <w:r>
+        <w:t>/</w:t>
+      </w:r>
+      <w:r>
+        <w:t>bin</w:t>
       </w:r>
     </w:p>
     <w:p>
@@ -3225,7 +4054,78 @@
       </w:r>
       <w:proofErr w:type="spellEnd"/>
       <w:r>
-        <w:t xml:space="preserve"> -v --bin --output ethos-u-</w:t>
+        <w:t xml:space="preserve"> --bin --output ethos-u</w:t>
+      </w:r>
+      <w:r>
+        <w:t>-</w:t>
+      </w:r>
+      <w:proofErr w:type="spellStart"/>
+      <w:r>
+        <w:t>img_class</w:t>
+      </w:r>
+      <w:r>
+        <w:t>.bin</w:t>
+      </w:r>
+      <w:proofErr w:type="spellEnd"/>
+      <w:r>
+        <w:t xml:space="preserve"> ethos-u-</w:t>
+      </w:r>
+      <w:proofErr w:type="spellStart"/>
+      <w:r>
+        <w:t>img_class</w:t>
+      </w:r>
+      <w:r>
+        <w:t>.axf</w:t>
+      </w:r>
+      <w:proofErr w:type="spellEnd"/>
+    </w:p>
+    <w:p>
+      <w:pPr>
+        <w:pStyle w:val="NoSpacing"/>
+      </w:pPr>
+      <w:r>
+        <w:t xml:space="preserve">cd </w:t>
+      </w:r>
+      <w:r>
+        <w:t>ml-</w:t>
+      </w:r>
+      <w:proofErr w:type="spellStart"/>
+      <w:r>
+        <w:t>kws</w:t>
+      </w:r>
+      <w:proofErr w:type="spellEnd"/>
+      <w:r>
+        <w:t>-</w:t>
+      </w:r>
+      <w:proofErr w:type="spellStart"/>
+      <w:r>
+        <w:t>ic</w:t>
+      </w:r>
+      <w:proofErr w:type="spellEnd"/>
+      <w:r>
+        <w:t>-example-ensemble-share</w:t>
+      </w:r>
+      <w:r>
+        <w:t>/</w:t>
+      </w:r>
+      <w:r>
+        <w:t>build</w:t>
+      </w:r>
+      <w:r>
+        <w:t>/</w:t>
+      </w:r>
+      <w:r>
+        <w:t>bin</w:t>
+      </w:r>
+    </w:p>
+    <w:p>
+      <w:proofErr w:type="spellStart"/>
+      <w:r>
+        <w:t>fromelf</w:t>
+      </w:r>
+      <w:proofErr w:type="spellEnd"/>
+      <w:r>
+        <w:t xml:space="preserve"> --bin --output ethos-u-</w:t>
       </w:r>
       <w:proofErr w:type="spellStart"/>
       <w:r>
@@ -3241,369 +4141,474 @@
       </w:r>
       <w:proofErr w:type="spellEnd"/>
     </w:p>
+    <w:p>
+      <w:r>
+        <w:t xml:space="preserve">Copy the </w:t>
+      </w:r>
+      <w:r>
+        <w:t>binaries to the</w:t>
+      </w:r>
+      <w:r>
+        <w:t xml:space="preserve"> </w:t>
+      </w:r>
+      <w:r>
+        <w:t xml:space="preserve">following directory: </w:t>
+      </w:r>
+      <w:r>
+        <w:t>app</w:t>
+      </w:r>
+      <w:r>
+        <w:t>-</w:t>
+      </w:r>
+      <w:r>
+        <w:t>release</w:t>
+      </w:r>
+      <w:r>
+        <w:t>/</w:t>
+      </w:r>
+      <w:r>
+        <w:t>build</w:t>
+      </w:r>
+      <w:r>
+        <w:t>/images</w:t>
+      </w:r>
+    </w:p>
+    <w:p>
+      <w:r>
+        <w:t>Note</w:t>
+      </w:r>
+      <w:r>
+        <w:t>,</w:t>
+      </w:r>
+      <w:r>
+        <w:t xml:space="preserve"> </w:t>
+      </w:r>
+      <w:r>
+        <w:t>i</w:t>
+      </w:r>
+      <w:r>
+        <w:t>f you see a warning</w:t>
+      </w:r>
+      <w:r>
+        <w:t>,</w:t>
+      </w:r>
+      <w:r>
+        <w:t xml:space="preserve"> when writing the binaries to MRAM</w:t>
+      </w:r>
+      <w:r>
+        <w:t>,</w:t>
+      </w:r>
+      <w:r>
+        <w:t xml:space="preserve"> </w:t>
+      </w:r>
+      <w:r>
+        <w:t>about the binaries not being</w:t>
+      </w:r>
+      <w:r>
+        <w:t xml:space="preserve"> 16-byte</w:t>
+      </w:r>
+      <w:r>
+        <w:t xml:space="preserve"> aligned then use </w:t>
+      </w:r>
+      <w:r>
+        <w:rPr>
+          <w:b/>
+          <w:bCs/>
+        </w:rPr>
+        <w:t>one</w:t>
+      </w:r>
+      <w:r>
+        <w:t xml:space="preserve"> of the </w:t>
+      </w:r>
+      <w:r>
+        <w:t>following commands to</w:t>
+      </w:r>
+      <w:r>
+        <w:t xml:space="preserve"> </w:t>
+      </w:r>
+      <w:r>
+        <w:t>p</w:t>
+      </w:r>
+      <w:r>
+        <w:t>ad out the binaries</w:t>
+      </w:r>
+      <w:r>
+        <w:t>.</w:t>
+      </w:r>
+    </w:p>
+    <w:p>
+      <w:r>
+        <w:t>t</w:t>
+      </w:r>
+      <w:r>
+        <w:t>runcate --size /16 build/images/</w:t>
+      </w:r>
+      <w:proofErr w:type="spellStart"/>
+      <w:r>
+        <w:t>image_name</w:t>
+      </w:r>
+      <w:r>
+        <w:t>.bin</w:t>
+      </w:r>
+      <w:proofErr w:type="spellEnd"/>
+    </w:p>
+    <w:p>
+      <w:r>
+        <w:t>python3 pad_16bytes.py -b build/images/</w:t>
+      </w:r>
+      <w:proofErr w:type="spellStart"/>
+      <w:r>
+        <w:t>image_name</w:t>
+      </w:r>
+      <w:r>
+        <w:t>.bin</w:t>
+      </w:r>
+      <w:proofErr w:type="spellEnd"/>
+    </w:p>
+    <w:p>
+      <w:r>
+        <w:t>The next step is to generate the binary ATOC image for the two programs. </w:t>
+      </w:r>
+      <w:r>
+        <w:t xml:space="preserve">Create a new </w:t>
+      </w:r>
+      <w:r>
+        <w:t>JSON file</w:t>
+      </w:r>
+      <w:r>
+        <w:t xml:space="preserve"> </w:t>
+      </w:r>
+      <w:r>
+        <w:t>called &lt;app-release&gt;/</w:t>
+      </w:r>
+      <w:r>
+        <w:t>build/config/</w:t>
+      </w:r>
+      <w:proofErr w:type="spellStart"/>
+      <w:r>
+        <w:t>kws</w:t>
+      </w:r>
+      <w:r>
+        <w:t>_</w:t>
+      </w:r>
+      <w:r>
+        <w:t>img_class_demo</w:t>
+      </w:r>
+      <w:r>
+        <w:t>.json</w:t>
+      </w:r>
+      <w:proofErr w:type="spellEnd"/>
+      <w:r>
+        <w:t xml:space="preserve"> with the following content.</w:t>
+      </w:r>
+    </w:p>
+    <w:p>
+      <w:pPr>
+        <w:pStyle w:val="NoSpacing"/>
+      </w:pPr>
+      <w:r>
+        <w:t>{</w:t>
+      </w:r>
+    </w:p>
+    <w:p>
+      <w:pPr>
+        <w:pStyle w:val="NoSpacing"/>
+      </w:pPr>
+      <w:r>
+        <w:t xml:space="preserve">   "</w:t>
+      </w:r>
+      <w:proofErr w:type="spellStart"/>
+      <w:r>
+        <w:t>HP_Image</w:t>
+      </w:r>
+      <w:proofErr w:type="spellEnd"/>
+      <w:r>
+        <w:t>": {</w:t>
+      </w:r>
+    </w:p>
+    <w:p>
+      <w:pPr>
+        <w:pStyle w:val="NoSpacing"/>
+      </w:pPr>
+      <w:r>
+        <w:t xml:space="preserve">        "binary": "ethos-u-</w:t>
+      </w:r>
+      <w:proofErr w:type="spellStart"/>
+      <w:r>
+        <w:t>img_class.bin</w:t>
+      </w:r>
+      <w:proofErr w:type="spellEnd"/>
+      <w:r>
+        <w:t>",</w:t>
+      </w:r>
+    </w:p>
+    <w:p>
+      <w:pPr>
+        <w:pStyle w:val="NoSpacing"/>
+      </w:pPr>
+      <w:r>
+        <w:t xml:space="preserve">        "version" : "1.0.0",</w:t>
+      </w:r>
+    </w:p>
+    <w:p>
+      <w:pPr>
+        <w:pStyle w:val="NoSpacing"/>
+      </w:pPr>
+      <w:r>
+        <w:t xml:space="preserve">        "</w:t>
+      </w:r>
+      <w:proofErr w:type="spellStart"/>
+      <w:r>
+        <w:t>mramAddress</w:t>
+      </w:r>
+      <w:proofErr w:type="spellEnd"/>
+      <w:r>
+        <w:t>": "0x80001000",</w:t>
+      </w:r>
+    </w:p>
+    <w:p>
+      <w:pPr>
+        <w:pStyle w:val="NoSpacing"/>
+      </w:pPr>
+      <w:r>
+        <w:t xml:space="preserve">        "</w:t>
+      </w:r>
+      <w:proofErr w:type="spellStart"/>
+      <w:r>
+        <w:t>cpu_id</w:t>
+      </w:r>
+      <w:proofErr w:type="spellEnd"/>
+      <w:r>
+        <w:t>": "M55_HP",</w:t>
+      </w:r>
+    </w:p>
+    <w:p>
+      <w:pPr>
+        <w:pStyle w:val="NoSpacing"/>
+      </w:pPr>
+      <w:r>
+        <w:t xml:space="preserve">        "flags": ["boot"],</w:t>
+      </w:r>
+    </w:p>
+    <w:p>
+      <w:pPr>
+        <w:pStyle w:val="NoSpacing"/>
+      </w:pPr>
+      <w:r>
+        <w:t xml:space="preserve">        "signed": false</w:t>
+      </w:r>
+    </w:p>
+    <w:p>
+      <w:pPr>
+        <w:pStyle w:val="NoSpacing"/>
+      </w:pPr>
+      <w:r>
+        <w:t xml:space="preserve">    },</w:t>
+      </w:r>
+    </w:p>
+    <w:p>
+      <w:pPr>
+        <w:pStyle w:val="NoSpacing"/>
+      </w:pPr>
+      <w:r>
+        <w:t xml:space="preserve">    "</w:t>
+      </w:r>
+      <w:proofErr w:type="spellStart"/>
+      <w:r>
+        <w:t>HE_Voice</w:t>
+      </w:r>
+      <w:proofErr w:type="spellEnd"/>
+      <w:r>
+        <w:t>": {</w:t>
+      </w:r>
+    </w:p>
+    <w:p>
+      <w:pPr>
+        <w:pStyle w:val="NoSpacing"/>
+      </w:pPr>
+      <w:r>
+        <w:t xml:space="preserve">        "binary": "ethos-u-</w:t>
+      </w:r>
+      <w:proofErr w:type="spellStart"/>
+      <w:r>
+        <w:t>kws.bin</w:t>
+      </w:r>
+      <w:proofErr w:type="spellEnd"/>
+      <w:r>
+        <w:t>",</w:t>
+      </w:r>
+    </w:p>
+    <w:p>
+      <w:pPr>
+        <w:pStyle w:val="NoSpacing"/>
+      </w:pPr>
+      <w:r>
+        <w:t xml:space="preserve">        "version" : "1.0.0",</w:t>
+      </w:r>
+    </w:p>
+    <w:p>
+      <w:pPr>
+        <w:pStyle w:val="NoSpacing"/>
+      </w:pPr>
+      <w:r>
+        <w:t xml:space="preserve">        </w:t>
+      </w:r>
+      <w:r>
+        <w:t>"</w:t>
+      </w:r>
+      <w:proofErr w:type="spellStart"/>
+      <w:r>
+        <w:t>loadAddress</w:t>
+      </w:r>
+      <w:proofErr w:type="spellEnd"/>
+      <w:r>
+        <w:t>": "0x62000000",</w:t>
+      </w:r>
+    </w:p>
+    <w:p>
+      <w:pPr>
+        <w:pStyle w:val="NoSpacing"/>
+      </w:pPr>
+      <w:r>
+        <w:t xml:space="preserve">        "</w:t>
+      </w:r>
+      <w:proofErr w:type="spellStart"/>
+      <w:r>
+        <w:t>cpu_id</w:t>
+      </w:r>
+      <w:proofErr w:type="spellEnd"/>
+      <w:r>
+        <w:t>": "M55_HE",</w:t>
+      </w:r>
+    </w:p>
+    <w:p>
+      <w:pPr>
+        <w:pStyle w:val="NoSpacing"/>
+      </w:pPr>
+      <w:r>
+        <w:t xml:space="preserve">        "flags": ["boot", "load"],</w:t>
+      </w:r>
+    </w:p>
+    <w:p>
+      <w:pPr>
+        <w:pStyle w:val="NoSpacing"/>
+      </w:pPr>
+      <w:r>
+        <w:t xml:space="preserve">        "signed": false</w:t>
+      </w:r>
+    </w:p>
+    <w:p>
+      <w:pPr>
+        <w:pStyle w:val="NoSpacing"/>
+      </w:pPr>
+      <w:r>
+        <w:t xml:space="preserve">    }</w:t>
+      </w:r>
+    </w:p>
+    <w:p>
+      <w:r>
+        <w:t>}</w:t>
+      </w:r>
+    </w:p>
+    <w:p>
+      <w:pPr>
+        <w:spacing w:after="0"/>
+      </w:pPr>
+      <w:r>
+        <w:t xml:space="preserve">Next, run app-gen-toc.py to generate the package image, which will be written to the file </w:t>
+      </w:r>
+      <w:proofErr w:type="spellStart"/>
+      <w:r>
+        <w:t>AppTocPackage.bin</w:t>
+      </w:r>
+      <w:proofErr w:type="spellEnd"/>
+      <w:r>
+        <w:t xml:space="preserve"> in the build directory. We will use the “-f” option to specify the input filename (</w:t>
+      </w:r>
+      <w:proofErr w:type="spellStart"/>
+      <w:r>
+        <w:t>kws_img_class_demo</w:t>
+      </w:r>
+      <w:r>
+        <w:t>.json</w:t>
+      </w:r>
+      <w:proofErr w:type="spellEnd"/>
+      <w:r>
+        <w:t>) for the configuration file we just created. Execute this command:</w:t>
+      </w:r>
+    </w:p>
+    <w:p>
+      <w:r>
+        <w:t>python app-gen-toc.py -</w:t>
+      </w:r>
+      <w:r>
+        <w:t>f</w:t>
+      </w:r>
+      <w:r>
+        <w:t xml:space="preserve"> build/config/</w:t>
+      </w:r>
+      <w:proofErr w:type="spellStart"/>
+      <w:r>
+        <w:t>kws_img_class_demo</w:t>
+      </w:r>
+      <w:r>
+        <w:t>.json</w:t>
+      </w:r>
+      <w:proofErr w:type="spellEnd"/>
+      <w:r>
+        <w:t> </w:t>
+      </w:r>
+    </w:p>
     <w:p/>
     <w:p>
-      <w:r>
-        <w:t xml:space="preserve">Copy the </w:t>
-      </w:r>
-      <w:r>
-        <w:t>binaries to the</w:t>
-      </w:r>
-      <w:r>
-        <w:t xml:space="preserve"> app release directory build</w:t>
-      </w:r>
-      <w:r>
-        <w:t>/images</w:t>
-      </w:r>
-      <w:r>
-        <w:t xml:space="preserve"> </w:t>
-      </w:r>
-    </w:p>
-    <w:p/>
-    <w:p>
-      <w:r>
-        <w:t>Note</w:t>
-      </w:r>
-      <w:r>
-        <w:t>,</w:t>
-      </w:r>
-      <w:r>
-        <w:t xml:space="preserve"> </w:t>
-      </w:r>
-      <w:r>
-        <w:t>i</w:t>
-      </w:r>
-      <w:r>
-        <w:t>f you see a warning</w:t>
-      </w:r>
-      <w:r>
-        <w:t>,</w:t>
-      </w:r>
-      <w:r>
-        <w:t xml:space="preserve"> when writing the binaries to MRAM</w:t>
-      </w:r>
-      <w:r>
-        <w:t>,</w:t>
-      </w:r>
-      <w:r>
-        <w:t xml:space="preserve"> </w:t>
-      </w:r>
-      <w:r>
-        <w:t xml:space="preserve">about the binaries not being aligned then use one of the </w:t>
-      </w:r>
-      <w:r>
-        <w:t>following commands to</w:t>
-      </w:r>
-      <w:r>
-        <w:t xml:space="preserve"> </w:t>
-      </w:r>
-      <w:r>
-        <w:t>p</w:t>
-      </w:r>
-      <w:r>
-        <w:t>ad out the binaries</w:t>
+      <w:pPr>
+        <w:spacing w:after="0"/>
+      </w:pPr>
+      <w:r>
+        <w:t>Finally, w</w:t>
+      </w:r>
+      <w:r>
+        <w:t>rite</w:t>
+      </w:r>
+      <w:r>
+        <w:t xml:space="preserve"> the applications using the SETOOLS command </w:t>
+      </w:r>
+    </w:p>
+    <w:p>
+      <w:r>
+        <w:t>python app-write-mram.py </w:t>
+      </w:r>
+    </w:p>
+    <w:p>
+      <w:r>
+        <w:t>Applications o</w:t>
+      </w:r>
+      <w:r>
+        <w:t>utput to UART</w:t>
+      </w:r>
+      <w:r>
+        <w:t>2 (</w:t>
+      </w:r>
+      <w:proofErr w:type="spellStart"/>
+      <w:r>
+        <w:t>kws</w:t>
+      </w:r>
+      <w:proofErr w:type="spellEnd"/>
+      <w:r>
+        <w:t>) and UART4 (</w:t>
+      </w:r>
+      <w:proofErr w:type="spellStart"/>
+      <w:r>
+        <w:t>img_class</w:t>
+      </w:r>
+      <w:proofErr w:type="spellEnd"/>
+      <w:r>
+        <w:t>)</w:t>
       </w:r>
       <w:r>
         <w:t>.</w:t>
       </w:r>
     </w:p>
-    <w:p>
-      <w:r>
-        <w:t>t</w:t>
-      </w:r>
-      <w:r>
-        <w:t>runcate --size /16 build/images/</w:t>
-      </w:r>
-      <w:proofErr w:type="spellStart"/>
-      <w:r>
-        <w:t>image_name</w:t>
-      </w:r>
-      <w:r>
-        <w:t>.bin</w:t>
-      </w:r>
-      <w:proofErr w:type="spellEnd"/>
-    </w:p>
-    <w:p>
-      <w:r>
-        <w:t>python3 pad_16bytes.py -b build/images/</w:t>
-      </w:r>
-      <w:proofErr w:type="spellStart"/>
-      <w:r>
-        <w:t>image_name</w:t>
-      </w:r>
-      <w:r>
-        <w:t>.bin</w:t>
-      </w:r>
-      <w:proofErr w:type="spellEnd"/>
-    </w:p>
-    <w:p/>
-    <w:p>
-      <w:r>
-        <w:lastRenderedPageBreak/>
-        <w:t xml:space="preserve">The next step is to generate the binary ATOC image for the two programs.  </w:t>
-      </w:r>
-      <w:r>
-        <w:t xml:space="preserve">Create a new </w:t>
-      </w:r>
-      <w:r>
-        <w:t xml:space="preserve">JSON file </w:t>
-      </w:r>
-      <w:r>
-        <w:t xml:space="preserve"> </w:t>
-      </w:r>
-      <w:r>
-        <w:t>called &lt;app-release&gt;/</w:t>
-      </w:r>
-      <w:r>
-        <w:t>build/config/</w:t>
-      </w:r>
-      <w:proofErr w:type="spellStart"/>
-      <w:r>
-        <w:t>kws</w:t>
-      </w:r>
-      <w:r>
-        <w:t>_</w:t>
-      </w:r>
-      <w:r>
-        <w:t>img_class_demo</w:t>
-      </w:r>
-      <w:r>
-        <w:t>.json</w:t>
-      </w:r>
-      <w:proofErr w:type="spellEnd"/>
-      <w:r>
-        <w:t xml:space="preserve"> with the following content.</w:t>
-      </w:r>
-    </w:p>
-    <w:p>
-      <w:r>
-        <w:t>{</w:t>
-      </w:r>
-    </w:p>
-    <w:p>
-      <w:r>
-        <w:t xml:space="preserve">   "</w:t>
-      </w:r>
-      <w:proofErr w:type="spellStart"/>
-      <w:r>
-        <w:t>HP_Image</w:t>
-      </w:r>
-      <w:proofErr w:type="spellEnd"/>
-      <w:r>
-        <w:t>": {</w:t>
-      </w:r>
-    </w:p>
-    <w:p>
-      <w:r>
-        <w:t xml:space="preserve">        "binary": "ethos-u-</w:t>
-      </w:r>
-      <w:proofErr w:type="spellStart"/>
-      <w:r>
-        <w:t>img_class.bin</w:t>
-      </w:r>
-      <w:proofErr w:type="spellEnd"/>
-      <w:r>
-        <w:t>",</w:t>
-      </w:r>
-    </w:p>
-    <w:p>
-      <w:r>
-        <w:t xml:space="preserve">        "version" : "1.0.0",</w:t>
-      </w:r>
-    </w:p>
-    <w:p>
-      <w:r>
-        <w:t xml:space="preserve">        "</w:t>
-      </w:r>
-      <w:proofErr w:type="spellStart"/>
-      <w:r>
-        <w:t>mramAddress</w:t>
-      </w:r>
-      <w:proofErr w:type="spellEnd"/>
-      <w:r>
-        <w:t>": "0x80001000",</w:t>
-      </w:r>
-    </w:p>
-    <w:p>
-      <w:r>
-        <w:t xml:space="preserve">        "</w:t>
-      </w:r>
-      <w:proofErr w:type="spellStart"/>
-      <w:r>
-        <w:t>cpu_id</w:t>
-      </w:r>
-      <w:proofErr w:type="spellEnd"/>
-      <w:r>
-        <w:t>": "M55_HP",</w:t>
-      </w:r>
-    </w:p>
-    <w:p>
-      <w:r>
-        <w:t xml:space="preserve">        "flags": ["boot"],</w:t>
-      </w:r>
-    </w:p>
-    <w:p>
-      <w:r>
-        <w:t xml:space="preserve">        "signed": false</w:t>
-      </w:r>
-    </w:p>
-    <w:p>
-      <w:r>
-        <w:t xml:space="preserve">    },</w:t>
-      </w:r>
-    </w:p>
-    <w:p>
-      <w:r>
-        <w:t xml:space="preserve">    "</w:t>
-      </w:r>
-      <w:proofErr w:type="spellStart"/>
-      <w:r>
-        <w:t>HE_Voice</w:t>
-      </w:r>
-      <w:proofErr w:type="spellEnd"/>
-      <w:r>
-        <w:t>": {</w:t>
-      </w:r>
-    </w:p>
-    <w:p>
-      <w:r>
-        <w:t xml:space="preserve">        "binary": "ethos-u-</w:t>
-      </w:r>
-      <w:proofErr w:type="spellStart"/>
-      <w:r>
-        <w:t>kws.bin</w:t>
-      </w:r>
-      <w:proofErr w:type="spellEnd"/>
-      <w:r>
-        <w:t>",</w:t>
-      </w:r>
-    </w:p>
-    <w:p>
-      <w:r>
-        <w:t xml:space="preserve">        "version" : "1.0.0",</w:t>
-      </w:r>
-    </w:p>
-    <w:p>
-      <w:r>
-        <w:tab/>
-        <w:t>"</w:t>
-      </w:r>
-      <w:proofErr w:type="spellStart"/>
-      <w:r>
-        <w:t>loadAddress</w:t>
-      </w:r>
-      <w:proofErr w:type="spellEnd"/>
-      <w:r>
-        <w:t>": "0x62000000",</w:t>
-      </w:r>
-    </w:p>
-    <w:p>
-      <w:r>
-        <w:t xml:space="preserve">        "</w:t>
-      </w:r>
-      <w:proofErr w:type="spellStart"/>
-      <w:r>
-        <w:t>cpu_id</w:t>
-      </w:r>
-      <w:proofErr w:type="spellEnd"/>
-      <w:r>
-        <w:t>": "M55_HE",</w:t>
-      </w:r>
-    </w:p>
-    <w:p>
-      <w:r>
-        <w:t xml:space="preserve">        "flags": ["boot", "load"],</w:t>
-      </w:r>
-    </w:p>
-    <w:p>
-      <w:r>
-        <w:t xml:space="preserve">        "signed": false</w:t>
-      </w:r>
-    </w:p>
-    <w:p>
-      <w:r>
-        <w:t xml:space="preserve">    }</w:t>
-      </w:r>
-    </w:p>
-    <w:p>
-      <w:r>
-        <w:t>}</w:t>
-      </w:r>
-    </w:p>
-    <w:p/>
-    <w:p>
-      <w:r>
-        <w:t xml:space="preserve">Next, run app-gen-toc.py to generate the package image, which will be written to the file </w:t>
-      </w:r>
-      <w:proofErr w:type="spellStart"/>
-      <w:r>
-        <w:t>AppTocPackage.bin</w:t>
-      </w:r>
-      <w:proofErr w:type="spellEnd"/>
-      <w:r>
-        <w:t xml:space="preserve"> in the build directory. We will use the “-f” option to specify the input filename (</w:t>
-      </w:r>
-      <w:proofErr w:type="spellStart"/>
-      <w:r>
-        <w:t>kws_img_class_demo</w:t>
-      </w:r>
-      <w:r>
-        <w:t>.json</w:t>
-      </w:r>
-      <w:proofErr w:type="spellEnd"/>
-      <w:r>
-        <w:t>) for the configuration file we just created. Execute this command:  </w:t>
-      </w:r>
-    </w:p>
-    <w:p>
-      <w:r>
-        <w:t>python app-gen-toc.py --filename build/config/</w:t>
-      </w:r>
-      <w:proofErr w:type="spellStart"/>
-      <w:r>
-        <w:t>kws_img_class_demo</w:t>
-      </w:r>
-      <w:r>
-        <w:t>.json</w:t>
-      </w:r>
-      <w:proofErr w:type="spellEnd"/>
-      <w:r>
-        <w:t> </w:t>
-      </w:r>
-    </w:p>
-    <w:p/>
-    <w:p/>
-    <w:p>
-      <w:r>
-        <w:t>Write</w:t>
-      </w:r>
-      <w:r>
-        <w:t xml:space="preserve"> the applications using the SETOOLS command </w:t>
-      </w:r>
-    </w:p>
-    <w:p>
-      <w:r>
-        <w:t>python app-write-mram.py </w:t>
-      </w:r>
-    </w:p>
-    <w:p/>
-    <w:p>
-      <w:r>
-        <w:t>Outputs to the UART</w:t>
-      </w:r>
-      <w:r>
-        <w:t>2 (</w:t>
-      </w:r>
-      <w:proofErr w:type="spellStart"/>
-      <w:r>
-        <w:t>kws</w:t>
-      </w:r>
-      <w:proofErr w:type="spellEnd"/>
-      <w:r>
-        <w:t>) and UART4 (image classification)</w:t>
-      </w:r>
-    </w:p>
-    <w:p/>
     <w:sectPr>
       <w:pgSz w:w="12240" w:h="15840"/>
       <w:pgMar w:top="1440" w:right="1440" w:bottom="1440" w:left="1440" w:header="720" w:footer="720" w:gutter="0"/>
@@ -3852,6 +4857,119 @@
     </w:lvl>
   </w:abstractNum>
   <w:abstractNum w:abstractNumId="2" w15:restartNumberingAfterBreak="0">
+    <w:nsid w:val="3A8126AE"/>
+    <w:multiLevelType w:val="hybridMultilevel"/>
+    <w:tmpl w:val="3032444C"/>
+    <w:lvl w:ilvl="0" w:tplc="04090001">
+      <w:start w:val="1"/>
+      <w:numFmt w:val="bullet"/>
+      <w:lvlText w:val=""/>
+      <w:lvlJc w:val="left"/>
+      <w:pPr>
+        <w:ind w:left="720" w:hanging="360"/>
+      </w:pPr>
+      <w:rPr>
+        <w:rFonts w:ascii="Symbol" w:hAnsi="Symbol" w:hint="default"/>
+      </w:rPr>
+    </w:lvl>
+    <w:lvl w:ilvl="1" w:tplc="04090003" w:tentative="1">
+      <w:start w:val="1"/>
+      <w:numFmt w:val="bullet"/>
+      <w:lvlText w:val="o"/>
+      <w:lvlJc w:val="left"/>
+      <w:pPr>
+        <w:ind w:left="1440" w:hanging="360"/>
+      </w:pPr>
+      <w:rPr>
+        <w:rFonts w:ascii="Courier New" w:hAnsi="Courier New" w:cs="Courier New" w:hint="default"/>
+      </w:rPr>
+    </w:lvl>
+    <w:lvl w:ilvl="2" w:tplc="04090005" w:tentative="1">
+      <w:start w:val="1"/>
+      <w:numFmt w:val="bullet"/>
+      <w:lvlText w:val=""/>
+      <w:lvlJc w:val="left"/>
+      <w:pPr>
+        <w:ind w:left="2160" w:hanging="360"/>
+      </w:pPr>
+      <w:rPr>
+        <w:rFonts w:ascii="Wingdings" w:hAnsi="Wingdings" w:hint="default"/>
+      </w:rPr>
+    </w:lvl>
+    <w:lvl w:ilvl="3" w:tplc="04090001" w:tentative="1">
+      <w:start w:val="1"/>
+      <w:numFmt w:val="bullet"/>
+      <w:lvlText w:val=""/>
+      <w:lvlJc w:val="left"/>
+      <w:pPr>
+        <w:ind w:left="2880" w:hanging="360"/>
+      </w:pPr>
+      <w:rPr>
+        <w:rFonts w:ascii="Symbol" w:hAnsi="Symbol" w:hint="default"/>
+      </w:rPr>
+    </w:lvl>
+    <w:lvl w:ilvl="4" w:tplc="04090003" w:tentative="1">
+      <w:start w:val="1"/>
+      <w:numFmt w:val="bullet"/>
+      <w:lvlText w:val="o"/>
+      <w:lvlJc w:val="left"/>
+      <w:pPr>
+        <w:ind w:left="3600" w:hanging="360"/>
+      </w:pPr>
+      <w:rPr>
+        <w:rFonts w:ascii="Courier New" w:hAnsi="Courier New" w:cs="Courier New" w:hint="default"/>
+      </w:rPr>
+    </w:lvl>
+    <w:lvl w:ilvl="5" w:tplc="04090005" w:tentative="1">
+      <w:start w:val="1"/>
+      <w:numFmt w:val="bullet"/>
+      <w:lvlText w:val=""/>
+      <w:lvlJc w:val="left"/>
+      <w:pPr>
+        <w:ind w:left="4320" w:hanging="360"/>
+      </w:pPr>
+      <w:rPr>
+        <w:rFonts w:ascii="Wingdings" w:hAnsi="Wingdings" w:hint="default"/>
+      </w:rPr>
+    </w:lvl>
+    <w:lvl w:ilvl="6" w:tplc="04090001" w:tentative="1">
+      <w:start w:val="1"/>
+      <w:numFmt w:val="bullet"/>
+      <w:lvlText w:val=""/>
+      <w:lvlJc w:val="left"/>
+      <w:pPr>
+        <w:ind w:left="5040" w:hanging="360"/>
+      </w:pPr>
+      <w:rPr>
+        <w:rFonts w:ascii="Symbol" w:hAnsi="Symbol" w:hint="default"/>
+      </w:rPr>
+    </w:lvl>
+    <w:lvl w:ilvl="7" w:tplc="04090003" w:tentative="1">
+      <w:start w:val="1"/>
+      <w:numFmt w:val="bullet"/>
+      <w:lvlText w:val="o"/>
+      <w:lvlJc w:val="left"/>
+      <w:pPr>
+        <w:ind w:left="5760" w:hanging="360"/>
+      </w:pPr>
+      <w:rPr>
+        <w:rFonts w:ascii="Courier New" w:hAnsi="Courier New" w:cs="Courier New" w:hint="default"/>
+      </w:rPr>
+    </w:lvl>
+    <w:lvl w:ilvl="8" w:tplc="04090005" w:tentative="1">
+      <w:start w:val="1"/>
+      <w:numFmt w:val="bullet"/>
+      <w:lvlText w:val=""/>
+      <w:lvlJc w:val="left"/>
+      <w:pPr>
+        <w:ind w:left="6480" w:hanging="360"/>
+      </w:pPr>
+      <w:rPr>
+        <w:rFonts w:ascii="Wingdings" w:hAnsi="Wingdings" w:hint="default"/>
+      </w:rPr>
+    </w:lvl>
+  </w:abstractNum>
+  <w:abstractNum w:abstractNumId="3" w15:restartNumberingAfterBreak="0">
     <w:nsid w:val="3C856D2E"/>
     <w:multiLevelType w:val="hybridMultilevel"/>
     <w:tmpl w:val="9B103A66"/>
@@ -3964,7 +5082,7 @@
       </w:rPr>
     </w:lvl>
   </w:abstractNum>
-  <w:abstractNum w:abstractNumId="3" w15:restartNumberingAfterBreak="0">
+  <w:abstractNum w:abstractNumId="4" w15:restartNumberingAfterBreak="0">
     <w:nsid w:val="527636C0"/>
     <w:multiLevelType w:val="multilevel"/>
     <w:tmpl w:val="27A44872"/>
@@ -4113,7 +5231,120 @@
       </w:rPr>
     </w:lvl>
   </w:abstractNum>
-  <w:abstractNum w:abstractNumId="4" w15:restartNumberingAfterBreak="0">
+  <w:abstractNum w:abstractNumId="5" w15:restartNumberingAfterBreak="0">
+    <w:nsid w:val="572D16F5"/>
+    <w:multiLevelType w:val="hybridMultilevel"/>
+    <w:tmpl w:val="C250F706"/>
+    <w:lvl w:ilvl="0" w:tplc="04090001">
+      <w:start w:val="1"/>
+      <w:numFmt w:val="bullet"/>
+      <w:lvlText w:val=""/>
+      <w:lvlJc w:val="left"/>
+      <w:pPr>
+        <w:ind w:left="720" w:hanging="360"/>
+      </w:pPr>
+      <w:rPr>
+        <w:rFonts w:ascii="Symbol" w:hAnsi="Symbol" w:hint="default"/>
+      </w:rPr>
+    </w:lvl>
+    <w:lvl w:ilvl="1" w:tplc="04090003" w:tentative="1">
+      <w:start w:val="1"/>
+      <w:numFmt w:val="bullet"/>
+      <w:lvlText w:val="o"/>
+      <w:lvlJc w:val="left"/>
+      <w:pPr>
+        <w:ind w:left="1440" w:hanging="360"/>
+      </w:pPr>
+      <w:rPr>
+        <w:rFonts w:ascii="Courier New" w:hAnsi="Courier New" w:cs="Courier New" w:hint="default"/>
+      </w:rPr>
+    </w:lvl>
+    <w:lvl w:ilvl="2" w:tplc="04090005" w:tentative="1">
+      <w:start w:val="1"/>
+      <w:numFmt w:val="bullet"/>
+      <w:lvlText w:val=""/>
+      <w:lvlJc w:val="left"/>
+      <w:pPr>
+        <w:ind w:left="2160" w:hanging="360"/>
+      </w:pPr>
+      <w:rPr>
+        <w:rFonts w:ascii="Wingdings" w:hAnsi="Wingdings" w:hint="default"/>
+      </w:rPr>
+    </w:lvl>
+    <w:lvl w:ilvl="3" w:tplc="04090001" w:tentative="1">
+      <w:start w:val="1"/>
+      <w:numFmt w:val="bullet"/>
+      <w:lvlText w:val=""/>
+      <w:lvlJc w:val="left"/>
+      <w:pPr>
+        <w:ind w:left="2880" w:hanging="360"/>
+      </w:pPr>
+      <w:rPr>
+        <w:rFonts w:ascii="Symbol" w:hAnsi="Symbol" w:hint="default"/>
+      </w:rPr>
+    </w:lvl>
+    <w:lvl w:ilvl="4" w:tplc="04090003" w:tentative="1">
+      <w:start w:val="1"/>
+      <w:numFmt w:val="bullet"/>
+      <w:lvlText w:val="o"/>
+      <w:lvlJc w:val="left"/>
+      <w:pPr>
+        <w:ind w:left="3600" w:hanging="360"/>
+      </w:pPr>
+      <w:rPr>
+        <w:rFonts w:ascii="Courier New" w:hAnsi="Courier New" w:cs="Courier New" w:hint="default"/>
+      </w:rPr>
+    </w:lvl>
+    <w:lvl w:ilvl="5" w:tplc="04090005" w:tentative="1">
+      <w:start w:val="1"/>
+      <w:numFmt w:val="bullet"/>
+      <w:lvlText w:val=""/>
+      <w:lvlJc w:val="left"/>
+      <w:pPr>
+        <w:ind w:left="4320" w:hanging="360"/>
+      </w:pPr>
+      <w:rPr>
+        <w:rFonts w:ascii="Wingdings" w:hAnsi="Wingdings" w:hint="default"/>
+      </w:rPr>
+    </w:lvl>
+    <w:lvl w:ilvl="6" w:tplc="04090001" w:tentative="1">
+      <w:start w:val="1"/>
+      <w:numFmt w:val="bullet"/>
+      <w:lvlText w:val=""/>
+      <w:lvlJc w:val="left"/>
+      <w:pPr>
+        <w:ind w:left="5040" w:hanging="360"/>
+      </w:pPr>
+      <w:rPr>
+        <w:rFonts w:ascii="Symbol" w:hAnsi="Symbol" w:hint="default"/>
+      </w:rPr>
+    </w:lvl>
+    <w:lvl w:ilvl="7" w:tplc="04090003" w:tentative="1">
+      <w:start w:val="1"/>
+      <w:numFmt w:val="bullet"/>
+      <w:lvlText w:val="o"/>
+      <w:lvlJc w:val="left"/>
+      <w:pPr>
+        <w:ind w:left="5760" w:hanging="360"/>
+      </w:pPr>
+      <w:rPr>
+        <w:rFonts w:ascii="Courier New" w:hAnsi="Courier New" w:cs="Courier New" w:hint="default"/>
+      </w:rPr>
+    </w:lvl>
+    <w:lvl w:ilvl="8" w:tplc="04090005" w:tentative="1">
+      <w:start w:val="1"/>
+      <w:numFmt w:val="bullet"/>
+      <w:lvlText w:val=""/>
+      <w:lvlJc w:val="left"/>
+      <w:pPr>
+        <w:ind w:left="6480" w:hanging="360"/>
+      </w:pPr>
+      <w:rPr>
+        <w:rFonts w:ascii="Wingdings" w:hAnsi="Wingdings" w:hint="default"/>
+      </w:rPr>
+    </w:lvl>
+  </w:abstractNum>
+  <w:abstractNum w:abstractNumId="6" w15:restartNumberingAfterBreak="0">
     <w:nsid w:val="59C763EB"/>
     <w:multiLevelType w:val="hybridMultilevel"/>
     <w:tmpl w:val="F7307CBC"/>
@@ -4226,7 +5457,7 @@
       </w:rPr>
     </w:lvl>
   </w:abstractNum>
-  <w:abstractNum w:abstractNumId="5" w15:restartNumberingAfterBreak="0">
+  <w:abstractNum w:abstractNumId="7" w15:restartNumberingAfterBreak="0">
     <w:nsid w:val="5E1D475D"/>
     <w:multiLevelType w:val="hybridMultilevel"/>
     <w:tmpl w:val="EBFCAD2E"/>
@@ -4339,7 +5570,7 @@
       </w:rPr>
     </w:lvl>
   </w:abstractNum>
-  <w:abstractNum w:abstractNumId="6" w15:restartNumberingAfterBreak="0">
+  <w:abstractNum w:abstractNumId="8" w15:restartNumberingAfterBreak="0">
     <w:nsid w:val="65791B0B"/>
     <w:multiLevelType w:val="hybridMultilevel"/>
     <w:tmpl w:val="D82EF890"/>
@@ -4451,7 +5682,7 @@
       </w:rPr>
     </w:lvl>
   </w:abstractNum>
-  <w:abstractNum w:abstractNumId="7" w15:restartNumberingAfterBreak="0">
+  <w:abstractNum w:abstractNumId="9" w15:restartNumberingAfterBreak="0">
     <w:nsid w:val="6CBE7711"/>
     <w:multiLevelType w:val="multilevel"/>
     <w:tmpl w:val="30EAF38E"/>
@@ -4600,7 +5831,7 @@
       </w:rPr>
     </w:lvl>
   </w:abstractNum>
-  <w:abstractNum w:abstractNumId="8" w15:restartNumberingAfterBreak="0">
+  <w:abstractNum w:abstractNumId="10" w15:restartNumberingAfterBreak="0">
     <w:nsid w:val="6F0010B6"/>
     <w:multiLevelType w:val="hybridMultilevel"/>
     <w:tmpl w:val="A2C0383A"/>
@@ -4713,7 +5944,7 @@
       </w:rPr>
     </w:lvl>
   </w:abstractNum>
-  <w:abstractNum w:abstractNumId="9" w15:restartNumberingAfterBreak="0">
+  <w:abstractNum w:abstractNumId="11" w15:restartNumberingAfterBreak="0">
     <w:nsid w:val="70BC2CCF"/>
     <w:multiLevelType w:val="hybridMultilevel"/>
     <w:tmpl w:val="8B081A96"/>
@@ -4826,7 +6057,7 @@
       </w:rPr>
     </w:lvl>
   </w:abstractNum>
-  <w:abstractNum w:abstractNumId="10" w15:restartNumberingAfterBreak="0">
+  <w:abstractNum w:abstractNumId="12" w15:restartNumberingAfterBreak="0">
     <w:nsid w:val="7BF5413E"/>
     <w:multiLevelType w:val="multilevel"/>
     <w:tmpl w:val="52C0F0FE"/>
@@ -4976,37 +6207,43 @@
     </w:lvl>
   </w:abstractNum>
   <w:num w:numId="1" w16cid:durableId="1053894110">
-    <w:abstractNumId w:val="6"/>
+    <w:abstractNumId w:val="8"/>
   </w:num>
   <w:num w:numId="2" w16cid:durableId="1018892317">
     <w:abstractNumId w:val="0"/>
   </w:num>
   <w:num w:numId="3" w16cid:durableId="1367372887">
+    <w:abstractNumId w:val="12"/>
+  </w:num>
+  <w:num w:numId="4" w16cid:durableId="539172256">
+    <w:abstractNumId w:val="9"/>
+  </w:num>
+  <w:num w:numId="5" w16cid:durableId="700518603">
+    <w:abstractNumId w:val="4"/>
+  </w:num>
+  <w:num w:numId="6" w16cid:durableId="2056389249">
+    <w:abstractNumId w:val="3"/>
+  </w:num>
+  <w:num w:numId="7" w16cid:durableId="1236553074">
+    <w:abstractNumId w:val="7"/>
+  </w:num>
+  <w:num w:numId="8" w16cid:durableId="306326640">
     <w:abstractNumId w:val="10"/>
   </w:num>
-  <w:num w:numId="4" w16cid:durableId="539172256">
-    <w:abstractNumId w:val="7"/>
-  </w:num>
-  <w:num w:numId="5" w16cid:durableId="700518603">
-    <w:abstractNumId w:val="3"/>
-  </w:num>
-  <w:num w:numId="6" w16cid:durableId="2056389249">
-    <w:abstractNumId w:val="2"/>
-  </w:num>
-  <w:num w:numId="7" w16cid:durableId="1236553074">
-    <w:abstractNumId w:val="5"/>
-  </w:num>
-  <w:num w:numId="8" w16cid:durableId="306326640">
-    <w:abstractNumId w:val="8"/>
-  </w:num>
   <w:num w:numId="9" w16cid:durableId="1520855856">
-    <w:abstractNumId w:val="4"/>
+    <w:abstractNumId w:val="6"/>
   </w:num>
   <w:num w:numId="10" w16cid:durableId="311712427">
     <w:abstractNumId w:val="1"/>
   </w:num>
   <w:num w:numId="11" w16cid:durableId="2056854732">
-    <w:abstractNumId w:val="9"/>
+    <w:abstractNumId w:val="11"/>
+  </w:num>
+  <w:num w:numId="12" w16cid:durableId="1805150106">
+    <w:abstractNumId w:val="2"/>
+  </w:num>
+  <w:num w:numId="13" w16cid:durableId="526023783">
+    <w:abstractNumId w:val="5"/>
   </w:num>
 </w:numbering>
 </file>
@@ -5409,7 +6646,7 @@
   <w:style w:type="paragraph" w:default="1" w:styleId="Normal">
     <w:name w:val="Normal"/>
     <w:qFormat/>
-    <w:rsid w:val="00334CDC"/>
+    <w:rsid w:val="00AA4C87"/>
   </w:style>
   <w:style w:type="paragraph" w:styleId="Heading1">
     <w:name w:val="heading 1"/>

</xml_diff>